<commit_message>
Added script to create topics for kafka
</commit_message>
<xml_diff>
--- a/Report/shah-lab2-report.docx
+++ b/Report/shah-lab2-report.docx
@@ -2406,14 +2406,12 @@
                                 <w:lang w:val="en-US"/>
                               </w:rPr>
                             </w:pPr>
-                            <w:proofErr w:type="spellStart"/>
                             <w:r>
                               <w:rPr>
                                 <w:lang w:val="en-US"/>
                               </w:rPr>
                               <w:t>SignUp</w:t>
                             </w:r>
-                            <w:proofErr w:type="spellEnd"/>
                           </w:p>
                         </w:txbxContent>
                       </wps:txbx>
@@ -3870,24 +3868,8 @@
                               <w:rPr>
                                 <w:lang w:val="en-US"/>
                               </w:rPr>
-                              <w:t>Group</w:t>
+                              <w:t>Group/ :groupid</w:t>
                             </w:r>
-                            <w:proofErr w:type="gramStart"/>
-                            <w:r>
-                              <w:rPr>
-                                <w:lang w:val="en-US"/>
-                              </w:rPr>
-                              <w:t>/ :</w:t>
-                            </w:r>
-                            <w:proofErr w:type="spellStart"/>
-                            <w:r>
-                              <w:rPr>
-                                <w:lang w:val="en-US"/>
-                              </w:rPr>
-                              <w:t>groupid</w:t>
-                            </w:r>
-                            <w:proofErr w:type="spellEnd"/>
-                            <w:proofErr w:type="gramEnd"/>
                           </w:p>
                         </w:txbxContent>
                       </wps:txbx>
@@ -3971,8 +3953,6 @@
           <w:rFonts w:asciiTheme="majorHAnsi" w:hAnsiTheme="majorHAnsi"/>
         </w:rPr>
       </w:pPr>
-      <w:bookmarkStart w:id="3" w:name="_GoBack"/>
-      <w:bookmarkEnd w:id="3"/>
     </w:p>
     <w:p>
       <w:pPr>
@@ -4117,11 +4097,11 @@
           <w:numId w:val="4"/>
         </w:numPr>
       </w:pPr>
-      <w:bookmarkStart w:id="4" w:name="_Toc498127348"/>
+      <w:bookmarkStart w:id="3" w:name="_Toc498127348"/>
       <w:r>
         <w:t>Results</w:t>
       </w:r>
-      <w:bookmarkEnd w:id="4"/>
+      <w:bookmarkEnd w:id="3"/>
     </w:p>
     <w:p>
       <w:pPr>
@@ -4146,8 +4126,28 @@
     <w:p>
       <w:pPr>
         <w:pStyle w:val="ListParagraph"/>
-        <w:ind w:left="0"/>
-        <w:rPr>
+        <w:numPr>
+          <w:ilvl w:val="1"/>
+          <w:numId w:val="23"/>
+        </w:numPr>
+        <w:ind w:left="1418"/>
+        <w:rPr>
+          <w:rFonts w:asciiTheme="majorHAnsi" w:hAnsiTheme="majorHAnsi"/>
+          <w:lang w:val="en-US"/>
+        </w:rPr>
+      </w:pPr>
+      <w:r>
+        <w:rPr>
+          <w:rFonts w:asciiTheme="majorHAnsi" w:hAnsiTheme="majorHAnsi"/>
+          <w:lang w:val="en-US"/>
+        </w:rPr>
+        <w:t>Client</w:t>
+      </w:r>
+    </w:p>
+    <w:p>
+      <w:pPr>
+        <w:rPr>
+          <w:rFonts w:asciiTheme="majorHAnsi" w:hAnsiTheme="majorHAnsi"/>
           <w:lang w:val="en-US"/>
         </w:rPr>
       </w:pPr>
@@ -4157,7 +4157,7 @@
           <w:lang w:eastAsia="en-GB"/>
         </w:rPr>
         <w:drawing>
-          <wp:inline distT="0" distB="0" distL="0" distR="0" wp14:anchorId="72E18966" wp14:editId="65F685C2">
+          <wp:inline distT="0" distB="0" distL="0" distR="0" wp14:anchorId="1AB78C4C" wp14:editId="0E8E03DF">
             <wp:extent cx="5936615" cy="3707130"/>
             <wp:effectExtent l="0" t="0" r="6985" b="1270"/>
             <wp:docPr id="11" name="Picture 11" descr="../../../../../../Desktop/Screen%20Shot%202017-10-16%20at%203.38."/>
@@ -4209,6 +4209,75 @@
     <w:p>
       <w:pPr>
         <w:pStyle w:val="ListParagraph"/>
+        <w:numPr>
+          <w:ilvl w:val="1"/>
+          <w:numId w:val="23"/>
+        </w:numPr>
+        <w:ind w:left="1418"/>
+        <w:rPr>
+          <w:rFonts w:asciiTheme="majorHAnsi" w:hAnsiTheme="majorHAnsi"/>
+          <w:lang w:val="en-US"/>
+        </w:rPr>
+      </w:pPr>
+      <w:r>
+        <w:rPr>
+          <w:rFonts w:asciiTheme="majorHAnsi" w:hAnsiTheme="majorHAnsi"/>
+          <w:lang w:val="en-US"/>
+        </w:rPr>
+        <w:t>Kafka_Client</w:t>
+      </w:r>
+    </w:p>
+    <w:p>
+      <w:pPr>
+        <w:rPr>
+          <w:rFonts w:asciiTheme="majorHAnsi" w:hAnsiTheme="majorHAnsi"/>
+          <w:lang w:val="en-US"/>
+        </w:rPr>
+      </w:pPr>
+      <w:bookmarkStart w:id="4" w:name="_GoBack"/>
+      <w:bookmarkEnd w:id="4"/>
+    </w:p>
+    <w:p>
+      <w:pPr>
+        <w:rPr>
+          <w:rFonts w:asciiTheme="majorHAnsi" w:hAnsiTheme="majorHAnsi"/>
+          <w:lang w:val="en-US"/>
+        </w:rPr>
+      </w:pPr>
+    </w:p>
+    <w:p>
+      <w:pPr>
+        <w:pStyle w:val="ListParagraph"/>
+        <w:numPr>
+          <w:ilvl w:val="1"/>
+          <w:numId w:val="23"/>
+        </w:numPr>
+        <w:ind w:left="1418"/>
+        <w:rPr>
+          <w:rFonts w:asciiTheme="majorHAnsi" w:hAnsiTheme="majorHAnsi"/>
+          <w:lang w:val="en-US"/>
+        </w:rPr>
+      </w:pPr>
+      <w:r>
+        <w:rPr>
+          <w:rFonts w:asciiTheme="majorHAnsi" w:hAnsiTheme="majorHAnsi"/>
+          <w:lang w:val="en-US"/>
+        </w:rPr>
+        <w:t>Kafka_Server</w:t>
+      </w:r>
+    </w:p>
+    <w:p>
+      <w:pPr>
+        <w:pStyle w:val="ListParagraph"/>
+        <w:ind w:left="0"/>
+        <w:rPr>
+          <w:lang w:val="en-US"/>
+        </w:rPr>
+      </w:pPr>
+    </w:p>
+    <w:p>
+      <w:pPr>
+        <w:pStyle w:val="ListParagraph"/>
         <w:ind w:left="1080"/>
         <w:rPr>
           <w:lang w:val="en-US"/>
@@ -4238,17 +4307,28 @@
     <w:p>
       <w:pPr>
         <w:pStyle w:val="ListParagraph"/>
-        <w:ind w:left="1080"/>
-        <w:rPr>
+        <w:numPr>
+          <w:ilvl w:val="1"/>
+          <w:numId w:val="23"/>
+        </w:numPr>
+        <w:ind w:left="1418"/>
+        <w:rPr>
+          <w:rFonts w:asciiTheme="majorHAnsi" w:hAnsiTheme="majorHAnsi"/>
           <w:lang w:val="en-US"/>
         </w:rPr>
       </w:pPr>
-    </w:p>
-    <w:p>
-      <w:pPr>
-        <w:pStyle w:val="ListParagraph"/>
-        <w:ind w:left="0"/>
-        <w:rPr>
+      <w:r>
+        <w:rPr>
+          <w:rFonts w:asciiTheme="majorHAnsi" w:hAnsiTheme="majorHAnsi"/>
+          <w:lang w:val="en-US"/>
+        </w:rPr>
+        <w:t>Client</w:t>
+      </w:r>
+    </w:p>
+    <w:p>
+      <w:pPr>
+        <w:rPr>
+          <w:rFonts w:asciiTheme="majorHAnsi" w:hAnsiTheme="majorHAnsi"/>
           <w:lang w:val="en-US"/>
         </w:rPr>
       </w:pPr>
@@ -4259,7 +4339,7 @@
         </w:rPr>
         <w:lastRenderedPageBreak/>
         <w:drawing>
-          <wp:inline distT="0" distB="0" distL="0" distR="0" wp14:anchorId="2E2CFCDA" wp14:editId="0EECF3E4">
+          <wp:inline distT="0" distB="0" distL="0" distR="0" wp14:anchorId="2B939A6D" wp14:editId="589810A7">
             <wp:extent cx="5930265" cy="3712210"/>
             <wp:effectExtent l="0" t="0" r="0" b="0"/>
             <wp:docPr id="42" name="Picture 42" descr="../../../../../../Desktop/Screen%20Shot%202017-10-15%20at%2010.36."/>
@@ -4311,6 +4391,75 @@
     <w:p>
       <w:pPr>
         <w:pStyle w:val="ListParagraph"/>
+        <w:numPr>
+          <w:ilvl w:val="1"/>
+          <w:numId w:val="23"/>
+        </w:numPr>
+        <w:ind w:left="1418"/>
+        <w:rPr>
+          <w:rFonts w:asciiTheme="majorHAnsi" w:hAnsiTheme="majorHAnsi"/>
+          <w:lang w:val="en-US"/>
+        </w:rPr>
+      </w:pPr>
+      <w:r>
+        <w:rPr>
+          <w:rFonts w:asciiTheme="majorHAnsi" w:hAnsiTheme="majorHAnsi"/>
+          <w:lang w:val="en-US"/>
+        </w:rPr>
+        <w:t>Kafka_Client</w:t>
+      </w:r>
+    </w:p>
+    <w:p>
+      <w:pPr>
+        <w:pStyle w:val="ListParagraph"/>
+        <w:numPr>
+          <w:ilvl w:val="1"/>
+          <w:numId w:val="23"/>
+        </w:numPr>
+        <w:ind w:left="1418"/>
+        <w:rPr>
+          <w:rFonts w:asciiTheme="majorHAnsi" w:hAnsiTheme="majorHAnsi"/>
+          <w:lang w:val="en-US"/>
+        </w:rPr>
+      </w:pPr>
+      <w:r>
+        <w:rPr>
+          <w:rFonts w:asciiTheme="majorHAnsi" w:hAnsiTheme="majorHAnsi"/>
+          <w:lang w:val="en-US"/>
+        </w:rPr>
+        <w:t>Kafka_Server</w:t>
+      </w:r>
+    </w:p>
+    <w:p>
+      <w:pPr>
+        <w:ind w:left="1440"/>
+        <w:rPr>
+          <w:rFonts w:asciiTheme="majorHAnsi" w:hAnsiTheme="majorHAnsi"/>
+          <w:lang w:val="en-US"/>
+        </w:rPr>
+      </w:pPr>
+    </w:p>
+    <w:p>
+      <w:pPr>
+        <w:pStyle w:val="ListParagraph"/>
+        <w:ind w:left="1080"/>
+        <w:rPr>
+          <w:lang w:val="en-US"/>
+        </w:rPr>
+      </w:pPr>
+    </w:p>
+    <w:p>
+      <w:pPr>
+        <w:pStyle w:val="ListParagraph"/>
+        <w:ind w:left="0"/>
+        <w:rPr>
+          <w:lang w:val="en-US"/>
+        </w:rPr>
+      </w:pPr>
+    </w:p>
+    <w:p>
+      <w:pPr>
+        <w:pStyle w:val="ListParagraph"/>
         <w:ind w:left="1080"/>
         <w:rPr>
           <w:lang w:val="en-US"/>
@@ -4337,64 +4486,73 @@
     </w:p>
     <w:p>
       <w:pPr>
-        <w:rPr>
+        <w:pStyle w:val="ListParagraph"/>
+        <w:numPr>
+          <w:ilvl w:val="1"/>
+          <w:numId w:val="23"/>
+        </w:numPr>
+        <w:ind w:left="1418"/>
+        <w:rPr>
+          <w:rFonts w:asciiTheme="majorHAnsi" w:hAnsiTheme="majorHAnsi"/>
           <w:lang w:val="en-US"/>
         </w:rPr>
       </w:pPr>
       <w:r>
         <w:rPr>
-          <w:noProof/>
-          <w:lang w:eastAsia="en-GB"/>
-        </w:rPr>
-        <w:drawing>
-          <wp:inline distT="0" distB="0" distL="0" distR="0" wp14:anchorId="33552A40" wp14:editId="6542AA78">
-            <wp:extent cx="5930265" cy="3712210"/>
-            <wp:effectExtent l="0" t="0" r="0" b="0"/>
-            <wp:docPr id="66" name="Picture 66" descr="../../../../../../Desktop/Screen%20Shot%202017-10-15%20at%2011.19."/>
-            <wp:cNvGraphicFramePr>
-              <a:graphicFrameLocks xmlns:a="http://schemas.openxmlformats.org/drawingml/2006/main" noChangeAspect="1"/>
-            </wp:cNvGraphicFramePr>
-            <a:graphic xmlns:a="http://schemas.openxmlformats.org/drawingml/2006/main">
-              <a:graphicData uri="http://schemas.openxmlformats.org/drawingml/2006/picture">
-                <pic:pic xmlns:pic="http://schemas.openxmlformats.org/drawingml/2006/picture">
-                  <pic:nvPicPr>
-                    <pic:cNvPr id="0" name="Picture 45" descr="../../../../../../Desktop/Screen%20Shot%202017-10-15%20at%2011.19."/>
-                    <pic:cNvPicPr>
-                      <a:picLocks noChangeAspect="1" noChangeArrowheads="1"/>
-                    </pic:cNvPicPr>
-                  </pic:nvPicPr>
-                  <pic:blipFill>
-                    <a:blip r:embed="rId10">
-                      <a:extLst>
-                        <a:ext uri="{28A0092B-C50C-407E-A947-70E740481C1C}">
-                          <a14:useLocalDpi xmlns:a14="http://schemas.microsoft.com/office/drawing/2010/main" val="0"/>
-                        </a:ext>
-                      </a:extLst>
-                    </a:blip>
-                    <a:srcRect/>
-                    <a:stretch>
-                      <a:fillRect/>
-                    </a:stretch>
-                  </pic:blipFill>
-                  <pic:spPr bwMode="auto">
-                    <a:xfrm>
-                      <a:off x="0" y="0"/>
-                      <a:ext cx="5930265" cy="3712210"/>
-                    </a:xfrm>
-                    <a:prstGeom prst="rect">
-                      <a:avLst/>
-                    </a:prstGeom>
-                    <a:noFill/>
-                    <a:ln>
-                      <a:noFill/>
-                    </a:ln>
-                  </pic:spPr>
-                </pic:pic>
-              </a:graphicData>
-            </a:graphic>
-          </wp:inline>
-        </w:drawing>
-      </w:r>
+          <w:rFonts w:asciiTheme="majorHAnsi" w:hAnsiTheme="majorHAnsi"/>
+          <w:lang w:val="en-US"/>
+        </w:rPr>
+        <w:t>Client</w:t>
+      </w:r>
+    </w:p>
+    <w:p>
+      <w:pPr>
+        <w:pStyle w:val="ListParagraph"/>
+        <w:numPr>
+          <w:ilvl w:val="1"/>
+          <w:numId w:val="23"/>
+        </w:numPr>
+        <w:ind w:left="1418"/>
+        <w:rPr>
+          <w:rFonts w:asciiTheme="majorHAnsi" w:hAnsiTheme="majorHAnsi"/>
+          <w:lang w:val="en-US"/>
+        </w:rPr>
+      </w:pPr>
+      <w:r>
+        <w:rPr>
+          <w:rFonts w:asciiTheme="majorHAnsi" w:hAnsiTheme="majorHAnsi"/>
+          <w:lang w:val="en-US"/>
+        </w:rPr>
+        <w:t>Kafka_Client</w:t>
+      </w:r>
+    </w:p>
+    <w:p>
+      <w:pPr>
+        <w:pStyle w:val="ListParagraph"/>
+        <w:numPr>
+          <w:ilvl w:val="1"/>
+          <w:numId w:val="23"/>
+        </w:numPr>
+        <w:ind w:left="1418"/>
+        <w:rPr>
+          <w:rFonts w:asciiTheme="majorHAnsi" w:hAnsiTheme="majorHAnsi"/>
+          <w:lang w:val="en-US"/>
+        </w:rPr>
+      </w:pPr>
+      <w:r>
+        <w:rPr>
+          <w:rFonts w:asciiTheme="majorHAnsi" w:hAnsiTheme="majorHAnsi"/>
+          <w:lang w:val="en-US"/>
+        </w:rPr>
+        <w:t>Kafka_Server</w:t>
+      </w:r>
+    </w:p>
+    <w:p>
+      <w:pPr>
+        <w:rPr>
+          <w:lang w:val="en-US"/>
+        </w:rPr>
+      </w:pPr>
     </w:p>
     <w:p>
       <w:pPr>
@@ -4420,7 +4578,6 @@
         <w:rPr>
           <w:lang w:val="en-US"/>
         </w:rPr>
-        <w:lastRenderedPageBreak/>
         <w:t>User</w:t>
       </w:r>
       <w:r>
@@ -4440,65 +4597,83 @@
     <w:p>
       <w:pPr>
         <w:pStyle w:val="ListParagraph"/>
+        <w:numPr>
+          <w:ilvl w:val="1"/>
+          <w:numId w:val="23"/>
+        </w:numPr>
+        <w:ind w:left="1418"/>
+        <w:rPr>
+          <w:rFonts w:asciiTheme="majorHAnsi" w:hAnsiTheme="majorHAnsi"/>
+          <w:lang w:val="en-US"/>
+        </w:rPr>
+      </w:pPr>
+      <w:r>
+        <w:rPr>
+          <w:rFonts w:asciiTheme="majorHAnsi" w:hAnsiTheme="majorHAnsi"/>
+          <w:lang w:val="en-US"/>
+        </w:rPr>
+        <w:t>Client</w:t>
+      </w:r>
+    </w:p>
+    <w:p>
+      <w:pPr>
+        <w:pStyle w:val="ListParagraph"/>
+        <w:numPr>
+          <w:ilvl w:val="1"/>
+          <w:numId w:val="23"/>
+        </w:numPr>
+        <w:ind w:left="1418"/>
+        <w:rPr>
+          <w:rFonts w:asciiTheme="majorHAnsi" w:hAnsiTheme="majorHAnsi"/>
+          <w:lang w:val="en-US"/>
+        </w:rPr>
+      </w:pPr>
+      <w:r>
+        <w:rPr>
+          <w:rFonts w:asciiTheme="majorHAnsi" w:hAnsiTheme="majorHAnsi"/>
+          <w:lang w:val="en-US"/>
+        </w:rPr>
+        <w:t>Kafka_Client</w:t>
+      </w:r>
+    </w:p>
+    <w:p>
+      <w:pPr>
+        <w:pStyle w:val="ListParagraph"/>
+        <w:numPr>
+          <w:ilvl w:val="1"/>
+          <w:numId w:val="23"/>
+        </w:numPr>
+        <w:ind w:left="1418"/>
+        <w:rPr>
+          <w:rFonts w:asciiTheme="majorHAnsi" w:hAnsiTheme="majorHAnsi"/>
+          <w:lang w:val="en-US"/>
+        </w:rPr>
+      </w:pPr>
+      <w:r>
+        <w:rPr>
+          <w:rFonts w:asciiTheme="majorHAnsi" w:hAnsiTheme="majorHAnsi"/>
+          <w:lang w:val="en-US"/>
+        </w:rPr>
+        <w:t>Kafka_Server</w:t>
+      </w:r>
+    </w:p>
+    <w:p>
+      <w:pPr>
+        <w:pStyle w:val="ListParagraph"/>
+        <w:ind w:left="1080"/>
+        <w:rPr>
+          <w:lang w:val="en-US"/>
+        </w:rPr>
+      </w:pPr>
+    </w:p>
+    <w:p>
+      <w:pPr>
+        <w:pStyle w:val="ListParagraph"/>
         <w:ind w:left="0"/>
         <w:rPr>
           <w:lang w:val="en-US"/>
         </w:rPr>
       </w:pPr>
-      <w:r>
-        <w:rPr>
-          <w:noProof/>
-          <w:lang w:eastAsia="en-GB"/>
-        </w:rPr>
-        <w:drawing>
-          <wp:inline distT="0" distB="0" distL="0" distR="0" wp14:anchorId="4992B9E6" wp14:editId="1CF29382">
-            <wp:extent cx="5930265" cy="3712210"/>
-            <wp:effectExtent l="0" t="0" r="0" b="0"/>
-            <wp:docPr id="63" name="Picture 63" descr="../../../../../../Desktop/Screen%20Shot%202017-10-15%20at%2011.08."/>
-            <wp:cNvGraphicFramePr>
-              <a:graphicFrameLocks xmlns:a="http://schemas.openxmlformats.org/drawingml/2006/main" noChangeAspect="1"/>
-            </wp:cNvGraphicFramePr>
-            <a:graphic xmlns:a="http://schemas.openxmlformats.org/drawingml/2006/main">
-              <a:graphicData uri="http://schemas.openxmlformats.org/drawingml/2006/picture">
-                <pic:pic xmlns:pic="http://schemas.openxmlformats.org/drawingml/2006/picture">
-                  <pic:nvPicPr>
-                    <pic:cNvPr id="0" name="Picture 42" descr="../../../../../../Desktop/Screen%20Shot%202017-10-15%20at%2011.08."/>
-                    <pic:cNvPicPr>
-                      <a:picLocks noChangeAspect="1" noChangeArrowheads="1"/>
-                    </pic:cNvPicPr>
-                  </pic:nvPicPr>
-                  <pic:blipFill>
-                    <a:blip r:embed="rId11">
-                      <a:extLst>
-                        <a:ext uri="{28A0092B-C50C-407E-A947-70E740481C1C}">
-                          <a14:useLocalDpi xmlns:a14="http://schemas.microsoft.com/office/drawing/2010/main" val="0"/>
-                        </a:ext>
-                      </a:extLst>
-                    </a:blip>
-                    <a:srcRect/>
-                    <a:stretch>
-                      <a:fillRect/>
-                    </a:stretch>
-                  </pic:blipFill>
-                  <pic:spPr bwMode="auto">
-                    <a:xfrm>
-                      <a:off x="0" y="0"/>
-                      <a:ext cx="5930265" cy="3712210"/>
-                    </a:xfrm>
-                    <a:prstGeom prst="rect">
-                      <a:avLst/>
-                    </a:prstGeom>
-                    <a:noFill/>
-                    <a:ln>
-                      <a:noFill/>
-                    </a:ln>
-                  </pic:spPr>
-                </pic:pic>
-              </a:graphicData>
-            </a:graphic>
-          </wp:inline>
-        </w:drawing>
-      </w:r>
     </w:p>
     <w:p>
       <w:pPr>
@@ -4529,6 +4704,69 @@
     </w:p>
     <w:p>
       <w:pPr>
+        <w:pStyle w:val="ListParagraph"/>
+        <w:numPr>
+          <w:ilvl w:val="1"/>
+          <w:numId w:val="23"/>
+        </w:numPr>
+        <w:ind w:left="1418"/>
+        <w:rPr>
+          <w:rFonts w:asciiTheme="majorHAnsi" w:hAnsiTheme="majorHAnsi"/>
+          <w:lang w:val="en-US"/>
+        </w:rPr>
+      </w:pPr>
+      <w:r>
+        <w:rPr>
+          <w:rFonts w:asciiTheme="majorHAnsi" w:hAnsiTheme="majorHAnsi"/>
+          <w:lang w:val="en-US"/>
+        </w:rPr>
+        <w:t>Client</w:t>
+      </w:r>
+    </w:p>
+    <w:p>
+      <w:pPr>
+        <w:pStyle w:val="ListParagraph"/>
+        <w:numPr>
+          <w:ilvl w:val="1"/>
+          <w:numId w:val="23"/>
+        </w:numPr>
+        <w:ind w:left="1418"/>
+        <w:rPr>
+          <w:rFonts w:asciiTheme="majorHAnsi" w:hAnsiTheme="majorHAnsi"/>
+          <w:lang w:val="en-US"/>
+        </w:rPr>
+      </w:pPr>
+      <w:r>
+        <w:rPr>
+          <w:rFonts w:asciiTheme="majorHAnsi" w:hAnsiTheme="majorHAnsi"/>
+          <w:lang w:val="en-US"/>
+        </w:rPr>
+        <w:t>Kafka_Client</w:t>
+      </w:r>
+    </w:p>
+    <w:p>
+      <w:pPr>
+        <w:pStyle w:val="ListParagraph"/>
+        <w:numPr>
+          <w:ilvl w:val="1"/>
+          <w:numId w:val="23"/>
+        </w:numPr>
+        <w:ind w:left="1418"/>
+        <w:rPr>
+          <w:rFonts w:asciiTheme="majorHAnsi" w:hAnsiTheme="majorHAnsi"/>
+          <w:lang w:val="en-US"/>
+        </w:rPr>
+      </w:pPr>
+      <w:r>
+        <w:rPr>
+          <w:rFonts w:asciiTheme="majorHAnsi" w:hAnsiTheme="majorHAnsi"/>
+          <w:lang w:val="en-US"/>
+        </w:rPr>
+        <w:t>Kafka_Server</w:t>
+      </w:r>
+    </w:p>
+    <w:p>
+      <w:pPr>
         <w:rPr>
           <w:lang w:val="en-US"/>
         </w:rPr>
@@ -4551,61 +4789,6 @@
           <w:lang w:val="en-US"/>
         </w:rPr>
       </w:pPr>
-      <w:r>
-        <w:rPr>
-          <w:noProof/>
-          <w:lang w:eastAsia="en-GB"/>
-        </w:rPr>
-        <w:lastRenderedPageBreak/>
-        <w:drawing>
-          <wp:inline distT="0" distB="0" distL="0" distR="0" wp14:anchorId="2111ABBC" wp14:editId="3DF6060B">
-            <wp:extent cx="5930265" cy="3712210"/>
-            <wp:effectExtent l="0" t="0" r="0" b="0"/>
-            <wp:docPr id="60" name="Picture 60" descr="../../../../../../Desktop/Screen%20Shot%202017-10-15%20at%2011.08."/>
-            <wp:cNvGraphicFramePr>
-              <a:graphicFrameLocks xmlns:a="http://schemas.openxmlformats.org/drawingml/2006/main" noChangeAspect="1"/>
-            </wp:cNvGraphicFramePr>
-            <a:graphic xmlns:a="http://schemas.openxmlformats.org/drawingml/2006/main">
-              <a:graphicData uri="http://schemas.openxmlformats.org/drawingml/2006/picture">
-                <pic:pic xmlns:pic="http://schemas.openxmlformats.org/drawingml/2006/picture">
-                  <pic:nvPicPr>
-                    <pic:cNvPr id="0" name="Picture 39" descr="../../../../../../Desktop/Screen%20Shot%202017-10-15%20at%2011.08."/>
-                    <pic:cNvPicPr>
-                      <a:picLocks noChangeAspect="1" noChangeArrowheads="1"/>
-                    </pic:cNvPicPr>
-                  </pic:nvPicPr>
-                  <pic:blipFill>
-                    <a:blip r:embed="rId12">
-                      <a:extLst>
-                        <a:ext uri="{28A0092B-C50C-407E-A947-70E740481C1C}">
-                          <a14:useLocalDpi xmlns:a14="http://schemas.microsoft.com/office/drawing/2010/main" val="0"/>
-                        </a:ext>
-                      </a:extLst>
-                    </a:blip>
-                    <a:srcRect/>
-                    <a:stretch>
-                      <a:fillRect/>
-                    </a:stretch>
-                  </pic:blipFill>
-                  <pic:spPr bwMode="auto">
-                    <a:xfrm>
-                      <a:off x="0" y="0"/>
-                      <a:ext cx="5930265" cy="3712210"/>
-                    </a:xfrm>
-                    <a:prstGeom prst="rect">
-                      <a:avLst/>
-                    </a:prstGeom>
-                    <a:noFill/>
-                    <a:ln>
-                      <a:noFill/>
-                    </a:ln>
-                  </pic:spPr>
-                </pic:pic>
-              </a:graphicData>
-            </a:graphic>
-          </wp:inline>
-        </w:drawing>
-      </w:r>
     </w:p>
     <w:p>
       <w:pPr>
@@ -4637,200 +4820,110 @@
     </w:p>
     <w:p>
       <w:pPr>
-        <w:rPr>
+        <w:pStyle w:val="ListParagraph"/>
+        <w:numPr>
+          <w:ilvl w:val="1"/>
+          <w:numId w:val="23"/>
+        </w:numPr>
+        <w:ind w:left="1418"/>
+        <w:rPr>
+          <w:rFonts w:asciiTheme="majorHAnsi" w:hAnsiTheme="majorHAnsi"/>
           <w:lang w:val="en-US"/>
         </w:rPr>
       </w:pPr>
       <w:r>
         <w:rPr>
-          <w:noProof/>
-          <w:lang w:eastAsia="en-GB"/>
-        </w:rPr>
-        <w:drawing>
-          <wp:inline distT="0" distB="0" distL="0" distR="0" wp14:anchorId="2252970F" wp14:editId="5579E3BA">
-            <wp:extent cx="5930265" cy="3712210"/>
-            <wp:effectExtent l="0" t="0" r="0" b="0"/>
-            <wp:docPr id="67" name="Picture 67" descr="../../../../../../Desktop/Screen%20Shot%202017-10-15%20at%2011.20."/>
-            <wp:cNvGraphicFramePr>
-              <a:graphicFrameLocks xmlns:a="http://schemas.openxmlformats.org/drawingml/2006/main" noChangeAspect="1"/>
-            </wp:cNvGraphicFramePr>
-            <a:graphic xmlns:a="http://schemas.openxmlformats.org/drawingml/2006/main">
-              <a:graphicData uri="http://schemas.openxmlformats.org/drawingml/2006/picture">
-                <pic:pic xmlns:pic="http://schemas.openxmlformats.org/drawingml/2006/picture">
-                  <pic:nvPicPr>
-                    <pic:cNvPr id="0" name="Picture 46" descr="../../../../../../Desktop/Screen%20Shot%202017-10-15%20at%2011.20."/>
-                    <pic:cNvPicPr>
-                      <a:picLocks noChangeAspect="1" noChangeArrowheads="1"/>
-                    </pic:cNvPicPr>
-                  </pic:nvPicPr>
-                  <pic:blipFill>
-                    <a:blip r:embed="rId13">
-                      <a:extLst>
-                        <a:ext uri="{28A0092B-C50C-407E-A947-70E740481C1C}">
-                          <a14:useLocalDpi xmlns:a14="http://schemas.microsoft.com/office/drawing/2010/main" val="0"/>
-                        </a:ext>
-                      </a:extLst>
-                    </a:blip>
-                    <a:srcRect/>
-                    <a:stretch>
-                      <a:fillRect/>
-                    </a:stretch>
-                  </pic:blipFill>
-                  <pic:spPr bwMode="auto">
-                    <a:xfrm>
-                      <a:off x="0" y="0"/>
-                      <a:ext cx="5930265" cy="3712210"/>
-                    </a:xfrm>
-                    <a:prstGeom prst="rect">
-                      <a:avLst/>
-                    </a:prstGeom>
-                    <a:noFill/>
-                    <a:ln>
-                      <a:noFill/>
-                    </a:ln>
-                  </pic:spPr>
-                </pic:pic>
-              </a:graphicData>
-            </a:graphic>
-          </wp:inline>
-        </w:drawing>
-      </w:r>
-    </w:p>
-    <w:p>
-      <w:pPr>
-        <w:rPr>
+          <w:rFonts w:asciiTheme="majorHAnsi" w:hAnsiTheme="majorHAnsi"/>
           <w:lang w:val="en-US"/>
         </w:rPr>
-      </w:pPr>
-    </w:p>
-    <w:p>
-      <w:pPr>
-        <w:rPr>
+        <w:t>Client</w:t>
+      </w:r>
+    </w:p>
+    <w:p>
+      <w:pPr>
+        <w:pStyle w:val="ListParagraph"/>
+        <w:numPr>
+          <w:ilvl w:val="1"/>
+          <w:numId w:val="23"/>
+        </w:numPr>
+        <w:ind w:left="1418"/>
+        <w:rPr>
+          <w:rFonts w:asciiTheme="majorHAnsi" w:hAnsiTheme="majorHAnsi"/>
           <w:lang w:val="en-US"/>
         </w:rPr>
       </w:pPr>
       <w:r>
         <w:rPr>
-          <w:noProof/>
-          <w:lang w:eastAsia="en-GB"/>
-        </w:rPr>
-        <w:drawing>
-          <wp:inline distT="0" distB="0" distL="0" distR="0" wp14:anchorId="40224923" wp14:editId="7E5C9323">
-            <wp:extent cx="5930265" cy="3712210"/>
-            <wp:effectExtent l="0" t="0" r="0" b="0"/>
-            <wp:docPr id="68" name="Picture 68" descr="../../../../../../Desktop/Screen%20Shot%202017-10-15%20at%2011.20."/>
-            <wp:cNvGraphicFramePr>
-              <a:graphicFrameLocks xmlns:a="http://schemas.openxmlformats.org/drawingml/2006/main" noChangeAspect="1"/>
-            </wp:cNvGraphicFramePr>
-            <a:graphic xmlns:a="http://schemas.openxmlformats.org/drawingml/2006/main">
-              <a:graphicData uri="http://schemas.openxmlformats.org/drawingml/2006/picture">
-                <pic:pic xmlns:pic="http://schemas.openxmlformats.org/drawingml/2006/picture">
-                  <pic:nvPicPr>
-                    <pic:cNvPr id="0" name="Picture 47" descr="../../../../../../Desktop/Screen%20Shot%202017-10-15%20at%2011.20."/>
-                    <pic:cNvPicPr>
-                      <a:picLocks noChangeAspect="1" noChangeArrowheads="1"/>
-                    </pic:cNvPicPr>
-                  </pic:nvPicPr>
-                  <pic:blipFill>
-                    <a:blip r:embed="rId14">
-                      <a:extLst>
-                        <a:ext uri="{28A0092B-C50C-407E-A947-70E740481C1C}">
-                          <a14:useLocalDpi xmlns:a14="http://schemas.microsoft.com/office/drawing/2010/main" val="0"/>
-                        </a:ext>
-                      </a:extLst>
-                    </a:blip>
-                    <a:srcRect/>
-                    <a:stretch>
-                      <a:fillRect/>
-                    </a:stretch>
-                  </pic:blipFill>
-                  <pic:spPr bwMode="auto">
-                    <a:xfrm>
-                      <a:off x="0" y="0"/>
-                      <a:ext cx="5930265" cy="3712210"/>
-                    </a:xfrm>
-                    <a:prstGeom prst="rect">
-                      <a:avLst/>
-                    </a:prstGeom>
-                    <a:noFill/>
-                    <a:ln>
-                      <a:noFill/>
-                    </a:ln>
-                  </pic:spPr>
-                </pic:pic>
-              </a:graphicData>
-            </a:graphic>
-          </wp:inline>
-        </w:drawing>
-      </w:r>
-    </w:p>
-    <w:p>
-      <w:pPr>
-        <w:rPr>
+          <w:rFonts w:asciiTheme="majorHAnsi" w:hAnsiTheme="majorHAnsi"/>
           <w:lang w:val="en-US"/>
         </w:rPr>
-      </w:pPr>
-    </w:p>
-    <w:p>
-      <w:pPr>
-        <w:rPr>
+        <w:t>Kafka_Client</w:t>
+      </w:r>
+    </w:p>
+    <w:p>
+      <w:pPr>
+        <w:pStyle w:val="ListParagraph"/>
+        <w:numPr>
+          <w:ilvl w:val="1"/>
+          <w:numId w:val="23"/>
+        </w:numPr>
+        <w:ind w:left="1418"/>
+        <w:rPr>
+          <w:rFonts w:asciiTheme="majorHAnsi" w:hAnsiTheme="majorHAnsi"/>
           <w:lang w:val="en-US"/>
         </w:rPr>
       </w:pPr>
       <w:r>
         <w:rPr>
-          <w:noProof/>
-          <w:lang w:eastAsia="en-GB"/>
-        </w:rPr>
-        <w:drawing>
-          <wp:inline distT="0" distB="0" distL="0" distR="0" wp14:anchorId="4085943C" wp14:editId="5F9498A3">
-            <wp:extent cx="5930265" cy="3712210"/>
-            <wp:effectExtent l="0" t="0" r="0" b="0"/>
-            <wp:docPr id="69" name="Picture 69" descr="../../../../../../Desktop/Screen%20Shot%202017-10-15%20at%2011.20."/>
-            <wp:cNvGraphicFramePr>
-              <a:graphicFrameLocks xmlns:a="http://schemas.openxmlformats.org/drawingml/2006/main" noChangeAspect="1"/>
-            </wp:cNvGraphicFramePr>
-            <a:graphic xmlns:a="http://schemas.openxmlformats.org/drawingml/2006/main">
-              <a:graphicData uri="http://schemas.openxmlformats.org/drawingml/2006/picture">
-                <pic:pic xmlns:pic="http://schemas.openxmlformats.org/drawingml/2006/picture">
-                  <pic:nvPicPr>
-                    <pic:cNvPr id="0" name="Picture 48" descr="../../../../../../Desktop/Screen%20Shot%202017-10-15%20at%2011.20."/>
-                    <pic:cNvPicPr>
-                      <a:picLocks noChangeAspect="1" noChangeArrowheads="1"/>
-                    </pic:cNvPicPr>
-                  </pic:nvPicPr>
-                  <pic:blipFill>
-                    <a:blip r:embed="rId15">
-                      <a:extLst>
-                        <a:ext uri="{28A0092B-C50C-407E-A947-70E740481C1C}">
-                          <a14:useLocalDpi xmlns:a14="http://schemas.microsoft.com/office/drawing/2010/main" val="0"/>
-                        </a:ext>
-                      </a:extLst>
-                    </a:blip>
-                    <a:srcRect/>
-                    <a:stretch>
-                      <a:fillRect/>
-                    </a:stretch>
-                  </pic:blipFill>
-                  <pic:spPr bwMode="auto">
-                    <a:xfrm>
-                      <a:off x="0" y="0"/>
-                      <a:ext cx="5930265" cy="3712210"/>
-                    </a:xfrm>
-                    <a:prstGeom prst="rect">
-                      <a:avLst/>
-                    </a:prstGeom>
-                    <a:noFill/>
-                    <a:ln>
-                      <a:noFill/>
-                    </a:ln>
-                  </pic:spPr>
-                </pic:pic>
-              </a:graphicData>
-            </a:graphic>
-          </wp:inline>
-        </w:drawing>
-      </w:r>
+          <w:rFonts w:asciiTheme="majorHAnsi" w:hAnsiTheme="majorHAnsi"/>
+          <w:lang w:val="en-US"/>
+        </w:rPr>
+        <w:t>Kafka_Server</w:t>
+      </w:r>
+    </w:p>
+    <w:p>
+      <w:pPr>
+        <w:pStyle w:val="ListParagraph"/>
+        <w:ind w:left="1080"/>
+        <w:rPr>
+          <w:lang w:val="en-US"/>
+        </w:rPr>
+      </w:pPr>
+    </w:p>
+    <w:p>
+      <w:pPr>
+        <w:rPr>
+          <w:lang w:val="en-US"/>
+        </w:rPr>
+      </w:pPr>
+    </w:p>
+    <w:p>
+      <w:pPr>
+        <w:rPr>
+          <w:lang w:val="en-US"/>
+        </w:rPr>
+      </w:pPr>
+    </w:p>
+    <w:p>
+      <w:pPr>
+        <w:rPr>
+          <w:lang w:val="en-US"/>
+        </w:rPr>
+      </w:pPr>
+    </w:p>
+    <w:p>
+      <w:pPr>
+        <w:rPr>
+          <w:lang w:val="en-US"/>
+        </w:rPr>
+      </w:pPr>
+    </w:p>
+    <w:p>
+      <w:pPr>
+        <w:rPr>
+          <w:lang w:val="en-US"/>
+        </w:rPr>
+      </w:pPr>
     </w:p>
     <w:p>
       <w:pPr>
@@ -4850,7 +4943,6 @@
       </w:pPr>
       <w:bookmarkStart w:id="5" w:name="_Toc498127349"/>
       <w:r>
-        <w:lastRenderedPageBreak/>
         <w:t>Performance</w:t>
       </w:r>
       <w:bookmarkEnd w:id="5"/>
@@ -4870,7 +4962,7 @@
         <w:rPr>
           <w:rFonts w:asciiTheme="majorHAnsi" w:hAnsiTheme="majorHAnsi"/>
         </w:rPr>
-        <w:t>With connection pooling</w:t>
+        <w:t>Without connection pooling</w:t>
       </w:r>
     </w:p>
     <w:p>
@@ -4893,6 +4985,7 @@
     </w:p>
     <w:p>
       <w:pPr>
+        <w:pStyle w:val="ListParagraph"/>
         <w:ind w:left="1800"/>
         <w:rPr>
           <w:rFonts w:asciiTheme="majorHAnsi" w:hAnsiTheme="majorHAnsi"/>
@@ -4902,157 +4995,60 @@
         <w:rPr>
           <w:rFonts w:asciiTheme="majorHAnsi" w:hAnsiTheme="majorHAnsi"/>
         </w:rPr>
-        <w:t>Graph Result:</w:t>
-      </w:r>
-    </w:p>
-    <w:p>
-      <w:pPr>
-        <w:rPr>
-          <w:rFonts w:asciiTheme="majorHAnsi" w:hAnsiTheme="majorHAnsi"/>
-        </w:rPr>
-      </w:pPr>
-      <w:r>
-        <w:rPr>
-          <w:rFonts w:asciiTheme="majorHAnsi" w:hAnsiTheme="majorHAnsi"/>
-          <w:noProof/>
-          <w:lang w:eastAsia="en-GB"/>
-        </w:rPr>
-        <w:drawing>
-          <wp:inline distT="0" distB="0" distL="0" distR="0" wp14:anchorId="6B371365" wp14:editId="21F0FB99">
-            <wp:extent cx="5930265" cy="3712210"/>
-            <wp:effectExtent l="0" t="0" r="0" b="0"/>
-            <wp:docPr id="79" name="Picture 79" descr="../../../../../../Desktop/Screen%20Shot%202017-10-15%20at%2011.40."/>
-            <wp:cNvGraphicFramePr>
-              <a:graphicFrameLocks xmlns:a="http://schemas.openxmlformats.org/drawingml/2006/main" noChangeAspect="1"/>
-            </wp:cNvGraphicFramePr>
-            <a:graphic xmlns:a="http://schemas.openxmlformats.org/drawingml/2006/main">
-              <a:graphicData uri="http://schemas.openxmlformats.org/drawingml/2006/picture">
-                <pic:pic xmlns:pic="http://schemas.openxmlformats.org/drawingml/2006/picture">
-                  <pic:nvPicPr>
-                    <pic:cNvPr id="0" name="Picture 56" descr="../../../../../../Desktop/Screen%20Shot%202017-10-15%20at%2011.40."/>
-                    <pic:cNvPicPr>
-                      <a:picLocks noChangeAspect="1" noChangeArrowheads="1"/>
-                    </pic:cNvPicPr>
-                  </pic:nvPicPr>
-                  <pic:blipFill>
-                    <a:blip r:embed="rId16">
-                      <a:extLst>
-                        <a:ext uri="{28A0092B-C50C-407E-A947-70E740481C1C}">
-                          <a14:useLocalDpi xmlns:a14="http://schemas.microsoft.com/office/drawing/2010/main" val="0"/>
-                        </a:ext>
-                      </a:extLst>
-                    </a:blip>
-                    <a:srcRect/>
-                    <a:stretch>
-                      <a:fillRect/>
-                    </a:stretch>
-                  </pic:blipFill>
-                  <pic:spPr bwMode="auto">
-                    <a:xfrm>
-                      <a:off x="0" y="0"/>
-                      <a:ext cx="5930265" cy="3712210"/>
-                    </a:xfrm>
-                    <a:prstGeom prst="rect">
-                      <a:avLst/>
-                    </a:prstGeom>
-                    <a:noFill/>
-                    <a:ln>
-                      <a:noFill/>
-                    </a:ln>
-                  </pic:spPr>
-                </pic:pic>
-              </a:graphicData>
-            </a:graphic>
-          </wp:inline>
-        </w:drawing>
-      </w:r>
-    </w:p>
-    <w:p>
-      <w:pPr>
-        <w:rPr>
-          <w:rFonts w:asciiTheme="majorHAnsi" w:hAnsiTheme="majorHAnsi"/>
-        </w:rPr>
-      </w:pPr>
-    </w:p>
-    <w:p>
-      <w:pPr>
-        <w:ind w:left="1440" w:firstLine="360"/>
-        <w:rPr>
-          <w:rFonts w:asciiTheme="majorHAnsi" w:hAnsiTheme="majorHAnsi"/>
-        </w:rPr>
-      </w:pPr>
-      <w:r>
-        <w:rPr>
-          <w:rFonts w:asciiTheme="majorHAnsi" w:hAnsiTheme="majorHAnsi"/>
-        </w:rPr>
-        <w:t>Aggregate Graph:</w:t>
-      </w:r>
-    </w:p>
-    <w:p>
-      <w:pPr>
-        <w:rPr>
-          <w:rFonts w:asciiTheme="majorHAnsi" w:hAnsiTheme="majorHAnsi"/>
-        </w:rPr>
-      </w:pPr>
-      <w:r>
-        <w:rPr>
-          <w:rFonts w:asciiTheme="majorHAnsi" w:hAnsiTheme="majorHAnsi"/>
-          <w:noProof/>
-          <w:lang w:eastAsia="en-GB"/>
-        </w:rPr>
-        <w:lastRenderedPageBreak/>
-        <w:drawing>
-          <wp:inline distT="0" distB="0" distL="0" distR="0" wp14:anchorId="5076D1DD" wp14:editId="434A607A">
-            <wp:extent cx="5930265" cy="3712210"/>
-            <wp:effectExtent l="0" t="0" r="0" b="0"/>
-            <wp:docPr id="78" name="Picture 78" descr="../../../../../../Desktop/Screen%20Shot%202017-10-15%20at%2011.40."/>
-            <wp:cNvGraphicFramePr>
-              <a:graphicFrameLocks xmlns:a="http://schemas.openxmlformats.org/drawingml/2006/main" noChangeAspect="1"/>
-            </wp:cNvGraphicFramePr>
-            <a:graphic xmlns:a="http://schemas.openxmlformats.org/drawingml/2006/main">
-              <a:graphicData uri="http://schemas.openxmlformats.org/drawingml/2006/picture">
-                <pic:pic xmlns:pic="http://schemas.openxmlformats.org/drawingml/2006/picture">
-                  <pic:nvPicPr>
-                    <pic:cNvPr id="0" name="Picture 55" descr="../../../../../../Desktop/Screen%20Shot%202017-10-15%20at%2011.40."/>
-                    <pic:cNvPicPr>
-                      <a:picLocks noChangeAspect="1" noChangeArrowheads="1"/>
-                    </pic:cNvPicPr>
-                  </pic:nvPicPr>
-                  <pic:blipFill>
-                    <a:blip r:embed="rId17">
-                      <a:extLst>
-                        <a:ext uri="{28A0092B-C50C-407E-A947-70E740481C1C}">
-                          <a14:useLocalDpi xmlns:a14="http://schemas.microsoft.com/office/drawing/2010/main" val="0"/>
-                        </a:ext>
-                      </a:extLst>
-                    </a:blip>
-                    <a:srcRect/>
-                    <a:stretch>
-                      <a:fillRect/>
-                    </a:stretch>
-                  </pic:blipFill>
-                  <pic:spPr bwMode="auto">
-                    <a:xfrm>
-                      <a:off x="0" y="0"/>
-                      <a:ext cx="5930265" cy="3712210"/>
-                    </a:xfrm>
-                    <a:prstGeom prst="rect">
-                      <a:avLst/>
-                    </a:prstGeom>
-                    <a:noFill/>
-                    <a:ln>
-                      <a:noFill/>
-                    </a:ln>
-                  </pic:spPr>
-                </pic:pic>
-              </a:graphicData>
-            </a:graphic>
-          </wp:inline>
-        </w:drawing>
-      </w:r>
-    </w:p>
-    <w:p>
-      <w:pPr>
+        <w:t>Graph Result</w:t>
+      </w:r>
+    </w:p>
+    <w:p>
+      <w:pPr>
+        <w:pStyle w:val="ListParagraph"/>
+        <w:ind w:left="0"/>
+        <w:rPr>
+          <w:rFonts w:asciiTheme="majorHAnsi" w:hAnsiTheme="majorHAnsi"/>
+        </w:rPr>
+      </w:pPr>
+      <w:r>
+        <w:rPr>
+          <w:rFonts w:asciiTheme="majorHAnsi" w:hAnsiTheme="majorHAnsi"/>
+        </w:rPr>
+        <w:tab/>
+      </w:r>
+    </w:p>
+    <w:p>
+      <w:pPr>
+        <w:pStyle w:val="ListParagraph"/>
+        <w:ind w:left="1800"/>
+        <w:rPr>
+          <w:rFonts w:asciiTheme="majorHAnsi" w:hAnsiTheme="majorHAnsi"/>
+        </w:rPr>
+      </w:pPr>
+    </w:p>
+    <w:p>
+      <w:pPr>
+        <w:pStyle w:val="ListParagraph"/>
+        <w:ind w:left="1800"/>
+        <w:rPr>
+          <w:rFonts w:asciiTheme="majorHAnsi" w:hAnsiTheme="majorHAnsi"/>
+        </w:rPr>
+      </w:pPr>
+      <w:r>
+        <w:rPr>
+          <w:rFonts w:asciiTheme="majorHAnsi" w:hAnsiTheme="majorHAnsi"/>
+        </w:rPr>
+        <w:t>Aggregate Graph</w:t>
+      </w:r>
+    </w:p>
+    <w:p>
+      <w:pPr>
+        <w:pStyle w:val="ListParagraph"/>
+        <w:ind w:left="0"/>
+        <w:rPr>
+          <w:rFonts w:asciiTheme="majorHAnsi" w:hAnsiTheme="majorHAnsi"/>
+        </w:rPr>
+      </w:pPr>
+    </w:p>
+    <w:p>
+      <w:pPr>
+        <w:pStyle w:val="ListParagraph"/>
         <w:ind w:left="1800"/>
         <w:rPr>
           <w:rFonts w:asciiTheme="majorHAnsi" w:hAnsiTheme="majorHAnsi"/>
@@ -5079,6 +5075,7 @@
     </w:p>
     <w:p>
       <w:pPr>
+        <w:pStyle w:val="ListParagraph"/>
         <w:ind w:left="1800"/>
         <w:rPr>
           <w:rFonts w:asciiTheme="majorHAnsi" w:hAnsiTheme="majorHAnsi"/>
@@ -5088,80 +5085,27 @@
         <w:rPr>
           <w:rFonts w:asciiTheme="majorHAnsi" w:hAnsiTheme="majorHAnsi"/>
         </w:rPr>
-        <w:t>Graph Result:</w:t>
-      </w:r>
-    </w:p>
-    <w:p>
-      <w:pPr>
-        <w:rPr>
-          <w:rFonts w:asciiTheme="majorHAnsi" w:hAnsiTheme="majorHAnsi"/>
-        </w:rPr>
-      </w:pPr>
-    </w:p>
-    <w:p>
-      <w:pPr>
-        <w:rPr>
-          <w:rFonts w:asciiTheme="majorHAnsi" w:hAnsiTheme="majorHAnsi"/>
-        </w:rPr>
-      </w:pPr>
-      <w:r>
-        <w:rPr>
-          <w:rFonts w:asciiTheme="majorHAnsi" w:hAnsiTheme="majorHAnsi"/>
-          <w:noProof/>
-          <w:lang w:eastAsia="en-GB"/>
-        </w:rPr>
-        <w:drawing>
-          <wp:inline distT="0" distB="0" distL="0" distR="0" wp14:anchorId="666D0BEF" wp14:editId="00587055">
-            <wp:extent cx="5930265" cy="3712210"/>
-            <wp:effectExtent l="0" t="0" r="0" b="0"/>
-            <wp:docPr id="81" name="Picture 81" descr="../../../../../../Desktop/Screen%20Shot%202017-10-15%20at%2011.40."/>
-            <wp:cNvGraphicFramePr>
-              <a:graphicFrameLocks xmlns:a="http://schemas.openxmlformats.org/drawingml/2006/main" noChangeAspect="1"/>
-            </wp:cNvGraphicFramePr>
-            <a:graphic xmlns:a="http://schemas.openxmlformats.org/drawingml/2006/main">
-              <a:graphicData uri="http://schemas.openxmlformats.org/drawingml/2006/picture">
-                <pic:pic xmlns:pic="http://schemas.openxmlformats.org/drawingml/2006/picture">
-                  <pic:nvPicPr>
-                    <pic:cNvPr id="0" name="Picture 58" descr="../../../../../../Desktop/Screen%20Shot%202017-10-15%20at%2011.40."/>
-                    <pic:cNvPicPr>
-                      <a:picLocks noChangeAspect="1" noChangeArrowheads="1"/>
-                    </pic:cNvPicPr>
-                  </pic:nvPicPr>
-                  <pic:blipFill>
-                    <a:blip r:embed="rId18">
-                      <a:extLst>
-                        <a:ext uri="{28A0092B-C50C-407E-A947-70E740481C1C}">
-                          <a14:useLocalDpi xmlns:a14="http://schemas.microsoft.com/office/drawing/2010/main" val="0"/>
-                        </a:ext>
-                      </a:extLst>
-                    </a:blip>
-                    <a:srcRect/>
-                    <a:stretch>
-                      <a:fillRect/>
-                    </a:stretch>
-                  </pic:blipFill>
-                  <pic:spPr bwMode="auto">
-                    <a:xfrm>
-                      <a:off x="0" y="0"/>
-                      <a:ext cx="5930265" cy="3712210"/>
-                    </a:xfrm>
-                    <a:prstGeom prst="rect">
-                      <a:avLst/>
-                    </a:prstGeom>
-                    <a:noFill/>
-                    <a:ln>
-                      <a:noFill/>
-                    </a:ln>
-                  </pic:spPr>
-                </pic:pic>
-              </a:graphicData>
-            </a:graphic>
-          </wp:inline>
-        </w:drawing>
-      </w:r>
-    </w:p>
-    <w:p>
-      <w:pPr>
+        <w:t>Graph Result</w:t>
+      </w:r>
+    </w:p>
+    <w:p>
+      <w:pPr>
+        <w:pStyle w:val="ListParagraph"/>
+        <w:ind w:left="0"/>
+        <w:rPr>
+          <w:rFonts w:asciiTheme="majorHAnsi" w:hAnsiTheme="majorHAnsi"/>
+        </w:rPr>
+      </w:pPr>
+      <w:r>
+        <w:rPr>
+          <w:rFonts w:asciiTheme="majorHAnsi" w:hAnsiTheme="majorHAnsi"/>
+        </w:rPr>
+        <w:tab/>
+      </w:r>
+    </w:p>
+    <w:p>
+      <w:pPr>
+        <w:pStyle w:val="ListParagraph"/>
         <w:ind w:left="1800"/>
         <w:rPr>
           <w:rFonts w:asciiTheme="majorHAnsi" w:hAnsiTheme="majorHAnsi"/>
@@ -5170,6 +5114,7 @@
     </w:p>
     <w:p>
       <w:pPr>
+        <w:pStyle w:val="ListParagraph"/>
         <w:ind w:left="1800"/>
         <w:rPr>
           <w:rFonts w:asciiTheme="majorHAnsi" w:hAnsiTheme="majorHAnsi"/>
@@ -5179,77 +5124,35 @@
         <w:rPr>
           <w:rFonts w:asciiTheme="majorHAnsi" w:hAnsiTheme="majorHAnsi"/>
         </w:rPr>
-        <w:t>Aggregate Graph:</w:t>
-      </w:r>
-    </w:p>
-    <w:p>
-      <w:pPr>
-        <w:rPr>
-          <w:rFonts w:asciiTheme="majorHAnsi" w:hAnsiTheme="majorHAnsi"/>
-        </w:rPr>
-      </w:pPr>
-    </w:p>
-    <w:p>
-      <w:pPr>
-        <w:rPr>
-          <w:rFonts w:asciiTheme="majorHAnsi" w:hAnsiTheme="majorHAnsi"/>
-        </w:rPr>
-      </w:pPr>
-      <w:r>
-        <w:rPr>
-          <w:rFonts w:asciiTheme="majorHAnsi" w:hAnsiTheme="majorHAnsi"/>
-          <w:noProof/>
-          <w:lang w:eastAsia="en-GB"/>
-        </w:rPr>
-        <w:drawing>
-          <wp:inline distT="0" distB="0" distL="0" distR="0" wp14:anchorId="42ED3C9F" wp14:editId="11354F33">
-            <wp:extent cx="5930265" cy="3712210"/>
-            <wp:effectExtent l="0" t="0" r="0" b="0"/>
-            <wp:docPr id="80" name="Picture 80" descr="../../../../../../Desktop/Screen%20Shot%202017-10-15%20at%2011.40."/>
-            <wp:cNvGraphicFramePr>
-              <a:graphicFrameLocks xmlns:a="http://schemas.openxmlformats.org/drawingml/2006/main" noChangeAspect="1"/>
-            </wp:cNvGraphicFramePr>
-            <a:graphic xmlns:a="http://schemas.openxmlformats.org/drawingml/2006/main">
-              <a:graphicData uri="http://schemas.openxmlformats.org/drawingml/2006/picture">
-                <pic:pic xmlns:pic="http://schemas.openxmlformats.org/drawingml/2006/picture">
-                  <pic:nvPicPr>
-                    <pic:cNvPr id="0" name="Picture 57" descr="../../../../../../Desktop/Screen%20Shot%202017-10-15%20at%2011.40."/>
-                    <pic:cNvPicPr>
-                      <a:picLocks noChangeAspect="1" noChangeArrowheads="1"/>
-                    </pic:cNvPicPr>
-                  </pic:nvPicPr>
-                  <pic:blipFill>
-                    <a:blip r:embed="rId19">
-                      <a:extLst>
-                        <a:ext uri="{28A0092B-C50C-407E-A947-70E740481C1C}">
-                          <a14:useLocalDpi xmlns:a14="http://schemas.microsoft.com/office/drawing/2010/main" val="0"/>
-                        </a:ext>
-                      </a:extLst>
-                    </a:blip>
-                    <a:srcRect/>
-                    <a:stretch>
-                      <a:fillRect/>
-                    </a:stretch>
-                  </pic:blipFill>
-                  <pic:spPr bwMode="auto">
-                    <a:xfrm>
-                      <a:off x="0" y="0"/>
-                      <a:ext cx="5930265" cy="3712210"/>
-                    </a:xfrm>
-                    <a:prstGeom prst="rect">
-                      <a:avLst/>
-                    </a:prstGeom>
-                    <a:noFill/>
-                    <a:ln>
-                      <a:noFill/>
-                    </a:ln>
-                  </pic:spPr>
-                </pic:pic>
-              </a:graphicData>
-            </a:graphic>
-          </wp:inline>
-        </w:drawing>
-      </w:r>
+        <w:t>Aggregate Graph</w:t>
+      </w:r>
+    </w:p>
+    <w:p>
+      <w:pPr>
+        <w:pStyle w:val="ListParagraph"/>
+        <w:ind w:left="1800"/>
+        <w:rPr>
+          <w:rFonts w:asciiTheme="majorHAnsi" w:hAnsiTheme="majorHAnsi"/>
+        </w:rPr>
+      </w:pPr>
+    </w:p>
+    <w:p>
+      <w:pPr>
+        <w:pStyle w:val="ListParagraph"/>
+        <w:ind w:left="0"/>
+        <w:rPr>
+          <w:rFonts w:asciiTheme="majorHAnsi" w:hAnsiTheme="majorHAnsi"/>
+        </w:rPr>
+      </w:pPr>
+    </w:p>
+    <w:p>
+      <w:pPr>
+        <w:pStyle w:val="ListParagraph"/>
+        <w:ind w:left="1800"/>
+        <w:rPr>
+          <w:rFonts w:asciiTheme="majorHAnsi" w:hAnsiTheme="majorHAnsi"/>
+        </w:rPr>
+      </w:pPr>
     </w:p>
     <w:p>
       <w:pPr>
@@ -5273,17 +5176,12 @@
         <w:rPr>
           <w:rFonts w:asciiTheme="majorHAnsi" w:hAnsiTheme="majorHAnsi"/>
         </w:rPr>
-        <w:t>300</w:t>
-      </w:r>
-      <w:r>
-        <w:rPr>
-          <w:rFonts w:asciiTheme="majorHAnsi" w:hAnsiTheme="majorHAnsi"/>
-        </w:rPr>
-        <w:t xml:space="preserve"> concurrent users</w:t>
-      </w:r>
-    </w:p>
-    <w:p>
-      <w:pPr>
+        <w:t>300 concurrent users</w:t>
+      </w:r>
+    </w:p>
+    <w:p>
+      <w:pPr>
+        <w:pStyle w:val="ListParagraph"/>
         <w:ind w:left="1800"/>
         <w:rPr>
           <w:rFonts w:asciiTheme="majorHAnsi" w:hAnsiTheme="majorHAnsi"/>
@@ -5293,74 +5191,21 @@
         <w:rPr>
           <w:rFonts w:asciiTheme="majorHAnsi" w:hAnsiTheme="majorHAnsi"/>
         </w:rPr>
-        <w:t>Graph Result:</w:t>
-      </w:r>
-    </w:p>
-    <w:p>
-      <w:pPr>
-        <w:rPr>
-          <w:rFonts w:asciiTheme="majorHAnsi" w:hAnsiTheme="majorHAnsi"/>
-        </w:rPr>
-      </w:pPr>
-      <w:r>
-        <w:rPr>
-          <w:rFonts w:asciiTheme="majorHAnsi" w:hAnsiTheme="majorHAnsi"/>
-          <w:noProof/>
-          <w:lang w:eastAsia="en-GB"/>
-        </w:rPr>
-        <w:lastRenderedPageBreak/>
-        <w:drawing>
-          <wp:inline distT="0" distB="0" distL="0" distR="0" wp14:anchorId="160174BE" wp14:editId="0C984476">
-            <wp:extent cx="5930265" cy="3712210"/>
-            <wp:effectExtent l="0" t="0" r="0" b="0"/>
-            <wp:docPr id="83" name="Picture 83" descr="../../../../../../Desktop/Screen%20Shot%202017-10-15%20at%2011.41."/>
-            <wp:cNvGraphicFramePr>
-              <a:graphicFrameLocks xmlns:a="http://schemas.openxmlformats.org/drawingml/2006/main" noChangeAspect="1"/>
-            </wp:cNvGraphicFramePr>
-            <a:graphic xmlns:a="http://schemas.openxmlformats.org/drawingml/2006/main">
-              <a:graphicData uri="http://schemas.openxmlformats.org/drawingml/2006/picture">
-                <pic:pic xmlns:pic="http://schemas.openxmlformats.org/drawingml/2006/picture">
-                  <pic:nvPicPr>
-                    <pic:cNvPr id="0" name="Picture 60" descr="../../../../../../Desktop/Screen%20Shot%202017-10-15%20at%2011.41."/>
-                    <pic:cNvPicPr>
-                      <a:picLocks noChangeAspect="1" noChangeArrowheads="1"/>
-                    </pic:cNvPicPr>
-                  </pic:nvPicPr>
-                  <pic:blipFill>
-                    <a:blip r:embed="rId20">
-                      <a:extLst>
-                        <a:ext uri="{28A0092B-C50C-407E-A947-70E740481C1C}">
-                          <a14:useLocalDpi xmlns:a14="http://schemas.microsoft.com/office/drawing/2010/main" val="0"/>
-                        </a:ext>
-                      </a:extLst>
-                    </a:blip>
-                    <a:srcRect/>
-                    <a:stretch>
-                      <a:fillRect/>
-                    </a:stretch>
-                  </pic:blipFill>
-                  <pic:spPr bwMode="auto">
-                    <a:xfrm>
-                      <a:off x="0" y="0"/>
-                      <a:ext cx="5930265" cy="3712210"/>
-                    </a:xfrm>
-                    <a:prstGeom prst="rect">
-                      <a:avLst/>
-                    </a:prstGeom>
-                    <a:noFill/>
-                    <a:ln>
-                      <a:noFill/>
-                    </a:ln>
-                  </pic:spPr>
-                </pic:pic>
-              </a:graphicData>
-            </a:graphic>
-          </wp:inline>
-        </w:drawing>
-      </w:r>
-    </w:p>
-    <w:p>
-      <w:pPr>
+        <w:t>Graph Result</w:t>
+      </w:r>
+    </w:p>
+    <w:p>
+      <w:pPr>
+        <w:pStyle w:val="ListParagraph"/>
+        <w:ind w:left="0"/>
+        <w:rPr>
+          <w:rFonts w:asciiTheme="majorHAnsi" w:hAnsiTheme="majorHAnsi"/>
+        </w:rPr>
+      </w:pPr>
+    </w:p>
+    <w:p>
+      <w:pPr>
+        <w:pStyle w:val="ListParagraph"/>
         <w:ind w:left="1800"/>
         <w:rPr>
           <w:rFonts w:asciiTheme="majorHAnsi" w:hAnsiTheme="majorHAnsi"/>
@@ -5369,6 +5214,7 @@
     </w:p>
     <w:p>
       <w:pPr>
+        <w:pStyle w:val="ListParagraph"/>
         <w:ind w:left="1800"/>
         <w:rPr>
           <w:rFonts w:asciiTheme="majorHAnsi" w:hAnsiTheme="majorHAnsi"/>
@@ -5378,77 +5224,17 @@
         <w:rPr>
           <w:rFonts w:asciiTheme="majorHAnsi" w:hAnsiTheme="majorHAnsi"/>
         </w:rPr>
-        <w:t>Aggregate Graph:</w:t>
-      </w:r>
-    </w:p>
-    <w:p>
-      <w:pPr>
-        <w:rPr>
-          <w:rFonts w:asciiTheme="majorHAnsi" w:hAnsiTheme="majorHAnsi"/>
-        </w:rPr>
-      </w:pPr>
-    </w:p>
-    <w:p>
-      <w:pPr>
-        <w:rPr>
-          <w:rFonts w:asciiTheme="majorHAnsi" w:hAnsiTheme="majorHAnsi"/>
-        </w:rPr>
-      </w:pPr>
-      <w:r>
-        <w:rPr>
-          <w:rFonts w:asciiTheme="majorHAnsi" w:hAnsiTheme="majorHAnsi"/>
-          <w:noProof/>
-          <w:lang w:eastAsia="en-GB"/>
-        </w:rPr>
-        <w:drawing>
-          <wp:inline distT="0" distB="0" distL="0" distR="0" wp14:anchorId="40AE0179" wp14:editId="289BAD32">
-            <wp:extent cx="5930265" cy="3712210"/>
-            <wp:effectExtent l="0" t="0" r="0" b="0"/>
-            <wp:docPr id="82" name="Picture 82" descr="../../../../../../Desktop/Screen%20Shot%202017-10-15%20at%2011.41."/>
-            <wp:cNvGraphicFramePr>
-              <a:graphicFrameLocks xmlns:a="http://schemas.openxmlformats.org/drawingml/2006/main" noChangeAspect="1"/>
-            </wp:cNvGraphicFramePr>
-            <a:graphic xmlns:a="http://schemas.openxmlformats.org/drawingml/2006/main">
-              <a:graphicData uri="http://schemas.openxmlformats.org/drawingml/2006/picture">
-                <pic:pic xmlns:pic="http://schemas.openxmlformats.org/drawingml/2006/picture">
-                  <pic:nvPicPr>
-                    <pic:cNvPr id="0" name="Picture 59" descr="../../../../../../Desktop/Screen%20Shot%202017-10-15%20at%2011.41."/>
-                    <pic:cNvPicPr>
-                      <a:picLocks noChangeAspect="1" noChangeArrowheads="1"/>
-                    </pic:cNvPicPr>
-                  </pic:nvPicPr>
-                  <pic:blipFill>
-                    <a:blip r:embed="rId21">
-                      <a:extLst>
-                        <a:ext uri="{28A0092B-C50C-407E-A947-70E740481C1C}">
-                          <a14:useLocalDpi xmlns:a14="http://schemas.microsoft.com/office/drawing/2010/main" val="0"/>
-                        </a:ext>
-                      </a:extLst>
-                    </a:blip>
-                    <a:srcRect/>
-                    <a:stretch>
-                      <a:fillRect/>
-                    </a:stretch>
-                  </pic:blipFill>
-                  <pic:spPr bwMode="auto">
-                    <a:xfrm>
-                      <a:off x="0" y="0"/>
-                      <a:ext cx="5930265" cy="3712210"/>
-                    </a:xfrm>
-                    <a:prstGeom prst="rect">
-                      <a:avLst/>
-                    </a:prstGeom>
-                    <a:noFill/>
-                    <a:ln>
-                      <a:noFill/>
-                    </a:ln>
-                  </pic:spPr>
-                </pic:pic>
-              </a:graphicData>
-            </a:graphic>
-          </wp:inline>
-        </w:drawing>
-      </w:r>
+        <w:t>Aggregate Graph</w:t>
+      </w:r>
+    </w:p>
+    <w:p>
+      <w:pPr>
+        <w:pStyle w:val="ListParagraph"/>
+        <w:ind w:left="142"/>
+        <w:rPr>
+          <w:rFonts w:asciiTheme="majorHAnsi" w:hAnsiTheme="majorHAnsi"/>
+        </w:rPr>
+      </w:pPr>
     </w:p>
     <w:p>
       <w:pPr>
@@ -5472,18 +5258,12 @@
         <w:rPr>
           <w:rFonts w:asciiTheme="majorHAnsi" w:hAnsiTheme="majorHAnsi"/>
         </w:rPr>
-        <w:lastRenderedPageBreak/>
-        <w:t>400</w:t>
-      </w:r>
-      <w:r>
-        <w:rPr>
-          <w:rFonts w:asciiTheme="majorHAnsi" w:hAnsiTheme="majorHAnsi"/>
-        </w:rPr>
-        <w:t xml:space="preserve"> concurrent users</w:t>
-      </w:r>
-    </w:p>
-    <w:p>
-      <w:pPr>
+        <w:t>400 concurrent users</w:t>
+      </w:r>
+    </w:p>
+    <w:p>
+      <w:pPr>
+        <w:pStyle w:val="ListParagraph"/>
         <w:ind w:left="1800"/>
         <w:rPr>
           <w:rFonts w:asciiTheme="majorHAnsi" w:hAnsiTheme="majorHAnsi"/>
@@ -5493,91 +5273,7 @@
         <w:rPr>
           <w:rFonts w:asciiTheme="majorHAnsi" w:hAnsiTheme="majorHAnsi"/>
         </w:rPr>
-        <w:t>Graph Result:</w:t>
-      </w:r>
-    </w:p>
-    <w:p>
-      <w:pPr>
-        <w:rPr>
-          <w:rFonts w:asciiTheme="majorHAnsi" w:hAnsiTheme="majorHAnsi"/>
-        </w:rPr>
-      </w:pPr>
-      <w:r>
-        <w:rPr>
-          <w:rFonts w:asciiTheme="majorHAnsi" w:hAnsiTheme="majorHAnsi"/>
-          <w:noProof/>
-          <w:lang w:eastAsia="en-GB"/>
-        </w:rPr>
-        <w:drawing>
-          <wp:inline distT="0" distB="0" distL="0" distR="0" wp14:anchorId="604021B8" wp14:editId="1861D2C0">
-            <wp:extent cx="5930265" cy="3712210"/>
-            <wp:effectExtent l="0" t="0" r="0" b="0"/>
-            <wp:docPr id="85" name="Picture 85" descr="../../../../../../Desktop/Screen%20Shot%202017-10-15%20at%2011.42."/>
-            <wp:cNvGraphicFramePr>
-              <a:graphicFrameLocks xmlns:a="http://schemas.openxmlformats.org/drawingml/2006/main" noChangeAspect="1"/>
-            </wp:cNvGraphicFramePr>
-            <a:graphic xmlns:a="http://schemas.openxmlformats.org/drawingml/2006/main">
-              <a:graphicData uri="http://schemas.openxmlformats.org/drawingml/2006/picture">
-                <pic:pic xmlns:pic="http://schemas.openxmlformats.org/drawingml/2006/picture">
-                  <pic:nvPicPr>
-                    <pic:cNvPr id="0" name="Picture 62" descr="../../../../../../Desktop/Screen%20Shot%202017-10-15%20at%2011.42."/>
-                    <pic:cNvPicPr>
-                      <a:picLocks noChangeAspect="1" noChangeArrowheads="1"/>
-                    </pic:cNvPicPr>
-                  </pic:nvPicPr>
-                  <pic:blipFill>
-                    <a:blip r:embed="rId22">
-                      <a:extLst>
-                        <a:ext uri="{28A0092B-C50C-407E-A947-70E740481C1C}">
-                          <a14:useLocalDpi xmlns:a14="http://schemas.microsoft.com/office/drawing/2010/main" val="0"/>
-                        </a:ext>
-                      </a:extLst>
-                    </a:blip>
-                    <a:srcRect/>
-                    <a:stretch>
-                      <a:fillRect/>
-                    </a:stretch>
-                  </pic:blipFill>
-                  <pic:spPr bwMode="auto">
-                    <a:xfrm>
-                      <a:off x="0" y="0"/>
-                      <a:ext cx="5930265" cy="3712210"/>
-                    </a:xfrm>
-                    <a:prstGeom prst="rect">
-                      <a:avLst/>
-                    </a:prstGeom>
-                    <a:noFill/>
-                    <a:ln>
-                      <a:noFill/>
-                    </a:ln>
-                  </pic:spPr>
-                </pic:pic>
-              </a:graphicData>
-            </a:graphic>
-          </wp:inline>
-        </w:drawing>
-      </w:r>
-    </w:p>
-    <w:p>
-      <w:pPr>
-        <w:ind w:left="1800"/>
-        <w:rPr>
-          <w:rFonts w:asciiTheme="majorHAnsi" w:hAnsiTheme="majorHAnsi"/>
-        </w:rPr>
-      </w:pPr>
-    </w:p>
-    <w:p>
-      <w:pPr>
-        <w:ind w:left="1800"/>
-        <w:rPr>
-          <w:rFonts w:asciiTheme="majorHAnsi" w:hAnsiTheme="majorHAnsi"/>
-        </w:rPr>
-      </w:pPr>
-      <w:r>
-        <w:rPr>
-          <w:rFonts w:asciiTheme="majorHAnsi" w:hAnsiTheme="majorHAnsi"/>
-        </w:rPr>
-        <w:t>Aggregate Graph:</w:t>
+        <w:t>Graph Result</w:t>
       </w:r>
     </w:p>
     <w:p>
@@ -5588,61 +5284,57 @@
           <w:rFonts w:asciiTheme="majorHAnsi" w:hAnsiTheme="majorHAnsi"/>
         </w:rPr>
       </w:pPr>
-      <w:r>
-        <w:rPr>
-          <w:rFonts w:asciiTheme="majorHAnsi" w:hAnsiTheme="majorHAnsi"/>
-          <w:noProof/>
-          <w:lang w:eastAsia="en-GB"/>
-        </w:rPr>
-        <w:drawing>
-          <wp:inline distT="0" distB="0" distL="0" distR="0" wp14:anchorId="7EB039F9" wp14:editId="2F21FF8A">
-            <wp:extent cx="5930265" cy="3712210"/>
-            <wp:effectExtent l="0" t="0" r="0" b="0"/>
-            <wp:docPr id="84" name="Picture 84" descr="../../../../../../Desktop/Screen%20Shot%202017-10-15%20at%2011.42."/>
-            <wp:cNvGraphicFramePr>
-              <a:graphicFrameLocks xmlns:a="http://schemas.openxmlformats.org/drawingml/2006/main" noChangeAspect="1"/>
-            </wp:cNvGraphicFramePr>
-            <a:graphic xmlns:a="http://schemas.openxmlformats.org/drawingml/2006/main">
-              <a:graphicData uri="http://schemas.openxmlformats.org/drawingml/2006/picture">
-                <pic:pic xmlns:pic="http://schemas.openxmlformats.org/drawingml/2006/picture">
-                  <pic:nvPicPr>
-                    <pic:cNvPr id="0" name="Picture 61" descr="../../../../../../Desktop/Screen%20Shot%202017-10-15%20at%2011.42."/>
-                    <pic:cNvPicPr>
-                      <a:picLocks noChangeAspect="1" noChangeArrowheads="1"/>
-                    </pic:cNvPicPr>
-                  </pic:nvPicPr>
-                  <pic:blipFill>
-                    <a:blip r:embed="rId23">
-                      <a:extLst>
-                        <a:ext uri="{28A0092B-C50C-407E-A947-70E740481C1C}">
-                          <a14:useLocalDpi xmlns:a14="http://schemas.microsoft.com/office/drawing/2010/main" val="0"/>
-                        </a:ext>
-                      </a:extLst>
-                    </a:blip>
-                    <a:srcRect/>
-                    <a:stretch>
-                      <a:fillRect/>
-                    </a:stretch>
-                  </pic:blipFill>
-                  <pic:spPr bwMode="auto">
-                    <a:xfrm>
-                      <a:off x="0" y="0"/>
-                      <a:ext cx="5930265" cy="3712210"/>
-                    </a:xfrm>
-                    <a:prstGeom prst="rect">
-                      <a:avLst/>
-                    </a:prstGeom>
-                    <a:noFill/>
-                    <a:ln>
-                      <a:noFill/>
-                    </a:ln>
-                  </pic:spPr>
-                </pic:pic>
-              </a:graphicData>
-            </a:graphic>
-          </wp:inline>
-        </w:drawing>
-      </w:r>
+    </w:p>
+    <w:p>
+      <w:pPr>
+        <w:pStyle w:val="ListParagraph"/>
+        <w:ind w:left="1800"/>
+        <w:rPr>
+          <w:rFonts w:asciiTheme="majorHAnsi" w:hAnsiTheme="majorHAnsi"/>
+        </w:rPr>
+      </w:pPr>
+    </w:p>
+    <w:p>
+      <w:pPr>
+        <w:pStyle w:val="ListParagraph"/>
+        <w:ind w:left="1800"/>
+        <w:rPr>
+          <w:rFonts w:asciiTheme="majorHAnsi" w:hAnsiTheme="majorHAnsi"/>
+        </w:rPr>
+      </w:pPr>
+      <w:r>
+        <w:rPr>
+          <w:rFonts w:asciiTheme="majorHAnsi" w:hAnsiTheme="majorHAnsi"/>
+        </w:rPr>
+        <w:t>Aggregate Graph</w:t>
+      </w:r>
+    </w:p>
+    <w:p>
+      <w:pPr>
+        <w:pStyle w:val="ListParagraph"/>
+        <w:ind w:left="1800"/>
+        <w:rPr>
+          <w:rFonts w:asciiTheme="majorHAnsi" w:hAnsiTheme="majorHAnsi"/>
+        </w:rPr>
+      </w:pPr>
+    </w:p>
+    <w:p>
+      <w:pPr>
+        <w:pStyle w:val="ListParagraph"/>
+        <w:ind w:left="0"/>
+        <w:rPr>
+          <w:rFonts w:asciiTheme="majorHAnsi" w:hAnsiTheme="majorHAnsi"/>
+        </w:rPr>
+      </w:pPr>
+    </w:p>
+    <w:p>
+      <w:pPr>
+        <w:pStyle w:val="ListParagraph"/>
+        <w:ind w:left="1800"/>
+        <w:rPr>
+          <w:rFonts w:asciiTheme="majorHAnsi" w:hAnsiTheme="majorHAnsi"/>
+        </w:rPr>
+      </w:pPr>
     </w:p>
     <w:p>
       <w:pPr>
@@ -5671,6 +5363,7 @@
     </w:p>
     <w:p>
       <w:pPr>
+        <w:pStyle w:val="ListParagraph"/>
         <w:ind w:left="1800"/>
         <w:rPr>
           <w:rFonts w:asciiTheme="majorHAnsi" w:hAnsiTheme="majorHAnsi"/>
@@ -5680,73 +5373,19 @@
         <w:rPr>
           <w:rFonts w:asciiTheme="majorHAnsi" w:hAnsiTheme="majorHAnsi"/>
         </w:rPr>
-        <w:t>Graph Result:</w:t>
-      </w:r>
-    </w:p>
-    <w:p>
-      <w:pPr>
-        <w:rPr>
-          <w:rFonts w:asciiTheme="majorHAnsi" w:hAnsiTheme="majorHAnsi"/>
-        </w:rPr>
-      </w:pPr>
-      <w:r>
-        <w:rPr>
-          <w:rFonts w:asciiTheme="majorHAnsi" w:hAnsiTheme="majorHAnsi"/>
-          <w:noProof/>
-          <w:lang w:eastAsia="en-GB"/>
-        </w:rPr>
-        <w:drawing>
-          <wp:inline distT="0" distB="0" distL="0" distR="0" wp14:anchorId="584169D3" wp14:editId="056C1B74">
-            <wp:extent cx="5930265" cy="3712210"/>
-            <wp:effectExtent l="0" t="0" r="0" b="0"/>
-            <wp:docPr id="87" name="Picture 87" descr="../../../../../../Desktop/Screen%20Shot%202017-10-15%20at%2011.43."/>
-            <wp:cNvGraphicFramePr>
-              <a:graphicFrameLocks xmlns:a="http://schemas.openxmlformats.org/drawingml/2006/main" noChangeAspect="1"/>
-            </wp:cNvGraphicFramePr>
-            <a:graphic xmlns:a="http://schemas.openxmlformats.org/drawingml/2006/main">
-              <a:graphicData uri="http://schemas.openxmlformats.org/drawingml/2006/picture">
-                <pic:pic xmlns:pic="http://schemas.openxmlformats.org/drawingml/2006/picture">
-                  <pic:nvPicPr>
-                    <pic:cNvPr id="0" name="Picture 64" descr="../../../../../../Desktop/Screen%20Shot%202017-10-15%20at%2011.43."/>
-                    <pic:cNvPicPr>
-                      <a:picLocks noChangeAspect="1" noChangeArrowheads="1"/>
-                    </pic:cNvPicPr>
-                  </pic:nvPicPr>
-                  <pic:blipFill>
-                    <a:blip r:embed="rId24">
-                      <a:extLst>
-                        <a:ext uri="{28A0092B-C50C-407E-A947-70E740481C1C}">
-                          <a14:useLocalDpi xmlns:a14="http://schemas.microsoft.com/office/drawing/2010/main" val="0"/>
-                        </a:ext>
-                      </a:extLst>
-                    </a:blip>
-                    <a:srcRect/>
-                    <a:stretch>
-                      <a:fillRect/>
-                    </a:stretch>
-                  </pic:blipFill>
-                  <pic:spPr bwMode="auto">
-                    <a:xfrm>
-                      <a:off x="0" y="0"/>
-                      <a:ext cx="5930265" cy="3712210"/>
-                    </a:xfrm>
-                    <a:prstGeom prst="rect">
-                      <a:avLst/>
-                    </a:prstGeom>
-                    <a:noFill/>
-                    <a:ln>
-                      <a:noFill/>
-                    </a:ln>
-                  </pic:spPr>
-                </pic:pic>
-              </a:graphicData>
-            </a:graphic>
-          </wp:inline>
-        </w:drawing>
-      </w:r>
-    </w:p>
-    <w:p>
-      <w:pPr>
+        <w:t>Graph Result</w:t>
+      </w:r>
+    </w:p>
+    <w:p>
+      <w:pPr>
+        <w:rPr>
+          <w:rFonts w:asciiTheme="majorHAnsi" w:hAnsiTheme="majorHAnsi"/>
+        </w:rPr>
+      </w:pPr>
+    </w:p>
+    <w:p>
+      <w:pPr>
+        <w:pStyle w:val="ListParagraph"/>
         <w:ind w:left="1800"/>
         <w:rPr>
           <w:rFonts w:asciiTheme="majorHAnsi" w:hAnsiTheme="majorHAnsi"/>
@@ -5755,104 +5394,21 @@
     </w:p>
     <w:p>
       <w:pPr>
+        <w:pStyle w:val="ListParagraph"/>
         <w:ind w:left="1800"/>
         <w:rPr>
           <w:rFonts w:asciiTheme="majorHAnsi" w:hAnsiTheme="majorHAnsi"/>
         </w:rPr>
       </w:pPr>
-    </w:p>
-    <w:p>
-      <w:pPr>
-        <w:ind w:left="1800"/>
-        <w:rPr>
-          <w:rFonts w:asciiTheme="majorHAnsi" w:hAnsiTheme="majorHAnsi"/>
-        </w:rPr>
-      </w:pPr>
-      <w:r>
-        <w:rPr>
-          <w:rFonts w:asciiTheme="majorHAnsi" w:hAnsiTheme="majorHAnsi"/>
-        </w:rPr>
-        <w:t>Aggregate Graph:</w:t>
-      </w:r>
-    </w:p>
-    <w:p>
-      <w:pPr>
-        <w:pStyle w:val="ListParagraph"/>
-        <w:ind w:left="0"/>
-        <w:rPr>
-          <w:rFonts w:asciiTheme="majorHAnsi" w:hAnsiTheme="majorHAnsi"/>
-        </w:rPr>
-      </w:pPr>
-      <w:r>
-        <w:rPr>
-          <w:rFonts w:asciiTheme="majorHAnsi" w:hAnsiTheme="majorHAnsi"/>
-          <w:noProof/>
-          <w:lang w:eastAsia="en-GB"/>
-        </w:rPr>
-        <w:lastRenderedPageBreak/>
-        <w:drawing>
-          <wp:inline distT="0" distB="0" distL="0" distR="0" wp14:anchorId="12F9BF81" wp14:editId="53B96776">
-            <wp:extent cx="5930265" cy="3712210"/>
-            <wp:effectExtent l="0" t="0" r="0" b="0"/>
-            <wp:docPr id="86" name="Picture 86" descr="../../../../../../Desktop/Screen%20Shot%202017-10-15%20at%2011.43."/>
-            <wp:cNvGraphicFramePr>
-              <a:graphicFrameLocks xmlns:a="http://schemas.openxmlformats.org/drawingml/2006/main" noChangeAspect="1"/>
-            </wp:cNvGraphicFramePr>
-            <a:graphic xmlns:a="http://schemas.openxmlformats.org/drawingml/2006/main">
-              <a:graphicData uri="http://schemas.openxmlformats.org/drawingml/2006/picture">
-                <pic:pic xmlns:pic="http://schemas.openxmlformats.org/drawingml/2006/picture">
-                  <pic:nvPicPr>
-                    <pic:cNvPr id="0" name="Picture 63" descr="../../../../../../Desktop/Screen%20Shot%202017-10-15%20at%2011.43."/>
-                    <pic:cNvPicPr>
-                      <a:picLocks noChangeAspect="1" noChangeArrowheads="1"/>
-                    </pic:cNvPicPr>
-                  </pic:nvPicPr>
-                  <pic:blipFill>
-                    <a:blip r:embed="rId25">
-                      <a:extLst>
-                        <a:ext uri="{28A0092B-C50C-407E-A947-70E740481C1C}">
-                          <a14:useLocalDpi xmlns:a14="http://schemas.microsoft.com/office/drawing/2010/main" val="0"/>
-                        </a:ext>
-                      </a:extLst>
-                    </a:blip>
-                    <a:srcRect/>
-                    <a:stretch>
-                      <a:fillRect/>
-                    </a:stretch>
-                  </pic:blipFill>
-                  <pic:spPr bwMode="auto">
-                    <a:xfrm>
-                      <a:off x="0" y="0"/>
-                      <a:ext cx="5930265" cy="3712210"/>
-                    </a:xfrm>
-                    <a:prstGeom prst="rect">
-                      <a:avLst/>
-                    </a:prstGeom>
-                    <a:noFill/>
-                    <a:ln>
-                      <a:noFill/>
-                    </a:ln>
-                  </pic:spPr>
-                </pic:pic>
-              </a:graphicData>
-            </a:graphic>
-          </wp:inline>
-        </w:drawing>
-      </w:r>
-    </w:p>
-    <w:p>
-      <w:pPr>
-        <w:pStyle w:val="ListParagraph"/>
-        <w:ind w:left="1080"/>
-        <w:rPr>
-          <w:rFonts w:asciiTheme="majorHAnsi" w:hAnsiTheme="majorHAnsi"/>
-        </w:rPr>
-      </w:pPr>
-    </w:p>
-    <w:p>
-      <w:pPr>
-        <w:pStyle w:val="ListParagraph"/>
-        <w:ind w:left="1080"/>
+      <w:r>
+        <w:rPr>
+          <w:rFonts w:asciiTheme="majorHAnsi" w:hAnsiTheme="majorHAnsi"/>
+        </w:rPr>
+        <w:t>Aggregate Graph</w:t>
+      </w:r>
+    </w:p>
+    <w:p>
+      <w:pPr>
         <w:rPr>
           <w:rFonts w:asciiTheme="majorHAnsi" w:hAnsiTheme="majorHAnsi"/>
         </w:rPr>
@@ -5873,7 +5429,19 @@
         <w:rPr>
           <w:rFonts w:asciiTheme="majorHAnsi" w:hAnsiTheme="majorHAnsi"/>
         </w:rPr>
-        <w:t>Without connection pooling</w:t>
+        <w:t xml:space="preserve">MongoDB </w:t>
+      </w:r>
+      <w:r>
+        <w:rPr>
+          <w:rFonts w:asciiTheme="majorHAnsi" w:hAnsiTheme="majorHAnsi"/>
+        </w:rPr>
+        <w:t xml:space="preserve">provided </w:t>
+      </w:r>
+      <w:r>
+        <w:rPr>
+          <w:rFonts w:asciiTheme="majorHAnsi" w:hAnsiTheme="majorHAnsi"/>
+        </w:rPr>
+        <w:t>connection pooling</w:t>
       </w:r>
     </w:p>
     <w:p>
@@ -5896,7 +5464,6 @@
     </w:p>
     <w:p>
       <w:pPr>
-        <w:pStyle w:val="ListParagraph"/>
         <w:ind w:left="1800"/>
         <w:rPr>
           <w:rFonts w:asciiTheme="majorHAnsi" w:hAnsiTheme="majorHAnsi"/>
@@ -5906,171 +5473,46 @@
         <w:rPr>
           <w:rFonts w:asciiTheme="majorHAnsi" w:hAnsiTheme="majorHAnsi"/>
         </w:rPr>
-        <w:t>Graph Result</w:t>
-      </w:r>
-    </w:p>
-    <w:p>
-      <w:pPr>
-        <w:pStyle w:val="ListParagraph"/>
-        <w:ind w:left="0"/>
-        <w:rPr>
-          <w:rFonts w:asciiTheme="majorHAnsi" w:hAnsiTheme="majorHAnsi"/>
-        </w:rPr>
-      </w:pPr>
-      <w:r>
-        <w:rPr>
-          <w:rFonts w:asciiTheme="majorHAnsi" w:hAnsiTheme="majorHAnsi"/>
-        </w:rPr>
-        <w:lastRenderedPageBreak/>
-        <w:tab/>
-      </w:r>
-      <w:r>
-        <w:rPr>
-          <w:rFonts w:asciiTheme="majorHAnsi" w:hAnsiTheme="majorHAnsi"/>
-          <w:noProof/>
-          <w:lang w:eastAsia="en-GB"/>
-        </w:rPr>
-        <w:drawing>
-          <wp:inline distT="0" distB="0" distL="0" distR="0" wp14:anchorId="1B6FF6E8" wp14:editId="42F10AEB">
-            <wp:extent cx="5930265" cy="3712210"/>
-            <wp:effectExtent l="0" t="0" r="0" b="0"/>
-            <wp:docPr id="58" name="Picture 58" descr="../../../../../../Desktop/Screen%20Shot%202017-10-15%20at%2011.13."/>
-            <wp:cNvGraphicFramePr>
-              <a:graphicFrameLocks xmlns:a="http://schemas.openxmlformats.org/drawingml/2006/main" noChangeAspect="1"/>
-            </wp:cNvGraphicFramePr>
-            <a:graphic xmlns:a="http://schemas.openxmlformats.org/drawingml/2006/main">
-              <a:graphicData uri="http://schemas.openxmlformats.org/drawingml/2006/picture">
-                <pic:pic xmlns:pic="http://schemas.openxmlformats.org/drawingml/2006/picture">
-                  <pic:nvPicPr>
-                    <pic:cNvPr id="0" name="Picture 37" descr="../../../../../../Desktop/Screen%20Shot%202017-10-15%20at%2011.13."/>
-                    <pic:cNvPicPr>
-                      <a:picLocks noChangeAspect="1" noChangeArrowheads="1"/>
-                    </pic:cNvPicPr>
-                  </pic:nvPicPr>
-                  <pic:blipFill>
-                    <a:blip r:embed="rId26">
-                      <a:extLst>
-                        <a:ext uri="{28A0092B-C50C-407E-A947-70E740481C1C}">
-                          <a14:useLocalDpi xmlns:a14="http://schemas.microsoft.com/office/drawing/2010/main" val="0"/>
-                        </a:ext>
-                      </a:extLst>
-                    </a:blip>
-                    <a:srcRect/>
-                    <a:stretch>
-                      <a:fillRect/>
-                    </a:stretch>
-                  </pic:blipFill>
-                  <pic:spPr bwMode="auto">
-                    <a:xfrm>
-                      <a:off x="0" y="0"/>
-                      <a:ext cx="5930265" cy="3712210"/>
-                    </a:xfrm>
-                    <a:prstGeom prst="rect">
-                      <a:avLst/>
-                    </a:prstGeom>
-                    <a:noFill/>
-                    <a:ln>
-                      <a:noFill/>
-                    </a:ln>
-                  </pic:spPr>
-                </pic:pic>
-              </a:graphicData>
-            </a:graphic>
-          </wp:inline>
-        </w:drawing>
-      </w:r>
-    </w:p>
-    <w:p>
-      <w:pPr>
-        <w:pStyle w:val="ListParagraph"/>
-        <w:ind w:left="1800"/>
-        <w:rPr>
-          <w:rFonts w:asciiTheme="majorHAnsi" w:hAnsiTheme="majorHAnsi"/>
-        </w:rPr>
-      </w:pPr>
-    </w:p>
-    <w:p>
-      <w:pPr>
-        <w:pStyle w:val="ListParagraph"/>
-        <w:ind w:left="1800"/>
-        <w:rPr>
-          <w:rFonts w:asciiTheme="majorHAnsi" w:hAnsiTheme="majorHAnsi"/>
-        </w:rPr>
-      </w:pPr>
-      <w:r>
-        <w:rPr>
-          <w:rFonts w:asciiTheme="majorHAnsi" w:hAnsiTheme="majorHAnsi"/>
-        </w:rPr>
-        <w:t>Aggregate Graph</w:t>
-      </w:r>
-    </w:p>
-    <w:p>
-      <w:pPr>
-        <w:pStyle w:val="ListParagraph"/>
-        <w:ind w:left="0"/>
-        <w:rPr>
-          <w:rFonts w:asciiTheme="majorHAnsi" w:hAnsiTheme="majorHAnsi"/>
-        </w:rPr>
-      </w:pPr>
-      <w:r>
-        <w:rPr>
-          <w:rFonts w:asciiTheme="majorHAnsi" w:hAnsiTheme="majorHAnsi"/>
-          <w:noProof/>
-          <w:lang w:eastAsia="en-GB"/>
-        </w:rPr>
-        <w:drawing>
-          <wp:inline distT="0" distB="0" distL="0" distR="0" wp14:anchorId="5D24511E" wp14:editId="0C3698C4">
-            <wp:extent cx="5930265" cy="3712210"/>
-            <wp:effectExtent l="0" t="0" r="0" b="0"/>
-            <wp:docPr id="59" name="Picture 59" descr="../../../../../../Desktop/Screen%20Shot%202017-10-15%20at%2011.13."/>
-            <wp:cNvGraphicFramePr>
-              <a:graphicFrameLocks xmlns:a="http://schemas.openxmlformats.org/drawingml/2006/main" noChangeAspect="1"/>
-            </wp:cNvGraphicFramePr>
-            <a:graphic xmlns:a="http://schemas.openxmlformats.org/drawingml/2006/main">
-              <a:graphicData uri="http://schemas.openxmlformats.org/drawingml/2006/picture">
-                <pic:pic xmlns:pic="http://schemas.openxmlformats.org/drawingml/2006/picture">
-                  <pic:nvPicPr>
-                    <pic:cNvPr id="0" name="Picture 38" descr="../../../../../../Desktop/Screen%20Shot%202017-10-15%20at%2011.13."/>
-                    <pic:cNvPicPr>
-                      <a:picLocks noChangeAspect="1" noChangeArrowheads="1"/>
-                    </pic:cNvPicPr>
-                  </pic:nvPicPr>
-                  <pic:blipFill>
-                    <a:blip r:embed="rId27">
-                      <a:extLst>
-                        <a:ext uri="{28A0092B-C50C-407E-A947-70E740481C1C}">
-                          <a14:useLocalDpi xmlns:a14="http://schemas.microsoft.com/office/drawing/2010/main" val="0"/>
-                        </a:ext>
-                      </a:extLst>
-                    </a:blip>
-                    <a:srcRect/>
-                    <a:stretch>
-                      <a:fillRect/>
-                    </a:stretch>
-                  </pic:blipFill>
-                  <pic:spPr bwMode="auto">
-                    <a:xfrm>
-                      <a:off x="0" y="0"/>
-                      <a:ext cx="5930265" cy="3712210"/>
-                    </a:xfrm>
-                    <a:prstGeom prst="rect">
-                      <a:avLst/>
-                    </a:prstGeom>
-                    <a:noFill/>
-                    <a:ln>
-                      <a:noFill/>
-                    </a:ln>
-                  </pic:spPr>
-                </pic:pic>
-              </a:graphicData>
-            </a:graphic>
-          </wp:inline>
-        </w:drawing>
-      </w:r>
-    </w:p>
-    <w:p>
-      <w:pPr>
-        <w:pStyle w:val="ListParagraph"/>
+        <w:t>Graph Result:</w:t>
+      </w:r>
+    </w:p>
+    <w:p>
+      <w:pPr>
+        <w:rPr>
+          <w:rFonts w:asciiTheme="majorHAnsi" w:hAnsiTheme="majorHAnsi"/>
+        </w:rPr>
+      </w:pPr>
+    </w:p>
+    <w:p>
+      <w:pPr>
+        <w:rPr>
+          <w:rFonts w:asciiTheme="majorHAnsi" w:hAnsiTheme="majorHAnsi"/>
+        </w:rPr>
+      </w:pPr>
+    </w:p>
+    <w:p>
+      <w:pPr>
+        <w:ind w:left="1440" w:firstLine="360"/>
+        <w:rPr>
+          <w:rFonts w:asciiTheme="majorHAnsi" w:hAnsiTheme="majorHAnsi"/>
+        </w:rPr>
+      </w:pPr>
+      <w:r>
+        <w:rPr>
+          <w:rFonts w:asciiTheme="majorHAnsi" w:hAnsiTheme="majorHAnsi"/>
+        </w:rPr>
+        <w:t>Aggregate Graph:</w:t>
+      </w:r>
+    </w:p>
+    <w:p>
+      <w:pPr>
+        <w:rPr>
+          <w:rFonts w:asciiTheme="majorHAnsi" w:hAnsiTheme="majorHAnsi"/>
+        </w:rPr>
+      </w:pPr>
+    </w:p>
+    <w:p>
+      <w:pPr>
         <w:ind w:left="1800"/>
         <w:rPr>
           <w:rFonts w:asciiTheme="majorHAnsi" w:hAnsiTheme="majorHAnsi"/>
@@ -6092,13 +5534,11 @@
         <w:rPr>
           <w:rFonts w:asciiTheme="majorHAnsi" w:hAnsiTheme="majorHAnsi"/>
         </w:rPr>
-        <w:lastRenderedPageBreak/>
         <w:t>200 concurrent users</w:t>
       </w:r>
     </w:p>
     <w:p>
       <w:pPr>
-        <w:pStyle w:val="ListParagraph"/>
         <w:ind w:left="1800"/>
         <w:rPr>
           <w:rFonts w:asciiTheme="majorHAnsi" w:hAnsiTheme="majorHAnsi"/>
@@ -6108,82 +5548,25 @@
         <w:rPr>
           <w:rFonts w:asciiTheme="majorHAnsi" w:hAnsiTheme="majorHAnsi"/>
         </w:rPr>
-        <w:t>Graph Result</w:t>
-      </w:r>
-    </w:p>
-    <w:p>
-      <w:pPr>
-        <w:pStyle w:val="ListParagraph"/>
-        <w:ind w:left="0"/>
-        <w:rPr>
-          <w:rFonts w:asciiTheme="majorHAnsi" w:hAnsiTheme="majorHAnsi"/>
-        </w:rPr>
-      </w:pPr>
-      <w:r>
-        <w:rPr>
-          <w:rFonts w:asciiTheme="majorHAnsi" w:hAnsiTheme="majorHAnsi"/>
-        </w:rPr>
-        <w:tab/>
-      </w:r>
-      <w:r>
-        <w:rPr>
-          <w:rFonts w:asciiTheme="majorHAnsi" w:hAnsiTheme="majorHAnsi"/>
-          <w:noProof/>
-          <w:lang w:eastAsia="en-GB"/>
-        </w:rPr>
-        <w:drawing>
-          <wp:inline distT="0" distB="0" distL="0" distR="0" wp14:anchorId="53BFA075" wp14:editId="37267694">
-            <wp:extent cx="5930265" cy="3712210"/>
-            <wp:effectExtent l="0" t="0" r="0" b="0"/>
-            <wp:docPr id="61" name="Picture 61" descr="../../../../../../Desktop/Screen%20Shot%202017-10-15%20at%2011.15."/>
-            <wp:cNvGraphicFramePr>
-              <a:graphicFrameLocks xmlns:a="http://schemas.openxmlformats.org/drawingml/2006/main" noChangeAspect="1"/>
-            </wp:cNvGraphicFramePr>
-            <a:graphic xmlns:a="http://schemas.openxmlformats.org/drawingml/2006/main">
-              <a:graphicData uri="http://schemas.openxmlformats.org/drawingml/2006/picture">
-                <pic:pic xmlns:pic="http://schemas.openxmlformats.org/drawingml/2006/picture">
-                  <pic:nvPicPr>
-                    <pic:cNvPr id="0" name="Picture 40" descr="../../../../../../Desktop/Screen%20Shot%202017-10-15%20at%2011.15."/>
-                    <pic:cNvPicPr>
-                      <a:picLocks noChangeAspect="1" noChangeArrowheads="1"/>
-                    </pic:cNvPicPr>
-                  </pic:nvPicPr>
-                  <pic:blipFill>
-                    <a:blip r:embed="rId28">
-                      <a:extLst>
-                        <a:ext uri="{28A0092B-C50C-407E-A947-70E740481C1C}">
-                          <a14:useLocalDpi xmlns:a14="http://schemas.microsoft.com/office/drawing/2010/main" val="0"/>
-                        </a:ext>
-                      </a:extLst>
-                    </a:blip>
-                    <a:srcRect/>
-                    <a:stretch>
-                      <a:fillRect/>
-                    </a:stretch>
-                  </pic:blipFill>
-                  <pic:spPr bwMode="auto">
-                    <a:xfrm>
-                      <a:off x="0" y="0"/>
-                      <a:ext cx="5930265" cy="3712210"/>
-                    </a:xfrm>
-                    <a:prstGeom prst="rect">
-                      <a:avLst/>
-                    </a:prstGeom>
-                    <a:noFill/>
-                    <a:ln>
-                      <a:noFill/>
-                    </a:ln>
-                  </pic:spPr>
-                </pic:pic>
-              </a:graphicData>
-            </a:graphic>
-          </wp:inline>
-        </w:drawing>
-      </w:r>
-    </w:p>
-    <w:p>
-      <w:pPr>
-        <w:pStyle w:val="ListParagraph"/>
+        <w:t>Graph Result:</w:t>
+      </w:r>
+    </w:p>
+    <w:p>
+      <w:pPr>
+        <w:rPr>
+          <w:rFonts w:asciiTheme="majorHAnsi" w:hAnsiTheme="majorHAnsi"/>
+        </w:rPr>
+      </w:pPr>
+    </w:p>
+    <w:p>
+      <w:pPr>
+        <w:rPr>
+          <w:rFonts w:asciiTheme="majorHAnsi" w:hAnsiTheme="majorHAnsi"/>
+        </w:rPr>
+      </w:pPr>
+    </w:p>
+    <w:p>
+      <w:pPr>
         <w:ind w:left="1800"/>
         <w:rPr>
           <w:rFonts w:asciiTheme="majorHAnsi" w:hAnsiTheme="majorHAnsi"/>
@@ -6192,7 +5575,6 @@
     </w:p>
     <w:p>
       <w:pPr>
-        <w:pStyle w:val="ListParagraph"/>
         <w:ind w:left="1800"/>
         <w:rPr>
           <w:rFonts w:asciiTheme="majorHAnsi" w:hAnsiTheme="majorHAnsi"/>
@@ -6202,87 +5584,18 @@
         <w:rPr>
           <w:rFonts w:asciiTheme="majorHAnsi" w:hAnsiTheme="majorHAnsi"/>
         </w:rPr>
-        <w:t>Aggregate Graph</w:t>
-      </w:r>
-    </w:p>
-    <w:p>
-      <w:pPr>
-        <w:pStyle w:val="ListParagraph"/>
-        <w:ind w:left="1800"/>
-        <w:rPr>
-          <w:rFonts w:asciiTheme="majorHAnsi" w:hAnsiTheme="majorHAnsi"/>
-        </w:rPr>
-      </w:pPr>
-    </w:p>
-    <w:p>
-      <w:pPr>
-        <w:pStyle w:val="ListParagraph"/>
-        <w:ind w:left="0"/>
-        <w:rPr>
-          <w:rFonts w:asciiTheme="majorHAnsi" w:hAnsiTheme="majorHAnsi"/>
-        </w:rPr>
-      </w:pPr>
-      <w:r>
-        <w:rPr>
-          <w:rFonts w:asciiTheme="majorHAnsi" w:hAnsiTheme="majorHAnsi"/>
-          <w:noProof/>
-          <w:lang w:eastAsia="en-GB"/>
-        </w:rPr>
-        <w:lastRenderedPageBreak/>
-        <w:drawing>
-          <wp:inline distT="0" distB="0" distL="0" distR="0" wp14:anchorId="0B1EEA32" wp14:editId="3ED60E93">
-            <wp:extent cx="5930265" cy="3712210"/>
-            <wp:effectExtent l="0" t="0" r="0" b="0"/>
-            <wp:docPr id="62" name="Picture 62" descr="../../../../../../Desktop/Screen%20Shot%202017-10-15%20at%2011.15."/>
-            <wp:cNvGraphicFramePr>
-              <a:graphicFrameLocks xmlns:a="http://schemas.openxmlformats.org/drawingml/2006/main" noChangeAspect="1"/>
-            </wp:cNvGraphicFramePr>
-            <a:graphic xmlns:a="http://schemas.openxmlformats.org/drawingml/2006/main">
-              <a:graphicData uri="http://schemas.openxmlformats.org/drawingml/2006/picture">
-                <pic:pic xmlns:pic="http://schemas.openxmlformats.org/drawingml/2006/picture">
-                  <pic:nvPicPr>
-                    <pic:cNvPr id="0" name="Picture 41" descr="../../../../../../Desktop/Screen%20Shot%202017-10-15%20at%2011.15."/>
-                    <pic:cNvPicPr>
-                      <a:picLocks noChangeAspect="1" noChangeArrowheads="1"/>
-                    </pic:cNvPicPr>
-                  </pic:nvPicPr>
-                  <pic:blipFill>
-                    <a:blip r:embed="rId29">
-                      <a:extLst>
-                        <a:ext uri="{28A0092B-C50C-407E-A947-70E740481C1C}">
-                          <a14:useLocalDpi xmlns:a14="http://schemas.microsoft.com/office/drawing/2010/main" val="0"/>
-                        </a:ext>
-                      </a:extLst>
-                    </a:blip>
-                    <a:srcRect/>
-                    <a:stretch>
-                      <a:fillRect/>
-                    </a:stretch>
-                  </pic:blipFill>
-                  <pic:spPr bwMode="auto">
-                    <a:xfrm>
-                      <a:off x="0" y="0"/>
-                      <a:ext cx="5930265" cy="3712210"/>
-                    </a:xfrm>
-                    <a:prstGeom prst="rect">
-                      <a:avLst/>
-                    </a:prstGeom>
-                    <a:noFill/>
-                    <a:ln>
-                      <a:noFill/>
-                    </a:ln>
-                  </pic:spPr>
-                </pic:pic>
-              </a:graphicData>
-            </a:graphic>
-          </wp:inline>
-        </w:drawing>
-      </w:r>
-    </w:p>
-    <w:p>
-      <w:pPr>
-        <w:pStyle w:val="ListParagraph"/>
-        <w:ind w:left="1800"/>
+        <w:t>Aggregate Graph:</w:t>
+      </w:r>
+    </w:p>
+    <w:p>
+      <w:pPr>
+        <w:rPr>
+          <w:rFonts w:asciiTheme="majorHAnsi" w:hAnsiTheme="majorHAnsi"/>
+        </w:rPr>
+      </w:pPr>
+    </w:p>
+    <w:p>
+      <w:pPr>
         <w:rPr>
           <w:rFonts w:asciiTheme="majorHAnsi" w:hAnsiTheme="majorHAnsi"/>
         </w:rPr>
@@ -6310,12 +5623,17 @@
         <w:rPr>
           <w:rFonts w:asciiTheme="majorHAnsi" w:hAnsiTheme="majorHAnsi"/>
         </w:rPr>
-        <w:t>300 concurrent users</w:t>
-      </w:r>
-    </w:p>
-    <w:p>
-      <w:pPr>
-        <w:pStyle w:val="ListParagraph"/>
+        <w:t>300</w:t>
+      </w:r>
+      <w:r>
+        <w:rPr>
+          <w:rFonts w:asciiTheme="majorHAnsi" w:hAnsiTheme="majorHAnsi"/>
+        </w:rPr>
+        <w:t xml:space="preserve"> concurrent users</w:t>
+      </w:r>
+    </w:p>
+    <w:p>
+      <w:pPr>
         <w:ind w:left="1800"/>
         <w:rPr>
           <w:rFonts w:asciiTheme="majorHAnsi" w:hAnsiTheme="majorHAnsi"/>
@@ -6325,76 +5643,18 @@
         <w:rPr>
           <w:rFonts w:asciiTheme="majorHAnsi" w:hAnsiTheme="majorHAnsi"/>
         </w:rPr>
-        <w:t>Graph Result</w:t>
-      </w:r>
-    </w:p>
-    <w:p>
-      <w:pPr>
-        <w:pStyle w:val="ListParagraph"/>
-        <w:ind w:left="0"/>
-        <w:rPr>
-          <w:rFonts w:asciiTheme="majorHAnsi" w:hAnsiTheme="majorHAnsi"/>
-        </w:rPr>
-      </w:pPr>
-      <w:r>
-        <w:rPr>
-          <w:rFonts w:asciiTheme="majorHAnsi" w:hAnsiTheme="majorHAnsi"/>
-          <w:noProof/>
-          <w:lang w:eastAsia="en-GB"/>
-        </w:rPr>
-        <w:drawing>
-          <wp:inline distT="0" distB="0" distL="0" distR="0" wp14:anchorId="7FCCE5F6" wp14:editId="60613FD5">
-            <wp:extent cx="5930265" cy="3712210"/>
-            <wp:effectExtent l="0" t="0" r="0" b="0"/>
-            <wp:docPr id="65" name="Picture 65" descr="../../../../../../Desktop/Screen%20Shot%202017-10-15%20at%2011.15."/>
-            <wp:cNvGraphicFramePr>
-              <a:graphicFrameLocks xmlns:a="http://schemas.openxmlformats.org/drawingml/2006/main" noChangeAspect="1"/>
-            </wp:cNvGraphicFramePr>
-            <a:graphic xmlns:a="http://schemas.openxmlformats.org/drawingml/2006/main">
-              <a:graphicData uri="http://schemas.openxmlformats.org/drawingml/2006/picture">
-                <pic:pic xmlns:pic="http://schemas.openxmlformats.org/drawingml/2006/picture">
-                  <pic:nvPicPr>
-                    <pic:cNvPr id="0" name="Picture 44" descr="../../../../../../Desktop/Screen%20Shot%202017-10-15%20at%2011.15."/>
-                    <pic:cNvPicPr>
-                      <a:picLocks noChangeAspect="1" noChangeArrowheads="1"/>
-                    </pic:cNvPicPr>
-                  </pic:nvPicPr>
-                  <pic:blipFill>
-                    <a:blip r:embed="rId28">
-                      <a:extLst>
-                        <a:ext uri="{28A0092B-C50C-407E-A947-70E740481C1C}">
-                          <a14:useLocalDpi xmlns:a14="http://schemas.microsoft.com/office/drawing/2010/main" val="0"/>
-                        </a:ext>
-                      </a:extLst>
-                    </a:blip>
-                    <a:srcRect/>
-                    <a:stretch>
-                      <a:fillRect/>
-                    </a:stretch>
-                  </pic:blipFill>
-                  <pic:spPr bwMode="auto">
-                    <a:xfrm>
-                      <a:off x="0" y="0"/>
-                      <a:ext cx="5930265" cy="3712210"/>
-                    </a:xfrm>
-                    <a:prstGeom prst="rect">
-                      <a:avLst/>
-                    </a:prstGeom>
-                    <a:noFill/>
-                    <a:ln>
-                      <a:noFill/>
-                    </a:ln>
-                  </pic:spPr>
-                </pic:pic>
-              </a:graphicData>
-            </a:graphic>
-          </wp:inline>
-        </w:drawing>
-      </w:r>
-    </w:p>
-    <w:p>
-      <w:pPr>
-        <w:pStyle w:val="ListParagraph"/>
+        <w:t>Graph Result:</w:t>
+      </w:r>
+    </w:p>
+    <w:p>
+      <w:pPr>
+        <w:rPr>
+          <w:rFonts w:asciiTheme="majorHAnsi" w:hAnsiTheme="majorHAnsi"/>
+        </w:rPr>
+      </w:pPr>
+    </w:p>
+    <w:p>
+      <w:pPr>
         <w:ind w:left="1800"/>
         <w:rPr>
           <w:rFonts w:asciiTheme="majorHAnsi" w:hAnsiTheme="majorHAnsi"/>
@@ -6403,7 +5663,6 @@
     </w:p>
     <w:p>
       <w:pPr>
-        <w:pStyle w:val="ListParagraph"/>
         <w:ind w:left="1800"/>
         <w:rPr>
           <w:rFonts w:asciiTheme="majorHAnsi" w:hAnsiTheme="majorHAnsi"/>
@@ -6413,75 +5672,18 @@
         <w:rPr>
           <w:rFonts w:asciiTheme="majorHAnsi" w:hAnsiTheme="majorHAnsi"/>
         </w:rPr>
-        <w:t>Aggregate Graph</w:t>
-      </w:r>
-    </w:p>
-    <w:p>
-      <w:pPr>
-        <w:rPr>
-          <w:rFonts w:asciiTheme="majorHAnsi" w:hAnsiTheme="majorHAnsi"/>
-        </w:rPr>
-      </w:pPr>
-      <w:r>
-        <w:rPr>
-          <w:rFonts w:asciiTheme="majorHAnsi" w:hAnsiTheme="majorHAnsi"/>
-          <w:noProof/>
-          <w:lang w:eastAsia="en-GB"/>
-        </w:rPr>
-        <w:drawing>
-          <wp:inline distT="0" distB="0" distL="0" distR="0" wp14:anchorId="48602D7C" wp14:editId="3CAF475D">
-            <wp:extent cx="5934710" cy="3705860"/>
-            <wp:effectExtent l="0" t="0" r="8890" b="2540"/>
-            <wp:docPr id="8" name="Picture 8" descr="../../../../../../Desktop/Screen%20Shot%202017-10-16%20at%201.00."/>
-            <wp:cNvGraphicFramePr>
-              <a:graphicFrameLocks xmlns:a="http://schemas.openxmlformats.org/drawingml/2006/main" noChangeAspect="1"/>
-            </wp:cNvGraphicFramePr>
-            <a:graphic xmlns:a="http://schemas.openxmlformats.org/drawingml/2006/main">
-              <a:graphicData uri="http://schemas.openxmlformats.org/drawingml/2006/picture">
-                <pic:pic xmlns:pic="http://schemas.openxmlformats.org/drawingml/2006/picture">
-                  <pic:nvPicPr>
-                    <pic:cNvPr id="0" name="Picture 1" descr="../../../../../../Desktop/Screen%20Shot%202017-10-16%20at%201.00."/>
-                    <pic:cNvPicPr>
-                      <a:picLocks noChangeAspect="1" noChangeArrowheads="1"/>
-                    </pic:cNvPicPr>
-                  </pic:nvPicPr>
-                  <pic:blipFill>
-                    <a:blip r:embed="rId30">
-                      <a:extLst>
-                        <a:ext uri="{28A0092B-C50C-407E-A947-70E740481C1C}">
-                          <a14:useLocalDpi xmlns:a14="http://schemas.microsoft.com/office/drawing/2010/main" val="0"/>
-                        </a:ext>
-                      </a:extLst>
-                    </a:blip>
-                    <a:srcRect/>
-                    <a:stretch>
-                      <a:fillRect/>
-                    </a:stretch>
-                  </pic:blipFill>
-                  <pic:spPr bwMode="auto">
-                    <a:xfrm>
-                      <a:off x="0" y="0"/>
-                      <a:ext cx="5934710" cy="3705860"/>
-                    </a:xfrm>
-                    <a:prstGeom prst="rect">
-                      <a:avLst/>
-                    </a:prstGeom>
-                    <a:noFill/>
-                    <a:ln>
-                      <a:noFill/>
-                    </a:ln>
-                  </pic:spPr>
-                </pic:pic>
-              </a:graphicData>
-            </a:graphic>
-          </wp:inline>
-        </w:drawing>
-      </w:r>
-    </w:p>
-    <w:p>
-      <w:pPr>
-        <w:pStyle w:val="ListParagraph"/>
-        <w:ind w:left="142"/>
+        <w:t>Aggregate Graph:</w:t>
+      </w:r>
+    </w:p>
+    <w:p>
+      <w:pPr>
+        <w:rPr>
+          <w:rFonts w:asciiTheme="majorHAnsi" w:hAnsiTheme="majorHAnsi"/>
+        </w:rPr>
+      </w:pPr>
+    </w:p>
+    <w:p>
+      <w:pPr>
         <w:rPr>
           <w:rFonts w:asciiTheme="majorHAnsi" w:hAnsiTheme="majorHAnsi"/>
         </w:rPr>
@@ -6509,12 +5711,17 @@
         <w:rPr>
           <w:rFonts w:asciiTheme="majorHAnsi" w:hAnsiTheme="majorHAnsi"/>
         </w:rPr>
-        <w:t>400 concurrent users</w:t>
-      </w:r>
-    </w:p>
-    <w:p>
-      <w:pPr>
-        <w:pStyle w:val="ListParagraph"/>
+        <w:t>400</w:t>
+      </w:r>
+      <w:r>
+        <w:rPr>
+          <w:rFonts w:asciiTheme="majorHAnsi" w:hAnsiTheme="majorHAnsi"/>
+        </w:rPr>
+        <w:t xml:space="preserve"> concurrent users</w:t>
+      </w:r>
+    </w:p>
+    <w:p>
+      <w:pPr>
         <w:ind w:left="1800"/>
         <w:rPr>
           <w:rFonts w:asciiTheme="majorHAnsi" w:hAnsiTheme="majorHAnsi"/>
@@ -6524,175 +5731,42 @@
         <w:rPr>
           <w:rFonts w:asciiTheme="majorHAnsi" w:hAnsiTheme="majorHAnsi"/>
         </w:rPr>
-        <w:t>Graph Result</w:t>
+        <w:t>Graph Result:</w:t>
+      </w:r>
+    </w:p>
+    <w:p>
+      <w:pPr>
+        <w:rPr>
+          <w:rFonts w:asciiTheme="majorHAnsi" w:hAnsiTheme="majorHAnsi"/>
+        </w:rPr>
+      </w:pPr>
+    </w:p>
+    <w:p>
+      <w:pPr>
+        <w:ind w:left="1800"/>
+        <w:rPr>
+          <w:rFonts w:asciiTheme="majorHAnsi" w:hAnsiTheme="majorHAnsi"/>
+        </w:rPr>
+      </w:pPr>
+    </w:p>
+    <w:p>
+      <w:pPr>
+        <w:ind w:left="1800"/>
+        <w:rPr>
+          <w:rFonts w:asciiTheme="majorHAnsi" w:hAnsiTheme="majorHAnsi"/>
+        </w:rPr>
+      </w:pPr>
+      <w:r>
+        <w:rPr>
+          <w:rFonts w:asciiTheme="majorHAnsi" w:hAnsiTheme="majorHAnsi"/>
+        </w:rPr>
+        <w:t>Aggregate Graph:</w:t>
       </w:r>
     </w:p>
     <w:p>
       <w:pPr>
         <w:pStyle w:val="ListParagraph"/>
         <w:ind w:left="0"/>
-        <w:rPr>
-          <w:rFonts w:asciiTheme="majorHAnsi" w:hAnsiTheme="majorHAnsi"/>
-        </w:rPr>
-      </w:pPr>
-      <w:r>
-        <w:rPr>
-          <w:rFonts w:asciiTheme="majorHAnsi" w:hAnsiTheme="majorHAnsi"/>
-          <w:noProof/>
-          <w:lang w:eastAsia="en-GB"/>
-        </w:rPr>
-        <w:lastRenderedPageBreak/>
-        <w:drawing>
-          <wp:inline distT="0" distB="0" distL="0" distR="0" wp14:anchorId="2478E284" wp14:editId="0A4E447F">
-            <wp:extent cx="5930265" cy="3712210"/>
-            <wp:effectExtent l="0" t="0" r="0" b="0"/>
-            <wp:docPr id="70" name="Picture 70" descr="../../../../../../Desktop/Screen%20Shot%202017-10-15%20at%2011.26."/>
-            <wp:cNvGraphicFramePr>
-              <a:graphicFrameLocks xmlns:a="http://schemas.openxmlformats.org/drawingml/2006/main" noChangeAspect="1"/>
-            </wp:cNvGraphicFramePr>
-            <a:graphic xmlns:a="http://schemas.openxmlformats.org/drawingml/2006/main">
-              <a:graphicData uri="http://schemas.openxmlformats.org/drawingml/2006/picture">
-                <pic:pic xmlns:pic="http://schemas.openxmlformats.org/drawingml/2006/picture">
-                  <pic:nvPicPr>
-                    <pic:cNvPr id="0" name="Picture 49" descr="../../../../../../Desktop/Screen%20Shot%202017-10-15%20at%2011.26."/>
-                    <pic:cNvPicPr>
-                      <a:picLocks noChangeAspect="1" noChangeArrowheads="1"/>
-                    </pic:cNvPicPr>
-                  </pic:nvPicPr>
-                  <pic:blipFill>
-                    <a:blip r:embed="rId31">
-                      <a:extLst>
-                        <a:ext uri="{28A0092B-C50C-407E-A947-70E740481C1C}">
-                          <a14:useLocalDpi xmlns:a14="http://schemas.microsoft.com/office/drawing/2010/main" val="0"/>
-                        </a:ext>
-                      </a:extLst>
-                    </a:blip>
-                    <a:srcRect/>
-                    <a:stretch>
-                      <a:fillRect/>
-                    </a:stretch>
-                  </pic:blipFill>
-                  <pic:spPr bwMode="auto">
-                    <a:xfrm>
-                      <a:off x="0" y="0"/>
-                      <a:ext cx="5930265" cy="3712210"/>
-                    </a:xfrm>
-                    <a:prstGeom prst="rect">
-                      <a:avLst/>
-                    </a:prstGeom>
-                    <a:noFill/>
-                    <a:ln>
-                      <a:noFill/>
-                    </a:ln>
-                  </pic:spPr>
-                </pic:pic>
-              </a:graphicData>
-            </a:graphic>
-          </wp:inline>
-        </w:drawing>
-      </w:r>
-    </w:p>
-    <w:p>
-      <w:pPr>
-        <w:pStyle w:val="ListParagraph"/>
-        <w:ind w:left="1800"/>
-        <w:rPr>
-          <w:rFonts w:asciiTheme="majorHAnsi" w:hAnsiTheme="majorHAnsi"/>
-        </w:rPr>
-      </w:pPr>
-    </w:p>
-    <w:p>
-      <w:pPr>
-        <w:pStyle w:val="ListParagraph"/>
-        <w:ind w:left="1800"/>
-        <w:rPr>
-          <w:rFonts w:asciiTheme="majorHAnsi" w:hAnsiTheme="majorHAnsi"/>
-        </w:rPr>
-      </w:pPr>
-      <w:r>
-        <w:rPr>
-          <w:rFonts w:asciiTheme="majorHAnsi" w:hAnsiTheme="majorHAnsi"/>
-        </w:rPr>
-        <w:t>Aggregate Graph</w:t>
-      </w:r>
-    </w:p>
-    <w:p>
-      <w:pPr>
-        <w:pStyle w:val="ListParagraph"/>
-        <w:ind w:left="1800"/>
-        <w:rPr>
-          <w:rFonts w:asciiTheme="majorHAnsi" w:hAnsiTheme="majorHAnsi"/>
-        </w:rPr>
-      </w:pPr>
-    </w:p>
-    <w:p>
-      <w:pPr>
-        <w:pStyle w:val="ListParagraph"/>
-        <w:ind w:left="0"/>
-        <w:rPr>
-          <w:rFonts w:asciiTheme="majorHAnsi" w:hAnsiTheme="majorHAnsi"/>
-        </w:rPr>
-      </w:pPr>
-      <w:r>
-        <w:rPr>
-          <w:rFonts w:asciiTheme="majorHAnsi" w:hAnsiTheme="majorHAnsi"/>
-          <w:noProof/>
-          <w:lang w:eastAsia="en-GB"/>
-        </w:rPr>
-        <w:drawing>
-          <wp:inline distT="0" distB="0" distL="0" distR="0" wp14:anchorId="42058B6C" wp14:editId="5B922E7C">
-            <wp:extent cx="5930265" cy="3712210"/>
-            <wp:effectExtent l="0" t="0" r="0" b="0"/>
-            <wp:docPr id="71" name="Picture 71" descr="../../../../../../Desktop/Screen%20Shot%202017-10-15%20at%2011.26."/>
-            <wp:cNvGraphicFramePr>
-              <a:graphicFrameLocks xmlns:a="http://schemas.openxmlformats.org/drawingml/2006/main" noChangeAspect="1"/>
-            </wp:cNvGraphicFramePr>
-            <a:graphic xmlns:a="http://schemas.openxmlformats.org/drawingml/2006/main">
-              <a:graphicData uri="http://schemas.openxmlformats.org/drawingml/2006/picture">
-                <pic:pic xmlns:pic="http://schemas.openxmlformats.org/drawingml/2006/picture">
-                  <pic:nvPicPr>
-                    <pic:cNvPr id="0" name="Picture 50" descr="../../../../../../Desktop/Screen%20Shot%202017-10-15%20at%2011.26."/>
-                    <pic:cNvPicPr>
-                      <a:picLocks noChangeAspect="1" noChangeArrowheads="1"/>
-                    </pic:cNvPicPr>
-                  </pic:nvPicPr>
-                  <pic:blipFill>
-                    <a:blip r:embed="rId32">
-                      <a:extLst>
-                        <a:ext uri="{28A0092B-C50C-407E-A947-70E740481C1C}">
-                          <a14:useLocalDpi xmlns:a14="http://schemas.microsoft.com/office/drawing/2010/main" val="0"/>
-                        </a:ext>
-                      </a:extLst>
-                    </a:blip>
-                    <a:srcRect/>
-                    <a:stretch>
-                      <a:fillRect/>
-                    </a:stretch>
-                  </pic:blipFill>
-                  <pic:spPr bwMode="auto">
-                    <a:xfrm>
-                      <a:off x="0" y="0"/>
-                      <a:ext cx="5930265" cy="3712210"/>
-                    </a:xfrm>
-                    <a:prstGeom prst="rect">
-                      <a:avLst/>
-                    </a:prstGeom>
-                    <a:noFill/>
-                    <a:ln>
-                      <a:noFill/>
-                    </a:ln>
-                  </pic:spPr>
-                </pic:pic>
-              </a:graphicData>
-            </a:graphic>
-          </wp:inline>
-        </w:drawing>
-      </w:r>
-    </w:p>
-    <w:p>
-      <w:pPr>
-        <w:pStyle w:val="ListParagraph"/>
-        <w:ind w:left="1800"/>
         <w:rPr>
           <w:rFonts w:asciiTheme="majorHAnsi" w:hAnsiTheme="majorHAnsi"/>
         </w:rPr>
@@ -6725,7 +5799,121 @@
     </w:p>
     <w:p>
       <w:pPr>
+        <w:ind w:left="1800"/>
+        <w:rPr>
+          <w:rFonts w:asciiTheme="majorHAnsi" w:hAnsiTheme="majorHAnsi"/>
+        </w:rPr>
+      </w:pPr>
+      <w:r>
+        <w:rPr>
+          <w:rFonts w:asciiTheme="majorHAnsi" w:hAnsiTheme="majorHAnsi"/>
+        </w:rPr>
+        <w:t>Graph Result:</w:t>
+      </w:r>
+    </w:p>
+    <w:p>
+      <w:pPr>
+        <w:rPr>
+          <w:rFonts w:asciiTheme="majorHAnsi" w:hAnsiTheme="majorHAnsi"/>
+        </w:rPr>
+      </w:pPr>
+    </w:p>
+    <w:p>
+      <w:pPr>
+        <w:ind w:left="1800"/>
+        <w:rPr>
+          <w:rFonts w:asciiTheme="majorHAnsi" w:hAnsiTheme="majorHAnsi"/>
+        </w:rPr>
+      </w:pPr>
+    </w:p>
+    <w:p>
+      <w:pPr>
+        <w:ind w:left="1800"/>
+        <w:rPr>
+          <w:rFonts w:asciiTheme="majorHAnsi" w:hAnsiTheme="majorHAnsi"/>
+        </w:rPr>
+      </w:pPr>
+    </w:p>
+    <w:p>
+      <w:pPr>
+        <w:ind w:left="1800"/>
+        <w:rPr>
+          <w:rFonts w:asciiTheme="majorHAnsi" w:hAnsiTheme="majorHAnsi"/>
+        </w:rPr>
+      </w:pPr>
+      <w:r>
+        <w:rPr>
+          <w:rFonts w:asciiTheme="majorHAnsi" w:hAnsiTheme="majorHAnsi"/>
+        </w:rPr>
+        <w:t>Aggregate Graph:</w:t>
+      </w:r>
+    </w:p>
+    <w:p>
+      <w:pPr>
+        <w:ind w:left="1800"/>
+        <w:rPr>
+          <w:rFonts w:asciiTheme="majorHAnsi" w:hAnsiTheme="majorHAnsi"/>
+        </w:rPr>
+      </w:pPr>
+    </w:p>
+    <w:p>
+      <w:pPr>
+        <w:ind w:left="1800"/>
+        <w:rPr>
+          <w:rFonts w:asciiTheme="majorHAnsi" w:hAnsiTheme="majorHAnsi"/>
+        </w:rPr>
+      </w:pPr>
+    </w:p>
+    <w:p>
+      <w:pPr>
         <w:pStyle w:val="ListParagraph"/>
+        <w:numPr>
+          <w:ilvl w:val="0"/>
+          <w:numId w:val="23"/>
+        </w:numPr>
+        <w:rPr>
+          <w:rFonts w:asciiTheme="majorHAnsi" w:hAnsiTheme="majorHAnsi"/>
+        </w:rPr>
+      </w:pPr>
+      <w:r>
+        <w:rPr>
+          <w:rFonts w:asciiTheme="majorHAnsi" w:hAnsiTheme="majorHAnsi"/>
+        </w:rPr>
+        <w:t xml:space="preserve">With </w:t>
+      </w:r>
+      <w:r>
+        <w:rPr>
+          <w:rFonts w:asciiTheme="majorHAnsi" w:hAnsiTheme="majorHAnsi"/>
+        </w:rPr>
+        <w:t>own implementation of</w:t>
+      </w:r>
+      <w:r>
+        <w:rPr>
+          <w:rFonts w:asciiTheme="majorHAnsi" w:hAnsiTheme="majorHAnsi"/>
+        </w:rPr>
+        <w:t xml:space="preserve"> connection pooling</w:t>
+      </w:r>
+    </w:p>
+    <w:p>
+      <w:pPr>
+        <w:pStyle w:val="ListParagraph"/>
+        <w:numPr>
+          <w:ilvl w:val="1"/>
+          <w:numId w:val="23"/>
+        </w:numPr>
+        <w:rPr>
+          <w:rFonts w:asciiTheme="majorHAnsi" w:hAnsiTheme="majorHAnsi"/>
+        </w:rPr>
+      </w:pPr>
+      <w:r>
+        <w:rPr>
+          <w:rFonts w:asciiTheme="majorHAnsi" w:hAnsiTheme="majorHAnsi"/>
+        </w:rPr>
+        <w:t>100 concurrent users</w:t>
+      </w:r>
+    </w:p>
+    <w:p>
+      <w:pPr>
         <w:ind w:left="1800"/>
         <w:rPr>
           <w:rFonts w:asciiTheme="majorHAnsi" w:hAnsiTheme="majorHAnsi"/>
@@ -6735,83 +5923,161 @@
         <w:rPr>
           <w:rFonts w:asciiTheme="majorHAnsi" w:hAnsiTheme="majorHAnsi"/>
         </w:rPr>
-        <w:t>Graph Result</w:t>
-      </w:r>
-    </w:p>
-    <w:p>
-      <w:pPr>
-        <w:rPr>
-          <w:rFonts w:asciiTheme="majorHAnsi" w:hAnsiTheme="majorHAnsi"/>
-        </w:rPr>
-      </w:pPr>
-      <w:r>
-        <w:rPr>
-          <w:rFonts w:asciiTheme="majorHAnsi" w:hAnsiTheme="majorHAnsi"/>
-          <w:noProof/>
-          <w:lang w:eastAsia="en-GB"/>
-        </w:rPr>
-        <w:drawing>
-          <wp:inline distT="0" distB="0" distL="0" distR="0" wp14:anchorId="0FFA211D" wp14:editId="545D91DF">
-            <wp:extent cx="5930265" cy="3712210"/>
-            <wp:effectExtent l="0" t="0" r="0" b="0"/>
-            <wp:docPr id="75" name="Picture 75" descr="../../../../../../Desktop/Screen%20Shot%202017-10-15%20at%2011.35."/>
-            <wp:cNvGraphicFramePr>
-              <a:graphicFrameLocks xmlns:a="http://schemas.openxmlformats.org/drawingml/2006/main" noChangeAspect="1"/>
-            </wp:cNvGraphicFramePr>
-            <a:graphic xmlns:a="http://schemas.openxmlformats.org/drawingml/2006/main">
-              <a:graphicData uri="http://schemas.openxmlformats.org/drawingml/2006/picture">
-                <pic:pic xmlns:pic="http://schemas.openxmlformats.org/drawingml/2006/picture">
-                  <pic:nvPicPr>
-                    <pic:cNvPr id="0" name="Picture 52" descr="../../../../../../Desktop/Screen%20Shot%202017-10-15%20at%2011.35."/>
-                    <pic:cNvPicPr>
-                      <a:picLocks noChangeAspect="1" noChangeArrowheads="1"/>
-                    </pic:cNvPicPr>
-                  </pic:nvPicPr>
-                  <pic:blipFill>
-                    <a:blip r:embed="rId33">
-                      <a:extLst>
-                        <a:ext uri="{28A0092B-C50C-407E-A947-70E740481C1C}">
-                          <a14:useLocalDpi xmlns:a14="http://schemas.microsoft.com/office/drawing/2010/main" val="0"/>
-                        </a:ext>
-                      </a:extLst>
-                    </a:blip>
-                    <a:srcRect/>
-                    <a:stretch>
-                      <a:fillRect/>
-                    </a:stretch>
-                  </pic:blipFill>
-                  <pic:spPr bwMode="auto">
-                    <a:xfrm>
-                      <a:off x="0" y="0"/>
-                      <a:ext cx="5930265" cy="3712210"/>
-                    </a:xfrm>
-                    <a:prstGeom prst="rect">
-                      <a:avLst/>
-                    </a:prstGeom>
-                    <a:noFill/>
-                    <a:ln>
-                      <a:noFill/>
-                    </a:ln>
-                  </pic:spPr>
-                </pic:pic>
-              </a:graphicData>
-            </a:graphic>
-          </wp:inline>
-        </w:drawing>
-      </w:r>
+        <w:t>Graph Result:</w:t>
+      </w:r>
+    </w:p>
+    <w:p>
+      <w:pPr>
+        <w:rPr>
+          <w:rFonts w:asciiTheme="majorHAnsi" w:hAnsiTheme="majorHAnsi"/>
+        </w:rPr>
+      </w:pPr>
+    </w:p>
+    <w:p>
+      <w:pPr>
+        <w:rPr>
+          <w:rFonts w:asciiTheme="majorHAnsi" w:hAnsiTheme="majorHAnsi"/>
+        </w:rPr>
+      </w:pPr>
+    </w:p>
+    <w:p>
+      <w:pPr>
+        <w:ind w:left="1440" w:firstLine="360"/>
+        <w:rPr>
+          <w:rFonts w:asciiTheme="majorHAnsi" w:hAnsiTheme="majorHAnsi"/>
+        </w:rPr>
+      </w:pPr>
+      <w:r>
+        <w:rPr>
+          <w:rFonts w:asciiTheme="majorHAnsi" w:hAnsiTheme="majorHAnsi"/>
+        </w:rPr>
+        <w:t>Aggregate Graph:</w:t>
+      </w:r>
+    </w:p>
+    <w:p>
+      <w:pPr>
+        <w:rPr>
+          <w:rFonts w:asciiTheme="majorHAnsi" w:hAnsiTheme="majorHAnsi"/>
+        </w:rPr>
+      </w:pPr>
+    </w:p>
+    <w:p>
+      <w:pPr>
+        <w:ind w:left="1800"/>
+        <w:rPr>
+          <w:rFonts w:asciiTheme="majorHAnsi" w:hAnsiTheme="majorHAnsi"/>
+        </w:rPr>
+      </w:pPr>
     </w:p>
     <w:p>
       <w:pPr>
         <w:pStyle w:val="ListParagraph"/>
+        <w:numPr>
+          <w:ilvl w:val="1"/>
+          <w:numId w:val="23"/>
+        </w:numPr>
+        <w:rPr>
+          <w:rFonts w:asciiTheme="majorHAnsi" w:hAnsiTheme="majorHAnsi"/>
+        </w:rPr>
+      </w:pPr>
+      <w:r>
+        <w:rPr>
+          <w:rFonts w:asciiTheme="majorHAnsi" w:hAnsiTheme="majorHAnsi"/>
+        </w:rPr>
+        <w:t>200 concurrent users</w:t>
+      </w:r>
+    </w:p>
+    <w:p>
+      <w:pPr>
         <w:ind w:left="1800"/>
         <w:rPr>
           <w:rFonts w:asciiTheme="majorHAnsi" w:hAnsiTheme="majorHAnsi"/>
         </w:rPr>
       </w:pPr>
+      <w:r>
+        <w:rPr>
+          <w:rFonts w:asciiTheme="majorHAnsi" w:hAnsiTheme="majorHAnsi"/>
+        </w:rPr>
+        <w:t>Graph Result:</w:t>
+      </w:r>
+    </w:p>
+    <w:p>
+      <w:pPr>
+        <w:rPr>
+          <w:rFonts w:asciiTheme="majorHAnsi" w:hAnsiTheme="majorHAnsi"/>
+        </w:rPr>
+      </w:pPr>
+    </w:p>
+    <w:p>
+      <w:pPr>
+        <w:rPr>
+          <w:rFonts w:asciiTheme="majorHAnsi" w:hAnsiTheme="majorHAnsi"/>
+        </w:rPr>
+      </w:pPr>
+    </w:p>
+    <w:p>
+      <w:pPr>
+        <w:ind w:left="1800"/>
+        <w:rPr>
+          <w:rFonts w:asciiTheme="majorHAnsi" w:hAnsiTheme="majorHAnsi"/>
+        </w:rPr>
+      </w:pPr>
+    </w:p>
+    <w:p>
+      <w:pPr>
+        <w:ind w:left="1800"/>
+        <w:rPr>
+          <w:rFonts w:asciiTheme="majorHAnsi" w:hAnsiTheme="majorHAnsi"/>
+        </w:rPr>
+      </w:pPr>
+      <w:r>
+        <w:rPr>
+          <w:rFonts w:asciiTheme="majorHAnsi" w:hAnsiTheme="majorHAnsi"/>
+        </w:rPr>
+        <w:t>Aggregate Graph:</w:t>
+      </w:r>
+    </w:p>
+    <w:p>
+      <w:pPr>
+        <w:rPr>
+          <w:rFonts w:asciiTheme="majorHAnsi" w:hAnsiTheme="majorHAnsi"/>
+        </w:rPr>
+      </w:pPr>
+    </w:p>
+    <w:p>
+      <w:pPr>
+        <w:rPr>
+          <w:rFonts w:asciiTheme="majorHAnsi" w:hAnsiTheme="majorHAnsi"/>
+        </w:rPr>
+      </w:pPr>
+    </w:p>
+    <w:p>
+      <w:pPr>
+        <w:rPr>
+          <w:rFonts w:asciiTheme="majorHAnsi" w:hAnsiTheme="majorHAnsi"/>
+        </w:rPr>
+      </w:pPr>
     </w:p>
     <w:p>
       <w:pPr>
         <w:pStyle w:val="ListParagraph"/>
+        <w:numPr>
+          <w:ilvl w:val="1"/>
+          <w:numId w:val="23"/>
+        </w:numPr>
+        <w:rPr>
+          <w:rFonts w:asciiTheme="majorHAnsi" w:hAnsiTheme="majorHAnsi"/>
+        </w:rPr>
+      </w:pPr>
+      <w:r>
+        <w:rPr>
+          <w:rFonts w:asciiTheme="majorHAnsi" w:hAnsiTheme="majorHAnsi"/>
+        </w:rPr>
+        <w:t>300 concurrent users</w:t>
+      </w:r>
+    </w:p>
+    <w:p>
+      <w:pPr>
         <w:ind w:left="1800"/>
         <w:rPr>
           <w:rFonts w:asciiTheme="majorHAnsi" w:hAnsiTheme="majorHAnsi"/>
@@ -6821,71 +6087,209 @@
         <w:rPr>
           <w:rFonts w:asciiTheme="majorHAnsi" w:hAnsiTheme="majorHAnsi"/>
         </w:rPr>
-        <w:t>Aggregate Graph</w:t>
-      </w:r>
-    </w:p>
-    <w:p>
-      <w:pPr>
-        <w:rPr>
-          <w:rFonts w:asciiTheme="majorHAnsi" w:hAnsiTheme="majorHAnsi"/>
-        </w:rPr>
-      </w:pPr>
-      <w:r>
-        <w:rPr>
-          <w:rFonts w:asciiTheme="majorHAnsi" w:hAnsiTheme="majorHAnsi"/>
-          <w:noProof/>
-          <w:lang w:eastAsia="en-GB"/>
-        </w:rPr>
-        <w:lastRenderedPageBreak/>
-        <w:drawing>
-          <wp:inline distT="0" distB="0" distL="0" distR="0" wp14:anchorId="0462D6C4" wp14:editId="211D27C1">
-            <wp:extent cx="5930265" cy="3712210"/>
-            <wp:effectExtent l="0" t="0" r="0" b="0"/>
-            <wp:docPr id="74" name="Picture 74" descr="../../../../../../Desktop/Screen%20Shot%202017-10-15%20at%2011.35."/>
-            <wp:cNvGraphicFramePr>
-              <a:graphicFrameLocks xmlns:a="http://schemas.openxmlformats.org/drawingml/2006/main" noChangeAspect="1"/>
-            </wp:cNvGraphicFramePr>
-            <a:graphic xmlns:a="http://schemas.openxmlformats.org/drawingml/2006/main">
-              <a:graphicData uri="http://schemas.openxmlformats.org/drawingml/2006/picture">
-                <pic:pic xmlns:pic="http://schemas.openxmlformats.org/drawingml/2006/picture">
-                  <pic:nvPicPr>
-                    <pic:cNvPr id="0" name="Picture 51" descr="../../../../../../Desktop/Screen%20Shot%202017-10-15%20at%2011.35."/>
-                    <pic:cNvPicPr>
-                      <a:picLocks noChangeAspect="1" noChangeArrowheads="1"/>
-                    </pic:cNvPicPr>
-                  </pic:nvPicPr>
-                  <pic:blipFill>
-                    <a:blip r:embed="rId34">
-                      <a:extLst>
-                        <a:ext uri="{28A0092B-C50C-407E-A947-70E740481C1C}">
-                          <a14:useLocalDpi xmlns:a14="http://schemas.microsoft.com/office/drawing/2010/main" val="0"/>
-                        </a:ext>
-                      </a:extLst>
-                    </a:blip>
-                    <a:srcRect/>
-                    <a:stretch>
-                      <a:fillRect/>
-                    </a:stretch>
-                  </pic:blipFill>
-                  <pic:spPr bwMode="auto">
-                    <a:xfrm>
-                      <a:off x="0" y="0"/>
-                      <a:ext cx="5930265" cy="3712210"/>
-                    </a:xfrm>
-                    <a:prstGeom prst="rect">
-                      <a:avLst/>
-                    </a:prstGeom>
-                    <a:noFill/>
-                    <a:ln>
-                      <a:noFill/>
-                    </a:ln>
-                  </pic:spPr>
-                </pic:pic>
-              </a:graphicData>
-            </a:graphic>
-          </wp:inline>
-        </w:drawing>
-      </w:r>
+        <w:t>Graph Result:</w:t>
+      </w:r>
+    </w:p>
+    <w:p>
+      <w:pPr>
+        <w:rPr>
+          <w:rFonts w:asciiTheme="majorHAnsi" w:hAnsiTheme="majorHAnsi"/>
+        </w:rPr>
+      </w:pPr>
+    </w:p>
+    <w:p>
+      <w:pPr>
+        <w:ind w:left="1800"/>
+        <w:rPr>
+          <w:rFonts w:asciiTheme="majorHAnsi" w:hAnsiTheme="majorHAnsi"/>
+        </w:rPr>
+      </w:pPr>
+    </w:p>
+    <w:p>
+      <w:pPr>
+        <w:ind w:left="1800"/>
+        <w:rPr>
+          <w:rFonts w:asciiTheme="majorHAnsi" w:hAnsiTheme="majorHAnsi"/>
+        </w:rPr>
+      </w:pPr>
+      <w:r>
+        <w:rPr>
+          <w:rFonts w:asciiTheme="majorHAnsi" w:hAnsiTheme="majorHAnsi"/>
+        </w:rPr>
+        <w:t>Aggregate Graph:</w:t>
+      </w:r>
+    </w:p>
+    <w:p>
+      <w:pPr>
+        <w:rPr>
+          <w:rFonts w:asciiTheme="majorHAnsi" w:hAnsiTheme="majorHAnsi"/>
+        </w:rPr>
+      </w:pPr>
+    </w:p>
+    <w:p>
+      <w:pPr>
+        <w:rPr>
+          <w:rFonts w:asciiTheme="majorHAnsi" w:hAnsiTheme="majorHAnsi"/>
+        </w:rPr>
+      </w:pPr>
+    </w:p>
+    <w:p>
+      <w:pPr>
+        <w:rPr>
+          <w:rFonts w:asciiTheme="majorHAnsi" w:hAnsiTheme="majorHAnsi"/>
+        </w:rPr>
+      </w:pPr>
+    </w:p>
+    <w:p>
+      <w:pPr>
+        <w:pStyle w:val="ListParagraph"/>
+        <w:numPr>
+          <w:ilvl w:val="1"/>
+          <w:numId w:val="23"/>
+        </w:numPr>
+        <w:rPr>
+          <w:rFonts w:asciiTheme="majorHAnsi" w:hAnsiTheme="majorHAnsi"/>
+        </w:rPr>
+      </w:pPr>
+      <w:r>
+        <w:rPr>
+          <w:rFonts w:asciiTheme="majorHAnsi" w:hAnsiTheme="majorHAnsi"/>
+        </w:rPr>
+        <w:t>400 concurrent users</w:t>
+      </w:r>
+    </w:p>
+    <w:p>
+      <w:pPr>
+        <w:ind w:left="1800"/>
+        <w:rPr>
+          <w:rFonts w:asciiTheme="majorHAnsi" w:hAnsiTheme="majorHAnsi"/>
+        </w:rPr>
+      </w:pPr>
+      <w:r>
+        <w:rPr>
+          <w:rFonts w:asciiTheme="majorHAnsi" w:hAnsiTheme="majorHAnsi"/>
+        </w:rPr>
+        <w:t>Graph Result:</w:t>
+      </w:r>
+    </w:p>
+    <w:p>
+      <w:pPr>
+        <w:rPr>
+          <w:rFonts w:asciiTheme="majorHAnsi" w:hAnsiTheme="majorHAnsi"/>
+        </w:rPr>
+      </w:pPr>
+    </w:p>
+    <w:p>
+      <w:pPr>
+        <w:ind w:left="1800"/>
+        <w:rPr>
+          <w:rFonts w:asciiTheme="majorHAnsi" w:hAnsiTheme="majorHAnsi"/>
+        </w:rPr>
+      </w:pPr>
+    </w:p>
+    <w:p>
+      <w:pPr>
+        <w:ind w:left="1800"/>
+        <w:rPr>
+          <w:rFonts w:asciiTheme="majorHAnsi" w:hAnsiTheme="majorHAnsi"/>
+        </w:rPr>
+      </w:pPr>
+      <w:r>
+        <w:rPr>
+          <w:rFonts w:asciiTheme="majorHAnsi" w:hAnsiTheme="majorHAnsi"/>
+        </w:rPr>
+        <w:t>Aggregate Graph:</w:t>
+      </w:r>
+    </w:p>
+    <w:p>
+      <w:pPr>
+        <w:pStyle w:val="ListParagraph"/>
+        <w:ind w:left="0"/>
+        <w:rPr>
+          <w:rFonts w:asciiTheme="majorHAnsi" w:hAnsiTheme="majorHAnsi"/>
+        </w:rPr>
+      </w:pPr>
+    </w:p>
+    <w:p>
+      <w:pPr>
+        <w:rPr>
+          <w:rFonts w:asciiTheme="majorHAnsi" w:hAnsiTheme="majorHAnsi"/>
+        </w:rPr>
+      </w:pPr>
+    </w:p>
+    <w:p>
+      <w:pPr>
+        <w:pStyle w:val="ListParagraph"/>
+        <w:numPr>
+          <w:ilvl w:val="1"/>
+          <w:numId w:val="23"/>
+        </w:numPr>
+        <w:rPr>
+          <w:rFonts w:asciiTheme="majorHAnsi" w:hAnsiTheme="majorHAnsi"/>
+        </w:rPr>
+      </w:pPr>
+      <w:r>
+        <w:rPr>
+          <w:rFonts w:asciiTheme="majorHAnsi" w:hAnsiTheme="majorHAnsi"/>
+        </w:rPr>
+        <w:t>500 concurrent users</w:t>
+      </w:r>
+    </w:p>
+    <w:p>
+      <w:pPr>
+        <w:ind w:left="1800"/>
+        <w:rPr>
+          <w:rFonts w:asciiTheme="majorHAnsi" w:hAnsiTheme="majorHAnsi"/>
+        </w:rPr>
+      </w:pPr>
+      <w:r>
+        <w:rPr>
+          <w:rFonts w:asciiTheme="majorHAnsi" w:hAnsiTheme="majorHAnsi"/>
+        </w:rPr>
+        <w:t>Graph Result:</w:t>
+      </w:r>
+    </w:p>
+    <w:p>
+      <w:pPr>
+        <w:rPr>
+          <w:rFonts w:asciiTheme="majorHAnsi" w:hAnsiTheme="majorHAnsi"/>
+        </w:rPr>
+      </w:pPr>
+    </w:p>
+    <w:p>
+      <w:pPr>
+        <w:rPr>
+          <w:rFonts w:asciiTheme="majorHAnsi" w:hAnsiTheme="majorHAnsi"/>
+        </w:rPr>
+      </w:pPr>
+    </w:p>
+    <w:p>
+      <w:pPr>
+        <w:ind w:left="1080" w:firstLine="720"/>
+        <w:rPr>
+          <w:rFonts w:asciiTheme="majorHAnsi" w:hAnsiTheme="majorHAnsi"/>
+        </w:rPr>
+      </w:pPr>
+      <w:r>
+        <w:rPr>
+          <w:rFonts w:asciiTheme="majorHAnsi" w:hAnsiTheme="majorHAnsi"/>
+        </w:rPr>
+        <w:t>Aggregate Graph:</w:t>
+      </w:r>
+    </w:p>
+    <w:p>
+      <w:pPr>
+        <w:rPr>
+          <w:rFonts w:asciiTheme="majorHAnsi" w:hAnsiTheme="majorHAnsi"/>
+        </w:rPr>
+      </w:pPr>
+    </w:p>
+    <w:p>
+      <w:pPr>
+        <w:rPr>
+          <w:rFonts w:asciiTheme="majorHAnsi" w:hAnsiTheme="majorHAnsi"/>
+        </w:rPr>
+      </w:pPr>
     </w:p>
     <w:p>
       <w:pPr>
@@ -6925,6 +6329,153 @@
     </w:p>
     <w:p>
       <w:pPr>
+        <w:rPr>
+          <w:lang w:val="en-US"/>
+        </w:rPr>
+      </w:pPr>
+    </w:p>
+    <w:p>
+      <w:pPr>
+        <w:pStyle w:val="ListParagraph"/>
+        <w:widowControl w:val="0"/>
+        <w:numPr>
+          <w:ilvl w:val="0"/>
+          <w:numId w:val="25"/>
+        </w:numPr>
+        <w:autoSpaceDE w:val="0"/>
+        <w:autoSpaceDN w:val="0"/>
+        <w:adjustRightInd w:val="0"/>
+        <w:spacing w:after="240"/>
+        <w:rPr>
+          <w:rFonts w:asciiTheme="majorHAnsi" w:hAnsiTheme="majorHAnsi" w:cs="Times"/>
+          <w:color w:val="000000"/>
+        </w:rPr>
+      </w:pPr>
+      <w:r>
+        <w:rPr>
+          <w:rFonts w:asciiTheme="majorHAnsi" w:hAnsiTheme="majorHAnsi" w:cs="Cambria"/>
+          <w:color w:val="000000"/>
+        </w:rPr>
+        <w:t>Compare passport authentication process with the auth</w:t>
+      </w:r>
+      <w:r>
+        <w:rPr>
+          <w:rFonts w:asciiTheme="majorHAnsi" w:hAnsiTheme="majorHAnsi" w:cs="Cambria"/>
+          <w:color w:val="000000"/>
+        </w:rPr>
+        <w:t>entication process used in Lab1</w:t>
+      </w:r>
+      <w:r>
+        <w:rPr>
+          <w:rFonts w:asciiTheme="majorHAnsi" w:hAnsiTheme="majorHAnsi" w:cs="Cambria"/>
+          <w:color w:val="000000"/>
+        </w:rPr>
+        <w:t xml:space="preserve">. </w:t>
+      </w:r>
+    </w:p>
+    <w:p>
+      <w:pPr>
+        <w:pStyle w:val="ListParagraph"/>
+        <w:widowControl w:val="0"/>
+        <w:numPr>
+          <w:ilvl w:val="0"/>
+          <w:numId w:val="25"/>
+        </w:numPr>
+        <w:autoSpaceDE w:val="0"/>
+        <w:autoSpaceDN w:val="0"/>
+        <w:adjustRightInd w:val="0"/>
+        <w:spacing w:after="240"/>
+        <w:rPr>
+          <w:rFonts w:asciiTheme="majorHAnsi" w:hAnsiTheme="majorHAnsi" w:cs="Times"/>
+          <w:color w:val="000000"/>
+        </w:rPr>
+      </w:pPr>
+      <w:r>
+        <w:rPr>
+          <w:rFonts w:asciiTheme="majorHAnsi" w:hAnsiTheme="majorHAnsi" w:cs="Cambria"/>
+          <w:color w:val="000000"/>
+        </w:rPr>
+        <w:t>Compare perf</w:t>
+      </w:r>
+      <w:r>
+        <w:rPr>
+          <w:rFonts w:asciiTheme="majorHAnsi" w:hAnsiTheme="majorHAnsi" w:cs="Cambria"/>
+          <w:color w:val="000000"/>
+        </w:rPr>
+        <w:t>ormance with and without Kafka.</w:t>
+      </w:r>
+      <w:r>
+        <w:rPr>
+          <w:rFonts w:asciiTheme="majorHAnsi" w:hAnsiTheme="majorHAnsi" w:cs="Cambria"/>
+          <w:color w:val="000000"/>
+        </w:rPr>
+        <w:t xml:space="preserve"> Explain in detail the reason </w:t>
+      </w:r>
+      <w:r>
+        <w:rPr>
+          <w:rFonts w:asciiTheme="majorHAnsi" w:hAnsiTheme="majorHAnsi" w:cs="Cambria"/>
+          <w:color w:val="000000"/>
+        </w:rPr>
+        <w:t>for difference in performance.</w:t>
+      </w:r>
+    </w:p>
+    <w:p>
+      <w:pPr>
+        <w:pStyle w:val="ListParagraph"/>
+        <w:widowControl w:val="0"/>
+        <w:numPr>
+          <w:ilvl w:val="0"/>
+          <w:numId w:val="25"/>
+        </w:numPr>
+        <w:autoSpaceDE w:val="0"/>
+        <w:autoSpaceDN w:val="0"/>
+        <w:adjustRightInd w:val="0"/>
+        <w:spacing w:after="240"/>
+        <w:rPr>
+          <w:rFonts w:ascii="Times" w:hAnsi="Times" w:cs="Times"/>
+          <w:color w:val="000000"/>
+        </w:rPr>
+      </w:pPr>
+      <w:r>
+        <w:rPr>
+          <w:rFonts w:asciiTheme="majorHAnsi" w:hAnsiTheme="majorHAnsi" w:cs="Cambria"/>
+          <w:color w:val="000000"/>
+        </w:rPr>
+        <w:t>If given an option to implement MySQL and M</w:t>
+      </w:r>
+      <w:r>
+        <w:rPr>
+          <w:rFonts w:asciiTheme="majorHAnsi" w:hAnsiTheme="majorHAnsi" w:cs="Cambria"/>
+          <w:color w:val="000000"/>
+        </w:rPr>
+        <w:t>ongoDB both in your application</w:t>
+      </w:r>
+      <w:r>
+        <w:rPr>
+          <w:rFonts w:asciiTheme="majorHAnsi" w:hAnsiTheme="majorHAnsi" w:cs="Cambria"/>
+          <w:color w:val="000000"/>
+        </w:rPr>
+        <w:t>, specify which data of the applications will you store in MongoDB and MySQL respectively</w:t>
+      </w:r>
+      <w:r>
+        <w:rPr>
+          <w:rFonts w:ascii="Cambria" w:hAnsi="Cambria" w:cs="Cambria"/>
+          <w:color w:val="000000"/>
+          <w:sz w:val="384"/>
+          <w:szCs w:val="384"/>
+        </w:rPr>
+        <w:t xml:space="preserve"> </w:t>
+      </w:r>
+    </w:p>
+    <w:p>
+      <w:pPr>
+        <w:rPr>
+          <w:rFonts w:asciiTheme="majorHAnsi" w:hAnsiTheme="majorHAnsi"/>
+        </w:rPr>
+      </w:pPr>
+    </w:p>
+    <w:p>
+      <w:pPr>
         <w:pStyle w:val="ListParagraph"/>
         <w:numPr>
           <w:ilvl w:val="0"/>
@@ -6963,69 +6514,34 @@
           <w:szCs w:val="23"/>
         </w:rPr>
       </w:pPr>
-      <w:proofErr w:type="spellStart"/>
       <w:r>
         <w:rPr>
           <w:rFonts w:asciiTheme="majorHAnsi" w:hAnsiTheme="majorHAnsi" w:cstheme="minorHAnsi"/>
           <w:szCs w:val="23"/>
         </w:rPr>
-        <w:t>nodejs</w:t>
-      </w:r>
-      <w:proofErr w:type="spellEnd"/>
+        <w:t xml:space="preserve">nodejs library </w:t>
+      </w:r>
+      <w:r>
+        <w:rPr>
+          <w:rFonts w:ascii="Helvetica" w:eastAsia="Helvetica" w:hAnsi="Helvetica" w:cs="Helvetica"/>
+          <w:szCs w:val="23"/>
+        </w:rPr>
+        <w:t xml:space="preserve">“bcrypt” </w:t>
+      </w:r>
       <w:r>
         <w:rPr>
           <w:rFonts w:asciiTheme="majorHAnsi" w:hAnsiTheme="majorHAnsi" w:cstheme="minorHAnsi"/>
           <w:szCs w:val="23"/>
         </w:rPr>
-        <w:t xml:space="preserve"> library </w:t>
-      </w:r>
-      <w:r>
-        <w:rPr>
-          <w:rFonts w:ascii="Helvetica" w:eastAsia="Helvetica" w:hAnsi="Helvetica" w:cs="Helvetica"/>
-          <w:szCs w:val="23"/>
-        </w:rPr>
-        <w:t>“</w:t>
-      </w:r>
-      <w:proofErr w:type="spellStart"/>
-      <w:r>
-        <w:rPr>
-          <w:rFonts w:ascii="Helvetica" w:eastAsia="Helvetica" w:hAnsi="Helvetica" w:cs="Helvetica"/>
-          <w:szCs w:val="23"/>
-        </w:rPr>
-        <w:t>bcrypt</w:t>
-      </w:r>
-      <w:proofErr w:type="spellEnd"/>
-      <w:r>
-        <w:rPr>
-          <w:rFonts w:ascii="Helvetica" w:eastAsia="Helvetica" w:hAnsi="Helvetica" w:cs="Helvetica"/>
-          <w:szCs w:val="23"/>
-        </w:rPr>
-        <w:t xml:space="preserve">” </w:t>
-      </w:r>
-      <w:r>
-        <w:rPr>
-          <w:rFonts w:asciiTheme="majorHAnsi" w:hAnsiTheme="majorHAnsi" w:cstheme="minorHAnsi"/>
-          <w:szCs w:val="23"/>
-        </w:rPr>
         <w:t xml:space="preserve">provides </w:t>
       </w:r>
-      <w:proofErr w:type="spellStart"/>
       <w:r>
         <w:rPr>
           <w:rFonts w:asciiTheme="majorHAnsi" w:hAnsiTheme="majorHAnsi" w:cstheme="minorHAnsi"/>
           <w:b/>
           <w:szCs w:val="23"/>
         </w:rPr>
-        <w:t>bcrypt</w:t>
-      </w:r>
-      <w:proofErr w:type="spellEnd"/>
-      <w:r>
-        <w:rPr>
-          <w:rFonts w:asciiTheme="majorHAnsi" w:hAnsiTheme="majorHAnsi" w:cstheme="minorHAnsi"/>
-          <w:b/>
-          <w:szCs w:val="23"/>
-        </w:rPr>
-        <w:t xml:space="preserve"> algorithm</w:t>
+        <w:t>bcrypt algorithm</w:t>
       </w:r>
       <w:r>
         <w:rPr>
@@ -7179,21 +6695,12 @@
           <w:szCs w:val="23"/>
         </w:rPr>
       </w:pPr>
-      <w:proofErr w:type="spellStart"/>
       <w:r>
         <w:rPr>
           <w:rFonts w:asciiTheme="majorHAnsi" w:hAnsiTheme="majorHAnsi" w:cstheme="minorHAnsi"/>
           <w:szCs w:val="23"/>
         </w:rPr>
-        <w:t>Twofish</w:t>
-      </w:r>
-      <w:proofErr w:type="spellEnd"/>
-      <w:r>
-        <w:rPr>
-          <w:rFonts w:asciiTheme="majorHAnsi" w:hAnsiTheme="majorHAnsi" w:cstheme="minorHAnsi"/>
-          <w:szCs w:val="23"/>
-        </w:rPr>
-        <w:t xml:space="preserve"> etc.</w:t>
+        <w:t>Twofish etc.</w:t>
       </w:r>
     </w:p>
     <w:p>
@@ -7217,251 +6724,152 @@
           <w:szCs w:val="23"/>
         </w:rPr>
       </w:pPr>
-      <w:proofErr w:type="spellStart"/>
       <w:r>
         <w:rPr>
           <w:rFonts w:asciiTheme="majorHAnsi" w:hAnsiTheme="majorHAnsi" w:cstheme="minorHAnsi"/>
           <w:szCs w:val="23"/>
         </w:rPr>
-        <w:t>bcrypt</w:t>
-      </w:r>
-      <w:proofErr w:type="spellEnd"/>
+        <w:t>bcrypt algorithm was selected in this API because</w:t>
+      </w:r>
       <w:r>
         <w:rPr>
           <w:rFonts w:asciiTheme="majorHAnsi" w:hAnsiTheme="majorHAnsi" w:cstheme="minorHAnsi"/>
           <w:szCs w:val="23"/>
         </w:rPr>
-        <w:t xml:space="preserve"> algorithm was selected in this API because</w:t>
+        <w:t xml:space="preserve"> of its</w:t>
       </w:r>
       <w:r>
         <w:rPr>
           <w:rFonts w:asciiTheme="majorHAnsi" w:hAnsiTheme="majorHAnsi" w:cstheme="minorHAnsi"/>
           <w:szCs w:val="23"/>
         </w:rPr>
-        <w:t xml:space="preserve"> of its</w:t>
+        <w:t xml:space="preserve"> expensive key setup phase. It starts off with a set of subkeys in standard state, which is used later to perform block encryption using part of key and use it to replace some of the subkeys. It repeats this process till it replaces all the subkeys</w:t>
       </w:r>
       <w:r>
         <w:rPr>
           <w:rFonts w:asciiTheme="majorHAnsi" w:hAnsiTheme="majorHAnsi" w:cstheme="minorHAnsi"/>
           <w:szCs w:val="23"/>
         </w:rPr>
-        <w:t xml:space="preserve"> expensive key setup phase. It starts off with a set of </w:t>
-      </w:r>
-      <w:proofErr w:type="spellStart"/>
+        <w:t>.</w:t>
+      </w:r>
       <w:r>
         <w:rPr>
           <w:rFonts w:asciiTheme="majorHAnsi" w:hAnsiTheme="majorHAnsi" w:cstheme="minorHAnsi"/>
           <w:szCs w:val="23"/>
         </w:rPr>
-        <w:t>subkeys</w:t>
-      </w:r>
-      <w:proofErr w:type="spellEnd"/>
+        <w:t xml:space="preserve"> </w:t>
+      </w:r>
       <w:r>
         <w:rPr>
           <w:rFonts w:asciiTheme="majorHAnsi" w:hAnsiTheme="majorHAnsi" w:cstheme="minorHAnsi"/>
           <w:szCs w:val="23"/>
         </w:rPr>
-        <w:t xml:space="preserve"> in standard state, which is used later to perform block encryption using part of key and use it to replace some of the </w:t>
-      </w:r>
-      <w:proofErr w:type="spellStart"/>
+        <w:t>In fact</w:t>
+      </w:r>
       <w:r>
         <w:rPr>
           <w:rFonts w:asciiTheme="majorHAnsi" w:hAnsiTheme="majorHAnsi" w:cstheme="minorHAnsi"/>
           <w:szCs w:val="23"/>
         </w:rPr>
-        <w:t>subkeys</w:t>
-      </w:r>
-      <w:proofErr w:type="spellEnd"/>
+        <w:t xml:space="preserve">, bcrypt </w:t>
+      </w:r>
       <w:r>
         <w:rPr>
           <w:rFonts w:asciiTheme="majorHAnsi" w:hAnsiTheme="majorHAnsi" w:cstheme="minorHAnsi"/>
           <w:szCs w:val="23"/>
         </w:rPr>
-        <w:t xml:space="preserve">. It repeats this process till it replaces all the </w:t>
-      </w:r>
-      <w:proofErr w:type="spellStart"/>
+        <w:t>has</w:t>
+      </w:r>
       <w:r>
         <w:rPr>
           <w:rFonts w:asciiTheme="majorHAnsi" w:hAnsiTheme="majorHAnsi" w:cstheme="minorHAnsi"/>
           <w:szCs w:val="23"/>
         </w:rPr>
-        <w:t>subkeys</w:t>
-      </w:r>
-      <w:proofErr w:type="spellEnd"/>
+        <w:t xml:space="preserve"> more resistant </w:t>
+      </w:r>
       <w:r>
         <w:rPr>
           <w:rFonts w:asciiTheme="majorHAnsi" w:hAnsiTheme="majorHAnsi" w:cstheme="minorHAnsi"/>
           <w:szCs w:val="23"/>
         </w:rPr>
-        <w:t>.</w:t>
+        <w:t>towards</w:t>
       </w:r>
       <w:r>
         <w:rPr>
           <w:rFonts w:asciiTheme="majorHAnsi" w:hAnsiTheme="majorHAnsi" w:cstheme="minorHAnsi"/>
           <w:szCs w:val="23"/>
         </w:rPr>
-        <w:t xml:space="preserve"> </w:t>
+        <w:t xml:space="preserve"> brute force attacks because </w:t>
       </w:r>
       <w:r>
         <w:rPr>
           <w:rFonts w:asciiTheme="majorHAnsi" w:hAnsiTheme="majorHAnsi" w:cstheme="minorHAnsi"/>
           <w:szCs w:val="23"/>
         </w:rPr>
-        <w:t>In fact</w:t>
+        <w:t>of its</w:t>
       </w:r>
       <w:r>
         <w:rPr>
           <w:rFonts w:asciiTheme="majorHAnsi" w:hAnsiTheme="majorHAnsi" w:cstheme="minorHAnsi"/>
           <w:szCs w:val="23"/>
         </w:rPr>
-        <w:t xml:space="preserve">, </w:t>
-      </w:r>
-      <w:proofErr w:type="spellStart"/>
+        <w:t xml:space="preserve"> adaptive function</w:t>
+      </w:r>
       <w:r>
         <w:rPr>
           <w:rFonts w:asciiTheme="majorHAnsi" w:hAnsiTheme="majorHAnsi" w:cstheme="minorHAnsi"/>
           <w:szCs w:val="23"/>
         </w:rPr>
-        <w:t>bcrypt</w:t>
-      </w:r>
-      <w:proofErr w:type="spellEnd"/>
+        <w:t>ality</w:t>
+      </w:r>
       <w:r>
         <w:rPr>
           <w:rFonts w:asciiTheme="majorHAnsi" w:hAnsiTheme="majorHAnsi" w:cstheme="minorHAnsi"/>
           <w:szCs w:val="23"/>
         </w:rPr>
-        <w:t xml:space="preserve"> </w:t>
+        <w:t xml:space="preserve">. </w:t>
       </w:r>
       <w:r>
         <w:rPr>
           <w:rFonts w:asciiTheme="majorHAnsi" w:hAnsiTheme="majorHAnsi" w:cstheme="minorHAnsi"/>
           <w:szCs w:val="23"/>
         </w:rPr>
-        <w:t>has</w:t>
+        <w:t>W</w:t>
       </w:r>
       <w:r>
         <w:rPr>
           <w:rFonts w:asciiTheme="majorHAnsi" w:hAnsiTheme="majorHAnsi" w:cstheme="minorHAnsi"/>
           <w:szCs w:val="23"/>
         </w:rPr>
-        <w:t xml:space="preserve"> more resistant </w:t>
+        <w:t>henever a hacker tries to use brute-force attack to get into the system, overtime the iteration count keeps on increasing which makes it slower.</w:t>
       </w:r>
       <w:r>
         <w:rPr>
           <w:rFonts w:asciiTheme="majorHAnsi" w:hAnsiTheme="majorHAnsi" w:cstheme="minorHAnsi"/>
           <w:szCs w:val="23"/>
         </w:rPr>
-        <w:t>towards</w:t>
+        <w:t xml:space="preserve"> </w:t>
       </w:r>
       <w:r>
         <w:rPr>
           <w:rFonts w:asciiTheme="majorHAnsi" w:hAnsiTheme="majorHAnsi" w:cstheme="minorHAnsi"/>
           <w:szCs w:val="23"/>
         </w:rPr>
-        <w:t xml:space="preserve"> brute force attacks because </w:t>
+        <w:t xml:space="preserve">Bcrypt also adds random data </w:t>
       </w:r>
       <w:r>
         <w:rPr>
           <w:rFonts w:asciiTheme="majorHAnsi" w:hAnsiTheme="majorHAnsi" w:cstheme="minorHAnsi"/>
           <w:szCs w:val="23"/>
         </w:rPr>
-        <w:t>of its</w:t>
+        <w:t xml:space="preserve">SALT </w:t>
       </w:r>
       <w:r>
         <w:rPr>
           <w:rFonts w:asciiTheme="majorHAnsi" w:hAnsiTheme="majorHAnsi" w:cstheme="minorHAnsi"/>
           <w:szCs w:val="23"/>
         </w:rPr>
-        <w:t xml:space="preserve"> adaptive function</w:t>
-      </w:r>
-      <w:r>
-        <w:rPr>
-          <w:rFonts w:asciiTheme="majorHAnsi" w:hAnsiTheme="majorHAnsi" w:cstheme="minorHAnsi"/>
-          <w:szCs w:val="23"/>
-        </w:rPr>
-        <w:t>ality</w:t>
-      </w:r>
-      <w:r>
-        <w:rPr>
-          <w:rFonts w:asciiTheme="majorHAnsi" w:hAnsiTheme="majorHAnsi" w:cstheme="minorHAnsi"/>
-          <w:szCs w:val="23"/>
-        </w:rPr>
-        <w:t xml:space="preserve">. </w:t>
-      </w:r>
-      <w:r>
-        <w:rPr>
-          <w:rFonts w:asciiTheme="majorHAnsi" w:hAnsiTheme="majorHAnsi" w:cstheme="minorHAnsi"/>
-          <w:szCs w:val="23"/>
-        </w:rPr>
-        <w:t>W</w:t>
-      </w:r>
-      <w:r>
-        <w:rPr>
-          <w:rFonts w:asciiTheme="majorHAnsi" w:hAnsiTheme="majorHAnsi" w:cstheme="minorHAnsi"/>
-          <w:szCs w:val="23"/>
-        </w:rPr>
-        <w:t>henever a hacker tries to use brute-force attack to get into the system, overtime the iteration count keeps on increasing which makes it slower.</w:t>
-      </w:r>
-      <w:r>
-        <w:rPr>
-          <w:rFonts w:asciiTheme="majorHAnsi" w:hAnsiTheme="majorHAnsi" w:cstheme="minorHAnsi"/>
-          <w:szCs w:val="23"/>
-        </w:rPr>
-        <w:t xml:space="preserve"> </w:t>
-      </w:r>
-      <w:proofErr w:type="spellStart"/>
-      <w:r>
-        <w:rPr>
-          <w:rFonts w:asciiTheme="majorHAnsi" w:hAnsiTheme="majorHAnsi" w:cstheme="minorHAnsi"/>
-          <w:szCs w:val="23"/>
-        </w:rPr>
-        <w:t>Bcrypt</w:t>
-      </w:r>
-      <w:proofErr w:type="spellEnd"/>
-      <w:r>
-        <w:rPr>
-          <w:rFonts w:asciiTheme="majorHAnsi" w:hAnsiTheme="majorHAnsi" w:cstheme="minorHAnsi"/>
-          <w:szCs w:val="23"/>
-        </w:rPr>
-        <w:t xml:space="preserve"> also </w:t>
-      </w:r>
-      <w:r>
-        <w:rPr>
-          <w:rFonts w:asciiTheme="majorHAnsi" w:hAnsiTheme="majorHAnsi" w:cstheme="minorHAnsi"/>
-          <w:szCs w:val="23"/>
-        </w:rPr>
-        <w:lastRenderedPageBreak/>
-        <w:t xml:space="preserve">adds random data </w:t>
-      </w:r>
-      <w:r>
-        <w:rPr>
-          <w:rFonts w:asciiTheme="majorHAnsi" w:hAnsiTheme="majorHAnsi" w:cstheme="minorHAnsi"/>
-          <w:szCs w:val="23"/>
-        </w:rPr>
-        <w:t xml:space="preserve">SALT </w:t>
-      </w:r>
-      <w:r>
-        <w:rPr>
-          <w:rFonts w:asciiTheme="majorHAnsi" w:hAnsiTheme="majorHAnsi" w:cstheme="minorHAnsi"/>
-          <w:szCs w:val="23"/>
-        </w:rPr>
-        <w:t xml:space="preserve">that is used as an additional </w:t>
-      </w:r>
-      <w:proofErr w:type="gramStart"/>
-      <w:r>
-        <w:rPr>
-          <w:rFonts w:asciiTheme="majorHAnsi" w:hAnsiTheme="majorHAnsi" w:cstheme="minorHAnsi"/>
-          <w:szCs w:val="23"/>
-        </w:rPr>
-        <w:t>input..</w:t>
-      </w:r>
-      <w:proofErr w:type="gramEnd"/>
-      <w:r>
-        <w:rPr>
-          <w:rFonts w:asciiTheme="majorHAnsi" w:hAnsiTheme="majorHAnsi" w:cstheme="minorHAnsi"/>
-          <w:szCs w:val="23"/>
-        </w:rPr>
-        <w:t xml:space="preserve"> This also prevents any rainbow table attacks.</w:t>
+        <w:t>that is used as an additional input.. This also prevents any rainbow table attacks.</w:t>
       </w:r>
     </w:p>
     <w:p>
@@ -7504,23 +6912,7 @@
           <w:rFonts w:asciiTheme="majorHAnsi" w:hAnsiTheme="majorHAnsi" w:cstheme="minorHAnsi"/>
           <w:szCs w:val="23"/>
         </w:rPr>
-        <w:t xml:space="preserve"> </w:t>
-      </w:r>
-      <w:proofErr w:type="spellStart"/>
-      <w:r>
-        <w:rPr>
-          <w:rFonts w:asciiTheme="majorHAnsi" w:hAnsiTheme="majorHAnsi" w:cstheme="minorHAnsi"/>
-          <w:szCs w:val="23"/>
-        </w:rPr>
-        <w:t>Bcrypt</w:t>
-      </w:r>
-      <w:proofErr w:type="spellEnd"/>
-      <w:r>
-        <w:rPr>
-          <w:rFonts w:asciiTheme="majorHAnsi" w:hAnsiTheme="majorHAnsi" w:cstheme="minorHAnsi"/>
-          <w:szCs w:val="23"/>
-        </w:rPr>
-        <w:t xml:space="preserve"> algorithm only considers first 72 characters of a string and the rest are ignored.</w:t>
+        <w:t xml:space="preserve"> Bcrypt algorithm only considers first 72 characters of a string and the rest are ignored.</w:t>
       </w:r>
     </w:p>
     <w:p>
@@ -7582,6 +6974,7 @@
           <w:noProof/>
           <w:lang w:val="en-GB" w:eastAsia="en-GB"/>
         </w:rPr>
+        <w:lastRenderedPageBreak/>
         <w:drawing>
           <wp:inline distT="0" distB="0" distL="0" distR="0" wp14:anchorId="35B46F4B" wp14:editId="661E52B5">
             <wp:extent cx="5936615" cy="4368165"/>
@@ -7600,7 +6993,7 @@
                     </pic:cNvPicPr>
                   </pic:nvPicPr>
                   <pic:blipFill>
-                    <a:blip r:embed="rId35">
+                    <a:blip r:embed="rId10">
                       <a:extLst>
                         <a:ext uri="{28A0092B-C50C-407E-A947-70E740481C1C}">
                           <a14:useLocalDpi xmlns:a14="http://schemas.microsoft.com/office/drawing/2010/main" val="0"/>
@@ -7905,7 +7298,6 @@
         </w:rPr>
         <w:t xml:space="preserve">= </w:t>
       </w:r>
-      <w:proofErr w:type="spellStart"/>
       <w:r>
         <w:rPr>
           <w:rFonts w:ascii="Menlo" w:hAnsi="Menlo" w:cs="Menlo"/>
@@ -7933,7 +7325,6 @@
         </w:rPr>
         <w:t>createPool</w:t>
       </w:r>
-      <w:proofErr w:type="spellEnd"/>
       <w:r>
         <w:rPr>
           <w:rFonts w:ascii="Menlo" w:hAnsi="Menlo" w:cs="Menlo"/>
@@ -7953,7 +7344,6 @@
         <w:br/>
         <w:t xml:space="preserve">    </w:t>
       </w:r>
-      <w:proofErr w:type="spellStart"/>
       <w:r>
         <w:rPr>
           <w:rFonts w:ascii="Menlo" w:hAnsi="Menlo" w:cs="Menlo"/>
@@ -7963,7 +7353,6 @@
         </w:rPr>
         <w:t>connectionLimit</w:t>
       </w:r>
-      <w:proofErr w:type="spellEnd"/>
       <w:r>
         <w:rPr>
           <w:rFonts w:ascii="Menlo" w:hAnsi="Menlo" w:cs="Menlo"/>
@@ -8164,27 +7553,7 @@
           <w:sz w:val="18"/>
           <w:szCs w:val="18"/>
         </w:rPr>
-        <w:t>'</w:t>
-      </w:r>
-      <w:proofErr w:type="spellStart"/>
-      <w:r>
-        <w:rPr>
-          <w:rFonts w:ascii="Menlo" w:hAnsi="Menlo" w:cs="Menlo"/>
-          <w:color w:val="61CE3C"/>
-          <w:sz w:val="18"/>
-          <w:szCs w:val="18"/>
-        </w:rPr>
-        <w:t>dropbox</w:t>
-      </w:r>
-      <w:proofErr w:type="spellEnd"/>
-      <w:r>
-        <w:rPr>
-          <w:rFonts w:ascii="Menlo" w:hAnsi="Menlo" w:cs="Menlo"/>
-          <w:color w:val="61CE3C"/>
-          <w:sz w:val="18"/>
-          <w:szCs w:val="18"/>
-        </w:rPr>
-        <w:t>'</w:t>
+        <w:t>'dropbox'</w:t>
       </w:r>
       <w:r>
         <w:rPr>
@@ -8249,6 +7618,15 @@
           <w:szCs w:val="18"/>
         </w:rPr>
         <w:br/>
+      </w:r>
+      <w:r>
+        <w:rPr>
+          <w:rFonts w:ascii="Menlo" w:hAnsi="Menlo" w:cs="Menlo"/>
+          <w:color w:val="5C7AB8"/>
+          <w:sz w:val="18"/>
+          <w:szCs w:val="18"/>
+        </w:rPr>
+        <w:lastRenderedPageBreak/>
         <w:t xml:space="preserve">    </w:t>
       </w:r>
       <w:r>
@@ -8323,7 +7701,6 @@
         </w:rPr>
         <w:t xml:space="preserve">function </w:t>
       </w:r>
-      <w:proofErr w:type="spellStart"/>
       <w:r>
         <w:rPr>
           <w:rFonts w:ascii="Menlo" w:hAnsi="Menlo" w:cs="Menlo"/>
@@ -8331,17 +7708,7 @@
           <w:sz w:val="18"/>
           <w:szCs w:val="18"/>
         </w:rPr>
-        <w:t>insertData</w:t>
-      </w:r>
-      <w:proofErr w:type="spellEnd"/>
-      <w:r>
-        <w:rPr>
-          <w:rFonts w:ascii="Menlo" w:hAnsi="Menlo" w:cs="Menlo"/>
-          <w:color w:val="FF6400"/>
-          <w:sz w:val="18"/>
-          <w:szCs w:val="18"/>
-        </w:rPr>
-        <w:t xml:space="preserve"> </w:t>
+        <w:t xml:space="preserve">insertData </w:t>
       </w:r>
       <w:r>
         <w:rPr>
@@ -8350,9 +7717,17 @@
           <w:sz w:val="18"/>
           <w:szCs w:val="18"/>
         </w:rPr>
-        <w:t>(</w:t>
-      </w:r>
-      <w:proofErr w:type="spellStart"/>
+        <w:t>(callback</w:t>
+      </w:r>
+      <w:r>
+        <w:rPr>
+          <w:rFonts w:ascii="Menlo" w:hAnsi="Menlo" w:cs="Menlo"/>
+          <w:color w:val="5C7AB8"/>
+          <w:sz w:val="18"/>
+          <w:szCs w:val="18"/>
+        </w:rPr>
+        <w:t>,</w:t>
+      </w:r>
       <w:r>
         <w:rPr>
           <w:rFonts w:ascii="Menlo" w:hAnsi="Menlo" w:cs="Menlo"/>
@@ -8360,35 +7735,7 @@
           <w:sz w:val="18"/>
           <w:szCs w:val="18"/>
         </w:rPr>
-        <w:t>callback</w:t>
-      </w:r>
-      <w:r>
-        <w:rPr>
-          <w:rFonts w:ascii="Menlo" w:hAnsi="Menlo" w:cs="Menlo"/>
-          <w:color w:val="5C7AB8"/>
-          <w:sz w:val="18"/>
-          <w:szCs w:val="18"/>
-        </w:rPr>
-        <w:t>,</w:t>
-      </w:r>
-      <w:r>
-        <w:rPr>
-          <w:rFonts w:ascii="Menlo" w:hAnsi="Menlo" w:cs="Menlo"/>
-          <w:color w:val="F8F8F8"/>
-          <w:sz w:val="18"/>
-          <w:szCs w:val="18"/>
-        </w:rPr>
-        <w:t>sqlQuery</w:t>
-      </w:r>
-      <w:proofErr w:type="spellEnd"/>
-      <w:r>
-        <w:rPr>
-          <w:rFonts w:ascii="Menlo" w:hAnsi="Menlo" w:cs="Menlo"/>
-          <w:color w:val="F8F8F8"/>
-          <w:sz w:val="18"/>
-          <w:szCs w:val="18"/>
-        </w:rPr>
-        <w:t>){</w:t>
+        <w:t>sqlQuery){</w:t>
       </w:r>
       <w:r>
         <w:rPr>
@@ -8463,17 +7810,7 @@
           <w:sz w:val="18"/>
           <w:szCs w:val="18"/>
         </w:rPr>
-        <w:t>\</w:t>
-      </w:r>
-      <w:proofErr w:type="spellStart"/>
-      <w:r>
-        <w:rPr>
-          <w:rFonts w:ascii="Menlo" w:hAnsi="Menlo" w:cs="Menlo"/>
-          <w:color w:val="D8FA3C"/>
-          <w:sz w:val="18"/>
-          <w:szCs w:val="18"/>
-        </w:rPr>
-        <w:t>n</w:t>
+        <w:t>\n</w:t>
       </w:r>
       <w:r>
         <w:rPr>
@@ -8482,17 +7819,7 @@
           <w:sz w:val="18"/>
           <w:szCs w:val="18"/>
         </w:rPr>
-        <w:t>SQL</w:t>
-      </w:r>
-      <w:proofErr w:type="spellEnd"/>
-      <w:r>
-        <w:rPr>
-          <w:rFonts w:ascii="Menlo" w:hAnsi="Menlo" w:cs="Menlo"/>
-          <w:color w:val="61CE3C"/>
-          <w:sz w:val="18"/>
-          <w:szCs w:val="18"/>
-        </w:rPr>
-        <w:t xml:space="preserve"> Query:: " </w:t>
+        <w:t xml:space="preserve">SQL Query:: " </w:t>
       </w:r>
       <w:r>
         <w:rPr>
@@ -8503,7 +7830,6 @@
         </w:rPr>
         <w:t xml:space="preserve">+ </w:t>
       </w:r>
-      <w:proofErr w:type="spellStart"/>
       <w:r>
         <w:rPr>
           <w:rFonts w:ascii="Menlo" w:hAnsi="Menlo" w:cs="Menlo"/>
@@ -8511,17 +7837,7 @@
           <w:sz w:val="18"/>
           <w:szCs w:val="18"/>
         </w:rPr>
-        <w:t>sqlQuery</w:t>
-      </w:r>
-      <w:proofErr w:type="spellEnd"/>
-      <w:r>
-        <w:rPr>
-          <w:rFonts w:ascii="Menlo" w:hAnsi="Menlo" w:cs="Menlo"/>
-          <w:color w:val="F8F8F8"/>
-          <w:sz w:val="18"/>
-          <w:szCs w:val="18"/>
-        </w:rPr>
-        <w:t>)</w:t>
+        <w:t>sqlQuery)</w:t>
       </w:r>
       <w:r>
         <w:rPr>
@@ -8558,27 +7874,7 @@
           <w:sz w:val="18"/>
           <w:szCs w:val="18"/>
         </w:rPr>
-        <w:t xml:space="preserve">// connection= </w:t>
-      </w:r>
-      <w:proofErr w:type="spellStart"/>
-      <w:r>
-        <w:rPr>
-          <w:rFonts w:ascii="Menlo" w:hAnsi="Menlo" w:cs="Menlo"/>
-          <w:color w:val="AEAEAE"/>
-          <w:sz w:val="18"/>
-          <w:szCs w:val="18"/>
-        </w:rPr>
-        <w:t>getConnection</w:t>
-      </w:r>
-      <w:proofErr w:type="spellEnd"/>
-      <w:r>
-        <w:rPr>
-          <w:rFonts w:ascii="Menlo" w:hAnsi="Menlo" w:cs="Menlo"/>
-          <w:color w:val="AEAEAE"/>
-          <w:sz w:val="18"/>
-          <w:szCs w:val="18"/>
-        </w:rPr>
-        <w:t>();</w:t>
+        <w:t>// connection= getConnection();</w:t>
       </w:r>
       <w:r>
         <w:rPr>
@@ -8599,7 +7895,6 @@
         <w:br/>
         <w:t xml:space="preserve">    </w:t>
       </w:r>
-      <w:proofErr w:type="spellStart"/>
       <w:r>
         <w:rPr>
           <w:rFonts w:ascii="Menlo" w:hAnsi="Menlo" w:cs="Menlo"/>
@@ -8627,7 +7922,6 @@
         </w:rPr>
         <w:t>getConnection</w:t>
       </w:r>
-      <w:proofErr w:type="spellEnd"/>
       <w:r>
         <w:rPr>
           <w:rFonts w:ascii="Menlo" w:hAnsi="Menlo" w:cs="Menlo"/>
@@ -8681,9 +7975,17 @@
           <w:szCs w:val="18"/>
         </w:rPr>
         <w:br/>
-        <w:t xml:space="preserve">        </w:t>
-      </w:r>
-      <w:proofErr w:type="spellStart"/>
+        <w:t xml:space="preserve">        connection.</w:t>
+      </w:r>
+      <w:r>
+        <w:rPr>
+          <w:rFonts w:ascii="Menlo" w:hAnsi="Menlo" w:cs="Menlo"/>
+          <w:color w:val="FF6400"/>
+          <w:sz w:val="18"/>
+          <w:szCs w:val="18"/>
+        </w:rPr>
+        <w:t>query</w:t>
+      </w:r>
       <w:r>
         <w:rPr>
           <w:rFonts w:ascii="Menlo" w:hAnsi="Menlo" w:cs="Menlo"/>
@@ -8691,38 +7993,8 @@
           <w:sz w:val="18"/>
           <w:szCs w:val="18"/>
         </w:rPr>
-        <w:t>connection.</w:t>
-      </w:r>
-      <w:r>
-        <w:rPr>
-          <w:rFonts w:ascii="Menlo" w:hAnsi="Menlo" w:cs="Menlo"/>
-          <w:color w:val="FF6400"/>
-          <w:sz w:val="18"/>
-          <w:szCs w:val="18"/>
-        </w:rPr>
-        <w:t>query</w:t>
-      </w:r>
-      <w:proofErr w:type="spellEnd"/>
-      <w:r>
-        <w:rPr>
-          <w:rFonts w:ascii="Menlo" w:hAnsi="Menlo" w:cs="Menlo"/>
-          <w:color w:val="F8F8F8"/>
-          <w:sz w:val="18"/>
-          <w:szCs w:val="18"/>
-        </w:rPr>
-        <w:t>(</w:t>
-      </w:r>
-      <w:proofErr w:type="spellStart"/>
-      <w:r>
-        <w:rPr>
-          <w:rFonts w:ascii="Menlo" w:hAnsi="Menlo" w:cs="Menlo"/>
-          <w:color w:val="F8F8F8"/>
-          <w:sz w:val="18"/>
-          <w:szCs w:val="18"/>
-        </w:rPr>
-        <w:t>sqlQuery</w:t>
-      </w:r>
-      <w:proofErr w:type="spellEnd"/>
+        <w:t>(sqlQuery</w:t>
+      </w:r>
       <w:r>
         <w:rPr>
           <w:rFonts w:ascii="Menlo" w:hAnsi="Menlo" w:cs="Menlo"/>
@@ -8862,7 +8134,6 @@
         </w:rPr>
         <w:t xml:space="preserve">+ </w:t>
       </w:r>
-      <w:proofErr w:type="spellStart"/>
       <w:r>
         <w:rPr>
           <w:rFonts w:ascii="Menlo" w:hAnsi="Menlo" w:cs="Menlo"/>
@@ -8881,7 +8152,6 @@
         </w:rPr>
         <w:t>message</w:t>
       </w:r>
-      <w:proofErr w:type="spellEnd"/>
       <w:r>
         <w:rPr>
           <w:rFonts w:ascii="Menlo" w:hAnsi="Menlo" w:cs="Menlo"/>
@@ -9032,7 +8302,6 @@
         </w:rPr>
         <w:t>+</w:t>
       </w:r>
-      <w:proofErr w:type="spellStart"/>
       <w:r>
         <w:rPr>
           <w:rFonts w:ascii="Menlo" w:hAnsi="Menlo" w:cs="Menlo"/>
@@ -9051,7 +8320,6 @@
         </w:rPr>
         <w:t>affectedRows</w:t>
       </w:r>
-      <w:proofErr w:type="spellEnd"/>
       <w:r>
         <w:rPr>
           <w:rFonts w:ascii="Menlo" w:hAnsi="Menlo" w:cs="Menlo"/>
@@ -9080,7 +8348,6 @@
         <w:br/>
         <w:t xml:space="preserve">                </w:t>
       </w:r>
-      <w:proofErr w:type="spellStart"/>
       <w:r>
         <w:rPr>
           <w:rFonts w:ascii="Menlo" w:hAnsi="Menlo" w:cs="Menlo"/>
@@ -9088,17 +8355,7 @@
           <w:sz w:val="18"/>
           <w:szCs w:val="18"/>
         </w:rPr>
-        <w:t>callback</w:t>
-      </w:r>
-      <w:proofErr w:type="spellEnd"/>
-      <w:r>
-        <w:rPr>
-          <w:rFonts w:ascii="Menlo" w:hAnsi="Menlo" w:cs="Menlo"/>
-          <w:color w:val="F8F8F8"/>
-          <w:sz w:val="18"/>
-          <w:szCs w:val="18"/>
-        </w:rPr>
-        <w:t>(err</w:t>
+        <w:t>callback(err</w:t>
       </w:r>
       <w:r>
         <w:rPr>
@@ -9229,17 +8486,7 @@
           <w:sz w:val="18"/>
           <w:szCs w:val="18"/>
         </w:rPr>
-        <w:t>\</w:t>
-      </w:r>
-      <w:proofErr w:type="spellStart"/>
-      <w:r>
-        <w:rPr>
-          <w:rFonts w:ascii="Menlo" w:hAnsi="Menlo" w:cs="Menlo"/>
-          <w:color w:val="D8FA3C"/>
-          <w:sz w:val="18"/>
-          <w:szCs w:val="18"/>
-        </w:rPr>
-        <w:t>n</w:t>
+        <w:t>\n</w:t>
       </w:r>
       <w:r>
         <w:rPr>
@@ -9248,17 +8495,7 @@
           <w:sz w:val="18"/>
           <w:szCs w:val="18"/>
         </w:rPr>
-        <w:t>Connection</w:t>
-      </w:r>
-      <w:proofErr w:type="spellEnd"/>
-      <w:r>
-        <w:rPr>
-          <w:rFonts w:ascii="Menlo" w:hAnsi="Menlo" w:cs="Menlo"/>
-          <w:color w:val="61CE3C"/>
-          <w:sz w:val="18"/>
-          <w:szCs w:val="18"/>
-        </w:rPr>
-        <w:t xml:space="preserve"> closed.."</w:t>
+        <w:t>Connection closed.."</w:t>
       </w:r>
       <w:r>
         <w:rPr>
@@ -9295,27 +8532,7 @@
           <w:sz w:val="18"/>
           <w:szCs w:val="18"/>
         </w:rPr>
-        <w:t xml:space="preserve">// </w:t>
-      </w:r>
-      <w:proofErr w:type="spellStart"/>
-      <w:r>
-        <w:rPr>
-          <w:rFonts w:ascii="Menlo" w:hAnsi="Menlo" w:cs="Menlo"/>
-          <w:color w:val="AEAEAE"/>
-          <w:sz w:val="18"/>
-          <w:szCs w:val="18"/>
-        </w:rPr>
-        <w:t>connection.end</w:t>
-      </w:r>
-      <w:proofErr w:type="spellEnd"/>
-      <w:r>
-        <w:rPr>
-          <w:rFonts w:ascii="Menlo" w:hAnsi="Menlo" w:cs="Menlo"/>
-          <w:color w:val="AEAEAE"/>
-          <w:sz w:val="18"/>
-          <w:szCs w:val="18"/>
-        </w:rPr>
-        <w:t>();</w:t>
+        <w:t>// connection.end();</w:t>
       </w:r>
       <w:r>
         <w:rPr>
@@ -9327,7 +8544,6 @@
         <w:br/>
         <w:t xml:space="preserve">        </w:t>
       </w:r>
-      <w:proofErr w:type="spellStart"/>
       <w:r>
         <w:rPr>
           <w:rFonts w:ascii="Menlo" w:hAnsi="Menlo" w:cs="Menlo"/>
@@ -9346,7 +8562,6 @@
         </w:rPr>
         <w:t>release</w:t>
       </w:r>
-      <w:proofErr w:type="spellEnd"/>
       <w:r>
         <w:rPr>
           <w:rFonts w:ascii="Menlo" w:hAnsi="Menlo" w:cs="Menlo"/>
@@ -9467,7 +8682,6 @@
           <w:noProof/>
           <w:lang w:val="en-GB" w:eastAsia="en-GB"/>
         </w:rPr>
-        <w:lastRenderedPageBreak/>
         <w:drawing>
           <wp:inline distT="0" distB="0" distL="0" distR="0" wp14:anchorId="03935200" wp14:editId="45BD70E3">
             <wp:extent cx="5695950" cy="3686175"/>
@@ -9484,7 +8698,7 @@
                     <pic:cNvPicPr/>
                   </pic:nvPicPr>
                   <pic:blipFill>
-                    <a:blip r:embed="rId36">
+                    <a:blip r:embed="rId11">
                       <a:extLst>
                         <a:ext uri="{28A0092B-C50C-407E-A947-70E740481C1C}">
                           <a14:useLocalDpi xmlns:a14="http://schemas.microsoft.com/office/drawing/2010/main" val="0"/>
@@ -9554,35 +8768,7 @@
         <w:rPr>
           <w:rFonts w:asciiTheme="majorHAnsi" w:hAnsiTheme="majorHAnsi" w:cstheme="minorHAnsi"/>
         </w:rPr>
-        <w:t xml:space="preserve">As seen in the image above, the </w:t>
-      </w:r>
-      <w:proofErr w:type="spellStart"/>
-      <w:r>
-        <w:rPr>
-          <w:rFonts w:asciiTheme="majorHAnsi" w:hAnsiTheme="majorHAnsi" w:cstheme="minorHAnsi"/>
-        </w:rPr>
-        <w:t>sql</w:t>
-      </w:r>
-      <w:proofErr w:type="spellEnd"/>
-      <w:r>
-        <w:rPr>
-          <w:rFonts w:asciiTheme="majorHAnsi" w:hAnsiTheme="majorHAnsi" w:cstheme="minorHAnsi"/>
-        </w:rPr>
-        <w:t xml:space="preserve"> query execution plan or </w:t>
-      </w:r>
-      <w:proofErr w:type="spellStart"/>
-      <w:r>
-        <w:rPr>
-          <w:rFonts w:asciiTheme="majorHAnsi" w:hAnsiTheme="majorHAnsi" w:cstheme="minorHAnsi"/>
-        </w:rPr>
-        <w:t>sql</w:t>
-      </w:r>
-      <w:proofErr w:type="spellEnd"/>
-      <w:r>
-        <w:rPr>
-          <w:rFonts w:asciiTheme="majorHAnsi" w:hAnsiTheme="majorHAnsi" w:cstheme="minorHAnsi"/>
-        </w:rPr>
-        <w:t xml:space="preserve"> query is cached by the database system so </w:t>
+        <w:t xml:space="preserve">As seen in the image above, the sql query execution plan or sql query is cached by the database system so </w:t>
       </w:r>
       <w:r>
         <w:rPr>
@@ -9737,21 +8923,7 @@
         <w:rPr>
           <w:rFonts w:asciiTheme="majorHAnsi" w:hAnsiTheme="majorHAnsi" w:cstheme="minorHAnsi"/>
         </w:rPr>
-        <w:t xml:space="preserve"> There is no dependency on database to check whether user is authenticated every time new request arrives. If the cookie gets deleted or session expires, then user will be logged out and forced to login again. </w:t>
-      </w:r>
-      <w:proofErr w:type="gramStart"/>
-      <w:r>
-        <w:rPr>
-          <w:rFonts w:asciiTheme="majorHAnsi" w:hAnsiTheme="majorHAnsi" w:cstheme="minorHAnsi"/>
-        </w:rPr>
-        <w:t>Again</w:t>
-      </w:r>
-      <w:proofErr w:type="gramEnd"/>
-      <w:r>
-        <w:rPr>
-          <w:rFonts w:asciiTheme="majorHAnsi" w:hAnsiTheme="majorHAnsi" w:cstheme="minorHAnsi"/>
-        </w:rPr>
-        <w:t xml:space="preserve"> session gets created.</w:t>
+        <w:t xml:space="preserve"> There is no dependency on database to check whether user is authenticated every time new request arrives. If the cookie gets deleted or session expires, then user will be logged out and forced to login again. Again session gets created.</w:t>
       </w:r>
     </w:p>
     <w:p>
@@ -13491,7 +12663,7 @@
 </file>
 
 <file path=customXml/itemProps1.xml><?xml version="1.0" encoding="utf-8"?>
-<ds:datastoreItem xmlns:ds="http://schemas.openxmlformats.org/officeDocument/2006/customXml" ds:itemID="{50422ED8-A9F5-3C4A-81EA-8A516ED0387B}">
+<ds:datastoreItem xmlns:ds="http://schemas.openxmlformats.org/officeDocument/2006/customXml" ds:itemID="{EC3F68A2-88D8-B444-BC8A-F966D96BD7CE}">
   <ds:schemaRefs>
     <ds:schemaRef ds:uri="http://schemas.openxmlformats.org/officeDocument/2006/bibliography"/>
   </ds:schemaRefs>

</xml_diff>